<commit_message>
Improvements (Specs, dry answers). Finished 2.b.
</commit_message>
<xml_diff>
--- a/src/homework1/hoework1_solution.docx
+++ b/src/homework1/hoework1_solution.docx
@@ -255,12 +255,14 @@
         </w:rPr>
         <w:t xml:space="preserve">המחלקה </w:t>
       </w:r>
+      <w:proofErr w:type="spellStart"/>
       <w:r>
         <w:rPr>
           <w:rFonts w:asciiTheme="minorBidi" w:hAnsiTheme="minorBidi"/>
         </w:rPr>
         <w:t>java.awt.Color</w:t>
       </w:r>
+      <w:proofErr w:type="spellEnd"/>
       <w:r>
         <w:rPr>
           <w:rFonts w:asciiTheme="minorBidi" w:hAnsiTheme="minorBidi" w:hint="cs"/>
@@ -281,12 +283,14 @@
         </w:rPr>
         <w:t xml:space="preserve">, מכיוון שאין אפילו מתודה אחת במחלקה שהיא </w:t>
       </w:r>
+      <w:proofErr w:type="spellStart"/>
       <w:r>
         <w:rPr>
           <w:rFonts w:asciiTheme="minorBidi" w:hAnsiTheme="minorBidi"/>
         </w:rPr>
         <w:t>mutator</w:t>
       </w:r>
+      <w:proofErr w:type="spellEnd"/>
       <w:r>
         <w:rPr>
           <w:rFonts w:asciiTheme="minorBidi" w:hAnsiTheme="minorBidi" w:hint="cs"/>
@@ -308,11 +312,19 @@
         </w:rPr>
         <w:t xml:space="preserve"> ניתן לראות את זה גם מהמפרטים וגם מהמימוש. מסיבה זאת, ניתן לממש את המתודות </w:t>
       </w:r>
-      <w:r>
-        <w:rPr>
-          <w:rFonts w:asciiTheme="minorBidi" w:hAnsiTheme="minorBidi"/>
-        </w:rPr>
-        <w:t>setColor()</w:t>
+      <w:proofErr w:type="spellStart"/>
+      <w:r>
+        <w:rPr>
+          <w:rFonts w:asciiTheme="minorBidi" w:hAnsiTheme="minorBidi"/>
+        </w:rPr>
+        <w:t>setColor</w:t>
+      </w:r>
+      <w:proofErr w:type="spellEnd"/>
+      <w:r>
+        <w:rPr>
+          <w:rFonts w:asciiTheme="minorBidi" w:hAnsiTheme="minorBidi"/>
+        </w:rPr>
+        <w:t>()</w:t>
       </w:r>
       <w:r>
         <w:rPr>
@@ -321,11 +333,19 @@
         </w:rPr>
         <w:t xml:space="preserve"> ו-</w:t>
       </w:r>
-      <w:r>
-        <w:rPr>
-          <w:rFonts w:asciiTheme="minorBidi" w:hAnsiTheme="minorBidi"/>
-        </w:rPr>
-        <w:t>getColor()</w:t>
+      <w:proofErr w:type="spellStart"/>
+      <w:r>
+        <w:rPr>
+          <w:rFonts w:asciiTheme="minorBidi" w:hAnsiTheme="minorBidi"/>
+        </w:rPr>
+        <w:t>getColor</w:t>
+      </w:r>
+      <w:proofErr w:type="spellEnd"/>
+      <w:r>
+        <w:rPr>
+          <w:rFonts w:asciiTheme="minorBidi" w:hAnsiTheme="minorBidi"/>
+        </w:rPr>
+        <w:t>()</w:t>
       </w:r>
       <w:r>
         <w:rPr>
@@ -334,12 +354,14 @@
         </w:rPr>
         <w:t xml:space="preserve"> כמו שהם מומשו: במקרה של </w:t>
       </w:r>
+      <w:proofErr w:type="spellStart"/>
       <w:r>
         <w:rPr>
           <w:rFonts w:asciiTheme="minorBidi" w:hAnsiTheme="minorBidi"/>
         </w:rPr>
         <w:t>setColor</w:t>
       </w:r>
+      <w:proofErr w:type="spellEnd"/>
       <w:r>
         <w:rPr>
           <w:rFonts w:asciiTheme="minorBidi" w:hAnsiTheme="minorBidi" w:hint="cs"/>
@@ -374,12 +396,14 @@
         </w:rPr>
         <w:t xml:space="preserve"> המתקבל כפרמטר לתכונה של האובייקט, ובקרה של </w:t>
       </w:r>
+      <w:proofErr w:type="spellStart"/>
       <w:r>
         <w:rPr>
           <w:rFonts w:asciiTheme="minorBidi" w:hAnsiTheme="minorBidi"/>
         </w:rPr>
         <w:t>getColor</w:t>
       </w:r>
+      <w:proofErr w:type="spellEnd"/>
       <w:r>
         <w:rPr>
           <w:rFonts w:asciiTheme="minorBidi" w:hAnsiTheme="minorBidi" w:hint="cs"/>
@@ -433,12 +457,14 @@
         </w:rPr>
         <w:t xml:space="preserve"> זאת בניגוד למתודות </w:t>
       </w:r>
+      <w:proofErr w:type="spellStart"/>
       <w:r>
         <w:rPr>
           <w:rFonts w:asciiTheme="minorBidi" w:hAnsiTheme="minorBidi"/>
         </w:rPr>
         <w:t>setLocation</w:t>
       </w:r>
+      <w:proofErr w:type="spellEnd"/>
       <w:r>
         <w:rPr>
           <w:rFonts w:asciiTheme="minorBidi" w:hAnsiTheme="minorBidi" w:hint="cs"/>
@@ -446,12 +472,14 @@
         </w:rPr>
         <w:t xml:space="preserve"> ו-</w:t>
       </w:r>
+      <w:proofErr w:type="spellStart"/>
       <w:r>
         <w:rPr>
           <w:rFonts w:asciiTheme="minorBidi" w:hAnsiTheme="minorBidi"/>
         </w:rPr>
         <w:t>getLocation</w:t>
       </w:r>
+      <w:proofErr w:type="spellEnd"/>
       <w:r>
         <w:rPr>
           <w:rFonts w:asciiTheme="minorBidi" w:hAnsiTheme="minorBidi" w:hint="cs"/>
@@ -509,7 +537,6 @@
         <w:bidi/>
         <w:rPr>
           <w:rFonts w:asciiTheme="minorBidi" w:hAnsiTheme="minorBidi"/>
-          <w:rtl/>
         </w:rPr>
       </w:pPr>
       <w:r>
@@ -519,6 +546,77 @@
         </w:rPr>
         <w:t>רצ"ב קוד.</w:t>
       </w:r>
+    </w:p>
+    <w:p>
+      <w:pPr>
+        <w:pStyle w:val="Heading1"/>
+        <w:bidi/>
+        <w:rPr>
+          <w:rFonts w:hint="cs"/>
+          <w:rtl/>
+        </w:rPr>
+      </w:pPr>
+      <w:r>
+        <w:rPr>
+          <w:rFonts w:hint="cs"/>
+          <w:rtl/>
+        </w:rPr>
+        <w:t>שאלה 2</w:t>
+      </w:r>
+    </w:p>
+    <w:p>
+      <w:pPr>
+        <w:pStyle w:val="ListParagraph"/>
+        <w:numPr>
+          <w:ilvl w:val="0"/>
+          <w:numId w:val="4"/>
+        </w:numPr>
+        <w:bidi/>
+        <w:rPr>
+          <w:rFonts w:hint="cs"/>
+        </w:rPr>
+      </w:pPr>
+      <w:r>
+        <w:rPr>
+          <w:rFonts w:hint="cs"/>
+          <w:rtl/>
+        </w:rPr>
+        <w:t>רצ"ב קוד</w:t>
+      </w:r>
+    </w:p>
+    <w:p>
+      <w:pPr>
+        <w:pStyle w:val="ListParagraph"/>
+        <w:numPr>
+          <w:ilvl w:val="0"/>
+          <w:numId w:val="4"/>
+        </w:numPr>
+        <w:bidi/>
+        <w:rPr>
+          <w:rFonts w:hint="cs"/>
+        </w:rPr>
+      </w:pPr>
+      <w:r>
+        <w:rPr>
+          <w:rFonts w:hint="cs"/>
+          <w:rtl/>
+        </w:rPr>
+        <w:t>רצ"ב קוד</w:t>
+      </w:r>
+    </w:p>
+    <w:p>
+      <w:pPr>
+        <w:pStyle w:val="ListParagraph"/>
+        <w:numPr>
+          <w:ilvl w:val="0"/>
+          <w:numId w:val="4"/>
+        </w:numPr>
+        <w:bidi/>
+        <w:rPr>
+          <w:rFonts w:hint="cs"/>
+          <w:rtl/>
+        </w:rPr>
+      </w:pPr>
       <w:bookmarkStart w:id="0" w:name="_GoBack"/>
       <w:bookmarkEnd w:id="0"/>
     </w:p>
@@ -633,6 +731,95 @@
     </w:lvl>
   </w:abstractNum>
   <w:abstractNum w:abstractNumId="1" w15:restartNumberingAfterBreak="0">
+    <w:nsid w:val="12950F2F"/>
+    <w:multiLevelType w:val="hybridMultilevel"/>
+    <w:tmpl w:val="6E2E5EFA"/>
+    <w:lvl w:ilvl="0" w:tplc="2E607F84">
+      <w:start w:val="1"/>
+      <w:numFmt w:val="hebrew1"/>
+      <w:lvlText w:val="%1."/>
+      <w:lvlJc w:val="left"/>
+      <w:pPr>
+        <w:ind w:left="720" w:hanging="360"/>
+      </w:pPr>
+      <w:rPr>
+        <w:rFonts w:hint="default"/>
+      </w:rPr>
+    </w:lvl>
+    <w:lvl w:ilvl="1" w:tplc="08090019" w:tentative="1">
+      <w:start w:val="1"/>
+      <w:numFmt w:val="lowerLetter"/>
+      <w:lvlText w:val="%2."/>
+      <w:lvlJc w:val="left"/>
+      <w:pPr>
+        <w:ind w:left="1440" w:hanging="360"/>
+      </w:pPr>
+    </w:lvl>
+    <w:lvl w:ilvl="2" w:tplc="0809001B" w:tentative="1">
+      <w:start w:val="1"/>
+      <w:numFmt w:val="lowerRoman"/>
+      <w:lvlText w:val="%3."/>
+      <w:lvlJc w:val="right"/>
+      <w:pPr>
+        <w:ind w:left="2160" w:hanging="180"/>
+      </w:pPr>
+    </w:lvl>
+    <w:lvl w:ilvl="3" w:tplc="0809000F" w:tentative="1">
+      <w:start w:val="1"/>
+      <w:numFmt w:val="decimal"/>
+      <w:lvlText w:val="%4."/>
+      <w:lvlJc w:val="left"/>
+      <w:pPr>
+        <w:ind w:left="2880" w:hanging="360"/>
+      </w:pPr>
+    </w:lvl>
+    <w:lvl w:ilvl="4" w:tplc="08090019" w:tentative="1">
+      <w:start w:val="1"/>
+      <w:numFmt w:val="lowerLetter"/>
+      <w:lvlText w:val="%5."/>
+      <w:lvlJc w:val="left"/>
+      <w:pPr>
+        <w:ind w:left="3600" w:hanging="360"/>
+      </w:pPr>
+    </w:lvl>
+    <w:lvl w:ilvl="5" w:tplc="0809001B" w:tentative="1">
+      <w:start w:val="1"/>
+      <w:numFmt w:val="lowerRoman"/>
+      <w:lvlText w:val="%6."/>
+      <w:lvlJc w:val="right"/>
+      <w:pPr>
+        <w:ind w:left="4320" w:hanging="180"/>
+      </w:pPr>
+    </w:lvl>
+    <w:lvl w:ilvl="6" w:tplc="0809000F" w:tentative="1">
+      <w:start w:val="1"/>
+      <w:numFmt w:val="decimal"/>
+      <w:lvlText w:val="%7."/>
+      <w:lvlJc w:val="left"/>
+      <w:pPr>
+        <w:ind w:left="5040" w:hanging="360"/>
+      </w:pPr>
+    </w:lvl>
+    <w:lvl w:ilvl="7" w:tplc="08090019" w:tentative="1">
+      <w:start w:val="1"/>
+      <w:numFmt w:val="lowerLetter"/>
+      <w:lvlText w:val="%8."/>
+      <w:lvlJc w:val="left"/>
+      <w:pPr>
+        <w:ind w:left="5760" w:hanging="360"/>
+      </w:pPr>
+    </w:lvl>
+    <w:lvl w:ilvl="8" w:tplc="0809001B" w:tentative="1">
+      <w:start w:val="1"/>
+      <w:numFmt w:val="lowerRoman"/>
+      <w:lvlText w:val="%9."/>
+      <w:lvlJc w:val="right"/>
+      <w:pPr>
+        <w:ind w:left="6480" w:hanging="180"/>
+      </w:pPr>
+    </w:lvl>
+  </w:abstractNum>
+  <w:abstractNum w:abstractNumId="2" w15:restartNumberingAfterBreak="0">
     <w:nsid w:val="1CF05CDC"/>
     <w:multiLevelType w:val="hybridMultilevel"/>
     <w:tmpl w:val="B3E015F6"/>
@@ -721,7 +908,7 @@
       </w:pPr>
     </w:lvl>
   </w:abstractNum>
-  <w:abstractNum w:abstractNumId="2" w15:restartNumberingAfterBreak="0">
+  <w:abstractNum w:abstractNumId="3" w15:restartNumberingAfterBreak="0">
     <w:nsid w:val="566E1348"/>
     <w:multiLevelType w:val="hybridMultilevel"/>
     <w:tmpl w:val="7F8E059E"/>
@@ -814,10 +1001,13 @@
     <w:abstractNumId w:val="0"/>
   </w:num>
   <w:num w:numId="2">
-    <w:abstractNumId w:val="1"/>
+    <w:abstractNumId w:val="2"/>
   </w:num>
   <w:num w:numId="3">
-    <w:abstractNumId w:val="2"/>
+    <w:abstractNumId w:val="3"/>
+  </w:num>
+  <w:num w:numId="4">
+    <w:abstractNumId w:val="1"/>
   </w:num>
 </w:numbering>
 </file>

</xml_diff>

<commit_message>
Improvements (Specs, dry answers). Finished 2.c. Fix in LocationChangingOval to create a new dimension.
</commit_message>
<xml_diff>
--- a/src/homework1/hoework1_solution.docx
+++ b/src/homework1/hoework1_solution.docx
@@ -212,7 +212,7 @@
         </w:numPr>
         <w:bidi/>
         <w:rPr>
-          <w:rFonts w:asciiTheme="minorBidi" w:hAnsiTheme="minorBidi" w:hint="cs"/>
+          <w:rFonts w:asciiTheme="minorBidi" w:hAnsiTheme="minorBidi"/>
         </w:rPr>
       </w:pPr>
       <w:r>
@@ -552,7 +552,6 @@
         <w:pStyle w:val="Heading1"/>
         <w:bidi/>
         <w:rPr>
-          <w:rFonts w:hint="cs"/>
           <w:rtl/>
         </w:rPr>
       </w:pPr>
@@ -572,9 +571,6 @@
           <w:numId w:val="4"/>
         </w:numPr>
         <w:bidi/>
-        <w:rPr>
-          <w:rFonts w:hint="cs"/>
-        </w:rPr>
       </w:pPr>
       <w:r>
         <w:rPr>
@@ -592,9 +588,6 @@
           <w:numId w:val="4"/>
         </w:numPr>
         <w:bidi/>
-        <w:rPr>
-          <w:rFonts w:hint="cs"/>
-        </w:rPr>
       </w:pPr>
       <w:r>
         <w:rPr>
@@ -612,8 +605,24 @@
           <w:numId w:val="4"/>
         </w:numPr>
         <w:bidi/>
+      </w:pPr>
+      <w:r>
         <w:rPr>
           <w:rFonts w:hint="cs"/>
+          <w:rtl/>
+        </w:rPr>
+        <w:t>רצ"ב קוד</w:t>
+      </w:r>
+    </w:p>
+    <w:p>
+      <w:pPr>
+        <w:pStyle w:val="ListParagraph"/>
+        <w:numPr>
+          <w:ilvl w:val="0"/>
+          <w:numId w:val="4"/>
+        </w:numPr>
+        <w:bidi/>
+        <w:rPr>
           <w:rtl/>
         </w:rPr>
       </w:pPr>
@@ -1184,7 +1193,7 @@
     <w:lsdException w:name="Table Web 2" w:semiHidden="1" w:unhideWhenUsed="1"/>
     <w:lsdException w:name="Table Web 3" w:semiHidden="1" w:unhideWhenUsed="1"/>
     <w:lsdException w:name="Balloon Text" w:semiHidden="1" w:unhideWhenUsed="1"/>
-    <w:lsdException w:name="Table Grid" w:semiHidden="1" w:uiPriority="59" w:unhideWhenUsed="1"/>
+    <w:lsdException w:name="Table Grid" w:uiPriority="59"/>
     <w:lsdException w:name="Table Theme" w:semiHidden="1" w:unhideWhenUsed="1"/>
     <w:lsdException w:name="Placeholder Text" w:semiHidden="1"/>
     <w:lsdException w:name="No Spacing" w:uiPriority="1" w:qFormat="1"/>

</xml_diff>

<commit_message>
Improvements (Specs, dry answers). Finished 2.d.
</commit_message>
<xml_diff>
--- a/src/homework1/hoework1_solution.docx
+++ b/src/homework1/hoework1_solution.docx
@@ -561,6 +561,23 @@
           <w:rtl/>
         </w:rPr>
         <w:t>שאלה 2</w:t>
+      </w:r>
+    </w:p>
+    <w:p>
+      <w:pPr>
+        <w:pStyle w:val="ListParagraph"/>
+        <w:numPr>
+          <w:ilvl w:val="0"/>
+          <w:numId w:val="4"/>
+        </w:numPr>
+        <w:bidi/>
+      </w:pPr>
+      <w:r>
+        <w:rPr>
+          <w:rFonts w:hint="cs"/>
+          <w:rtl/>
+        </w:rPr>
+        <w:t>רצ"ב קוד</w:t>
       </w:r>
     </w:p>
     <w:p>

</xml_diff>

<commit_message>
Improvements (Specs, dry answers). Finished 2.e. Add clone() when it was missing. Add null check for g : Graphics.
</commit_message>
<xml_diff>
--- a/src/homework1/hoework1_solution.docx
+++ b/src/homework1/hoework1_solution.docx
@@ -255,14 +255,12 @@
         </w:rPr>
         <w:t xml:space="preserve">המחלקה </w:t>
       </w:r>
-      <w:proofErr w:type="spellStart"/>
       <w:r>
         <w:rPr>
           <w:rFonts w:asciiTheme="minorBidi" w:hAnsiTheme="minorBidi"/>
         </w:rPr>
         <w:t>java.awt.Color</w:t>
       </w:r>
-      <w:proofErr w:type="spellEnd"/>
       <w:r>
         <w:rPr>
           <w:rFonts w:asciiTheme="minorBidi" w:hAnsiTheme="minorBidi" w:hint="cs"/>
@@ -283,14 +281,12 @@
         </w:rPr>
         <w:t xml:space="preserve">, מכיוון שאין אפילו מתודה אחת במחלקה שהיא </w:t>
       </w:r>
-      <w:proofErr w:type="spellStart"/>
       <w:r>
         <w:rPr>
           <w:rFonts w:asciiTheme="minorBidi" w:hAnsiTheme="minorBidi"/>
         </w:rPr>
         <w:t>mutator</w:t>
       </w:r>
-      <w:proofErr w:type="spellEnd"/>
       <w:r>
         <w:rPr>
           <w:rFonts w:asciiTheme="minorBidi" w:hAnsiTheme="minorBidi" w:hint="cs"/>
@@ -312,19 +308,136 @@
         </w:rPr>
         <w:t xml:space="preserve"> ניתן לראות את זה גם מהמפרטים וגם מהמימוש. מסיבה זאת, ניתן לממש את המתודות </w:t>
       </w:r>
-      <w:proofErr w:type="spellStart"/>
+      <w:r>
+        <w:rPr>
+          <w:rFonts w:asciiTheme="minorBidi" w:hAnsiTheme="minorBidi"/>
+        </w:rPr>
+        <w:t>setColor()</w:t>
+      </w:r>
+      <w:r>
+        <w:rPr>
+          <w:rFonts w:asciiTheme="minorBidi" w:hAnsiTheme="minorBidi" w:hint="cs"/>
+          <w:rtl/>
+        </w:rPr>
+        <w:t xml:space="preserve"> ו-</w:t>
+      </w:r>
+      <w:r>
+        <w:rPr>
+          <w:rFonts w:asciiTheme="minorBidi" w:hAnsiTheme="minorBidi"/>
+        </w:rPr>
+        <w:t>getColor()</w:t>
+      </w:r>
+      <w:r>
+        <w:rPr>
+          <w:rFonts w:asciiTheme="minorBidi" w:hAnsiTheme="minorBidi" w:hint="cs"/>
+          <w:rtl/>
+        </w:rPr>
+        <w:t xml:space="preserve"> כמו שהם מומשו: במקרה של </w:t>
+      </w:r>
       <w:r>
         <w:rPr>
           <w:rFonts w:asciiTheme="minorBidi" w:hAnsiTheme="minorBidi"/>
         </w:rPr>
         <w:t>setColor</w:t>
       </w:r>
-      <w:proofErr w:type="spellEnd"/>
-      <w:r>
-        <w:rPr>
-          <w:rFonts w:asciiTheme="minorBidi" w:hAnsiTheme="minorBidi"/>
-        </w:rPr>
-        <w:t>()</w:t>
+      <w:r>
+        <w:rPr>
+          <w:rFonts w:asciiTheme="minorBidi" w:hAnsiTheme="minorBidi" w:hint="cs"/>
+          <w:rtl/>
+        </w:rPr>
+        <w:t xml:space="preserve"> </w:t>
+      </w:r>
+      <w:r>
+        <w:rPr>
+          <w:rFonts w:asciiTheme="minorBidi" w:hAnsiTheme="minorBidi"/>
+          <w:rtl/>
+        </w:rPr>
+        <w:t>–</w:t>
+      </w:r>
+      <w:r>
+        <w:rPr>
+          <w:rFonts w:asciiTheme="minorBidi" w:hAnsiTheme="minorBidi" w:hint="cs"/>
+          <w:rtl/>
+        </w:rPr>
+        <w:t xml:space="preserve"> ע"י השמה של ה-</w:t>
+      </w:r>
+      <w:r>
+        <w:rPr>
+          <w:rFonts w:asciiTheme="minorBidi" w:hAnsiTheme="minorBidi"/>
+        </w:rPr>
+        <w:t>reference</w:t>
+      </w:r>
+      <w:r>
+        <w:rPr>
+          <w:rFonts w:asciiTheme="minorBidi" w:hAnsiTheme="minorBidi" w:hint="cs"/>
+          <w:rtl/>
+        </w:rPr>
+        <w:t xml:space="preserve"> המתקבל כפרמטר לתכונה של האובייקט, ובקרה של </w:t>
+      </w:r>
+      <w:r>
+        <w:rPr>
+          <w:rFonts w:asciiTheme="minorBidi" w:hAnsiTheme="minorBidi"/>
+        </w:rPr>
+        <w:t>getColor</w:t>
+      </w:r>
+      <w:r>
+        <w:rPr>
+          <w:rFonts w:asciiTheme="minorBidi" w:hAnsiTheme="minorBidi" w:hint="cs"/>
+          <w:rtl/>
+        </w:rPr>
+        <w:t xml:space="preserve"> ע"י החזרת ההפניה למשתנה </w:t>
+      </w:r>
+      <w:r>
+        <w:rPr>
+          <w:rFonts w:asciiTheme="minorBidi" w:hAnsiTheme="minorBidi"/>
+        </w:rPr>
+        <w:t>color</w:t>
+      </w:r>
+      <w:r>
+        <w:rPr>
+          <w:rFonts w:asciiTheme="minorBidi" w:hAnsiTheme="minorBidi" w:hint="cs"/>
+          <w:rtl/>
+        </w:rPr>
+        <w:t xml:space="preserve"> של האובייקט, מכיוון שלמשתמש אין דרך לשנות את האובייקט ממחלקת </w:t>
+      </w:r>
+      <w:r>
+        <w:rPr>
+          <w:rFonts w:asciiTheme="minorBidi" w:hAnsiTheme="minorBidi"/>
+        </w:rPr>
+        <w:t>Color</w:t>
+      </w:r>
+      <w:r>
+        <w:rPr>
+          <w:rFonts w:asciiTheme="minorBidi" w:hAnsiTheme="minorBidi" w:hint="cs"/>
+          <w:rtl/>
+        </w:rPr>
+        <w:t xml:space="preserve"> ולהשפיע על אובייקט ממחלקת </w:t>
+      </w:r>
+      <w:r>
+        <w:rPr>
+          <w:rFonts w:asciiTheme="minorBidi" w:hAnsiTheme="minorBidi"/>
+        </w:rPr>
+        <w:t>Shape</w:t>
+      </w:r>
+      <w:r>
+        <w:rPr>
+          <w:rFonts w:asciiTheme="minorBidi" w:hAnsiTheme="minorBidi" w:hint="cs"/>
+          <w:rtl/>
+        </w:rPr>
+        <w:t xml:space="preserve"> בעקיפין.</w:t>
+      </w:r>
+      <w:r>
+        <w:rPr>
+          <w:rFonts w:asciiTheme="minorBidi" w:hAnsiTheme="minorBidi" w:hint="cs"/>
+          <w:rtl/>
+        </w:rPr>
+        <w:t xml:space="preserve"> זאת בניגוד למתודות </w:t>
+      </w:r>
+      <w:r>
+        <w:rPr>
+          <w:rFonts w:asciiTheme="minorBidi" w:hAnsiTheme="minorBidi"/>
+        </w:rPr>
+        <w:t>setLocation</w:t>
       </w:r>
       <w:r>
         <w:rPr>
@@ -333,153 +446,12 @@
         </w:rPr>
         <w:t xml:space="preserve"> ו-</w:t>
       </w:r>
-      <w:proofErr w:type="spellStart"/>
-      <w:r>
-        <w:rPr>
-          <w:rFonts w:asciiTheme="minorBidi" w:hAnsiTheme="minorBidi"/>
-        </w:rPr>
-        <w:t>getColor</w:t>
-      </w:r>
-      <w:proofErr w:type="spellEnd"/>
-      <w:r>
-        <w:rPr>
-          <w:rFonts w:asciiTheme="minorBidi" w:hAnsiTheme="minorBidi"/>
-        </w:rPr>
-        <w:t>()</w:t>
-      </w:r>
-      <w:r>
-        <w:rPr>
-          <w:rFonts w:asciiTheme="minorBidi" w:hAnsiTheme="minorBidi" w:hint="cs"/>
-          <w:rtl/>
-        </w:rPr>
-        <w:t xml:space="preserve"> כמו שהם מומשו: במקרה של </w:t>
-      </w:r>
-      <w:proofErr w:type="spellStart"/>
-      <w:r>
-        <w:rPr>
-          <w:rFonts w:asciiTheme="minorBidi" w:hAnsiTheme="minorBidi"/>
-        </w:rPr>
-        <w:t>setColor</w:t>
-      </w:r>
-      <w:proofErr w:type="spellEnd"/>
-      <w:r>
-        <w:rPr>
-          <w:rFonts w:asciiTheme="minorBidi" w:hAnsiTheme="minorBidi" w:hint="cs"/>
-          <w:rtl/>
-        </w:rPr>
-        <w:t xml:space="preserve"> </w:t>
-      </w:r>
-      <w:r>
-        <w:rPr>
-          <w:rFonts w:asciiTheme="minorBidi" w:hAnsiTheme="minorBidi"/>
-          <w:rtl/>
-        </w:rPr>
-        <w:t>–</w:t>
-      </w:r>
-      <w:r>
-        <w:rPr>
-          <w:rFonts w:asciiTheme="minorBidi" w:hAnsiTheme="minorBidi" w:hint="cs"/>
-          <w:rtl/>
-        </w:rPr>
-        <w:t xml:space="preserve"> ע"י השמה של ה-</w:t>
-      </w:r>
-      <w:r>
-        <w:rPr>
-          <w:rFonts w:asciiTheme="minorBidi" w:hAnsiTheme="minorBidi"/>
-        </w:rPr>
-        <w:t>reference</w:t>
-      </w:r>
-      <w:r>
-        <w:rPr>
-          <w:rFonts w:asciiTheme="minorBidi" w:hAnsiTheme="minorBidi" w:hint="cs"/>
-          <w:rtl/>
-        </w:rPr>
-        <w:t xml:space="preserve"> המתקבל כפרמטר לתכונה של האובייקט, ובקרה של </w:t>
-      </w:r>
-      <w:proofErr w:type="spellStart"/>
-      <w:r>
-        <w:rPr>
-          <w:rFonts w:asciiTheme="minorBidi" w:hAnsiTheme="minorBidi"/>
-        </w:rPr>
-        <w:t>getColor</w:t>
-      </w:r>
-      <w:proofErr w:type="spellEnd"/>
-      <w:r>
-        <w:rPr>
-          <w:rFonts w:asciiTheme="minorBidi" w:hAnsiTheme="minorBidi" w:hint="cs"/>
-          <w:rtl/>
-        </w:rPr>
-        <w:t xml:space="preserve"> ע"י החזרת ההפניה למשתנה </w:t>
-      </w:r>
-      <w:r>
-        <w:rPr>
-          <w:rFonts w:asciiTheme="minorBidi" w:hAnsiTheme="minorBidi"/>
-        </w:rPr>
-        <w:t>color</w:t>
-      </w:r>
-      <w:r>
-        <w:rPr>
-          <w:rFonts w:asciiTheme="minorBidi" w:hAnsiTheme="minorBidi" w:hint="cs"/>
-          <w:rtl/>
-        </w:rPr>
-        <w:t xml:space="preserve"> של האובייקט, מכיוון שלמשתמש אין דרך לשנות את האובייקט ממחלקת </w:t>
-      </w:r>
-      <w:r>
-        <w:rPr>
-          <w:rFonts w:asciiTheme="minorBidi" w:hAnsiTheme="minorBidi"/>
-        </w:rPr>
-        <w:t>Color</w:t>
-      </w:r>
-      <w:r>
-        <w:rPr>
-          <w:rFonts w:asciiTheme="minorBidi" w:hAnsiTheme="minorBidi" w:hint="cs"/>
-          <w:rtl/>
-        </w:rPr>
-        <w:t xml:space="preserve"> ולהשפיע על אובייקט ממחלקת </w:t>
-      </w:r>
-      <w:r>
-        <w:rPr>
-          <w:rFonts w:asciiTheme="minorBidi" w:hAnsiTheme="minorBidi"/>
-        </w:rPr>
-        <w:t>Shape</w:t>
-      </w:r>
-      <w:r>
-        <w:rPr>
-          <w:rFonts w:asciiTheme="minorBidi" w:hAnsiTheme="minorBidi" w:hint="cs"/>
-          <w:rtl/>
-        </w:rPr>
-        <w:t xml:space="preserve"> בעקיפין.</w:t>
-      </w:r>
-      <w:r>
-        <w:rPr>
-          <w:rFonts w:asciiTheme="minorBidi" w:hAnsiTheme="minorBidi" w:hint="cs"/>
-          <w:rtl/>
-        </w:rPr>
-        <w:t xml:space="preserve"> זאת בניגוד למתודות </w:t>
-      </w:r>
-      <w:proofErr w:type="spellStart"/>
-      <w:r>
-        <w:rPr>
-          <w:rFonts w:asciiTheme="minorBidi" w:hAnsiTheme="minorBidi"/>
-        </w:rPr>
-        <w:t>setLocation</w:t>
-      </w:r>
-      <w:proofErr w:type="spellEnd"/>
-      <w:r>
-        <w:rPr>
-          <w:rFonts w:asciiTheme="minorBidi" w:hAnsiTheme="minorBidi" w:hint="cs"/>
-          <w:rtl/>
-        </w:rPr>
-        <w:t xml:space="preserve"> ו-</w:t>
-      </w:r>
-      <w:proofErr w:type="spellStart"/>
       <w:r>
         <w:rPr>
           <w:rFonts w:asciiTheme="minorBidi" w:hAnsiTheme="minorBidi"/>
         </w:rPr>
         <w:t>getLocation</w:t>
       </w:r>
-      <w:proofErr w:type="spellEnd"/>
       <w:r>
         <w:rPr>
           <w:rFonts w:asciiTheme="minorBidi" w:hAnsiTheme="minorBidi" w:hint="cs"/>
@@ -561,6 +533,23 @@
           <w:rtl/>
         </w:rPr>
         <w:t>שאלה 2</w:t>
+      </w:r>
+    </w:p>
+    <w:p>
+      <w:pPr>
+        <w:pStyle w:val="ListParagraph"/>
+        <w:numPr>
+          <w:ilvl w:val="0"/>
+          <w:numId w:val="4"/>
+        </w:numPr>
+        <w:bidi/>
+      </w:pPr>
+      <w:r>
+        <w:rPr>
+          <w:rFonts w:hint="cs"/>
+          <w:rtl/>
+        </w:rPr>
+        <w:t>רצ"ב קוד</w:t>
       </w:r>
     </w:p>
     <w:p>

</xml_diff>

<commit_message>
Improvements (Specs, dry answers). Finished 2.g.
</commit_message>
<xml_diff>
--- a/src/homework1/hoework1_solution.docx
+++ b/src/homework1/hoework1_solution.docx
@@ -629,9 +629,286 @@
         </w:numPr>
         <w:bidi/>
         <w:rPr>
-          <w:rtl/>
-        </w:rPr>
-      </w:pPr>
+          <w:rFonts w:hint="cs"/>
+        </w:rPr>
+      </w:pPr>
+      <w:r>
+        <w:rPr>
+          <w:rFonts w:hint="cs"/>
+          <w:rtl/>
+        </w:rPr>
+        <w:t xml:space="preserve">אנחנו </w:t>
+      </w:r>
+      <w:r>
+        <w:rPr>
+          <w:rFonts w:hint="cs"/>
+          <w:u w:val="single"/>
+          <w:rtl/>
+        </w:rPr>
+        <w:t>לא מסכימים</w:t>
+      </w:r>
+      <w:r>
+        <w:rPr>
+          <w:rFonts w:hint="cs"/>
+          <w:rtl/>
+        </w:rPr>
+        <w:t xml:space="preserve"> אם הצעתו של הסטודנט, מכיוון שבמקרה כזה </w:t>
+      </w:r>
+      <w:r>
+        <w:t>LocationChangingCircle</w:t>
+      </w:r>
+      <w:r>
+        <w:rPr>
+          <w:rFonts w:hint="cs"/>
+          <w:rtl/>
+        </w:rPr>
+        <w:t xml:space="preserve"> לא יהיה </w:t>
+      </w:r>
+      <w:r>
+        <w:t>true subtype</w:t>
+      </w:r>
+      <w:r>
+        <w:rPr>
+          <w:rFonts w:hint="cs"/>
+          <w:rtl/>
+        </w:rPr>
+        <w:t xml:space="preserve"> של </w:t>
+      </w:r>
+      <w:r>
+        <w:t>LocationChangingOval</w:t>
+      </w:r>
+      <w:r>
+        <w:rPr>
+          <w:rFonts w:hint="cs"/>
+          <w:rtl/>
+        </w:rPr>
+        <w:t xml:space="preserve">, מאחר ולמשל, המפרט של מתודה </w:t>
+      </w:r>
+      <w:r>
+        <w:t>LocationChangingCircle</w:t>
+      </w:r>
+      <w:r>
+        <w:t>.setSize</w:t>
+      </w:r>
+      <w:r>
+        <w:rPr>
+          <w:rFonts w:hint="cs"/>
+          <w:rtl/>
+        </w:rPr>
+        <w:t xml:space="preserve"> תצטרך </w:t>
+      </w:r>
+      <w:r>
+        <w:rPr>
+          <w:rFonts w:hint="cs"/>
+          <w:u w:val="single"/>
+          <w:rtl/>
+        </w:rPr>
+        <w:t>לדרוש</w:t>
+      </w:r>
+      <w:r>
+        <w:rPr>
+          <w:rFonts w:hint="cs"/>
+          <w:rtl/>
+        </w:rPr>
+        <w:t xml:space="preserve"> שהגובה והרוחב יהיו זהים, וכך יהפוך למפרט </w:t>
+      </w:r>
+      <w:r>
+        <w:rPr>
+          <w:rFonts w:hint="cs"/>
+          <w:u w:val="single"/>
+          <w:rtl/>
+        </w:rPr>
+        <w:t>חלש</w:t>
+      </w:r>
+      <w:r>
+        <w:rPr>
+          <w:rFonts w:hint="cs"/>
+          <w:rtl/>
+        </w:rPr>
+        <w:t xml:space="preserve"> יותר ממחלקת האב. לכן עקרון </w:t>
+      </w:r>
+      <w:r>
+        <w:t>Liskov</w:t>
+      </w:r>
+      <w:r>
+        <w:rPr>
+          <w:rFonts w:hint="cs"/>
+          <w:rtl/>
+        </w:rPr>
+        <w:t xml:space="preserve"> לא יתקיים.</w:t>
+      </w:r>
+    </w:p>
+    <w:p>
+      <w:pPr>
+        <w:pStyle w:val="ListParagraph"/>
+        <w:numPr>
+          <w:ilvl w:val="0"/>
+          <w:numId w:val="4"/>
+        </w:numPr>
+        <w:bidi/>
+      </w:pPr>
+      <w:r>
+        <w:rPr>
+          <w:rFonts w:hint="cs"/>
+          <w:rtl/>
+        </w:rPr>
+        <w:t xml:space="preserve">אנחנו </w:t>
+      </w:r>
+      <w:r>
+        <w:rPr>
+          <w:rFonts w:hint="cs"/>
+          <w:u w:val="single"/>
+          <w:rtl/>
+        </w:rPr>
+        <w:t>לא מסכימים</w:t>
+      </w:r>
+      <w:r>
+        <w:rPr>
+          <w:rFonts w:hint="cs"/>
+          <w:rtl/>
+        </w:rPr>
+        <w:t xml:space="preserve"> אם הצעתו של הסטודנט. ההתנהגות של </w:t>
+      </w:r>
+      <w:r>
+        <w:t>LocationChangingOval</w:t>
+      </w:r>
+      <w:r>
+        <w:rPr>
+          <w:rFonts w:hint="cs"/>
+          <w:rtl/>
+        </w:rPr>
+        <w:t xml:space="preserve"> לא צריכה להיות תלויה איכשהו בהתנהגות של </w:t>
+      </w:r>
+      <w:r>
+        <w:t>AngleChangingSector</w:t>
+      </w:r>
+      <w:r>
+        <w:rPr>
+          <w:rFonts w:hint="cs"/>
+          <w:rtl/>
+        </w:rPr>
+        <w:t xml:space="preserve">. למשך </w:t>
+      </w:r>
+      <w:r>
+        <w:t>LocationChangingOval</w:t>
+      </w:r>
+      <w:r>
+        <w:rPr>
+          <w:rFonts w:hint="cs"/>
+          <w:rtl/>
+        </w:rPr>
+        <w:t xml:space="preserve"> לא יוכל להשתמש במתודה </w:t>
+      </w:r>
+      <w:r>
+        <w:t>step</w:t>
+      </w:r>
+      <w:r>
+        <w:rPr>
+          <w:rFonts w:hint="cs"/>
+          <w:rtl/>
+        </w:rPr>
+        <w:t xml:space="preserve"> של המופע של </w:t>
+      </w:r>
+      <w:r>
+        <w:t>AngleChangingSector</w:t>
+      </w:r>
+      <w:r>
+        <w:rPr>
+          <w:rFonts w:hint="cs"/>
+          <w:rtl/>
+        </w:rPr>
+        <w:t xml:space="preserve">, </w:t>
+      </w:r>
+      <w:r>
+        <w:rPr>
+          <w:rFonts w:hint="cs"/>
+          <w:rtl/>
+        </w:rPr>
+        <w:t xml:space="preserve">מכיוון שמדבור במפרט ספציפי שונה. עוד דוגמה </w:t>
+      </w:r>
+      <w:r>
+        <w:rPr>
+          <w:rtl/>
+        </w:rPr>
+        <w:t>–</w:t>
+      </w:r>
+      <w:r>
+        <w:rPr>
+          <w:rFonts w:hint="cs"/>
+          <w:rtl/>
+        </w:rPr>
+        <w:t xml:space="preserve"> אם המפרט הספציפי של </w:t>
+      </w:r>
+      <w:r>
+        <w:t>draw</w:t>
+      </w:r>
+      <w:r>
+        <w:rPr>
+          <w:rFonts w:hint="cs"/>
+          <w:rtl/>
+        </w:rPr>
+        <w:t xml:space="preserve"> של </w:t>
+      </w:r>
+      <w:r>
+        <w:t>AngleChangingSector</w:t>
+      </w:r>
+      <w:r>
+        <w:rPr>
+          <w:rFonts w:hint="cs"/>
+          <w:rtl/>
+        </w:rPr>
+        <w:t xml:space="preserve"> איכשהו ישתנה, זה לא אמור להשפיע על ה-</w:t>
+      </w:r>
+      <w:r>
+        <w:t>draw</w:t>
+      </w:r>
+      <w:r>
+        <w:rPr>
+          <w:rFonts w:hint="cs"/>
+          <w:rtl/>
+        </w:rPr>
+        <w:t xml:space="preserve"> של </w:t>
+      </w:r>
+      <w:r>
+        <w:t>LocationChangingOval</w:t>
+      </w:r>
+      <w:r>
+        <w:rPr>
+          <w:rFonts w:hint="cs"/>
+          <w:rtl/>
+        </w:rPr>
+        <w:t xml:space="preserve">. אז גם במקרה הזה </w:t>
+      </w:r>
+      <w:r>
+        <w:t>LocationChangingOval</w:t>
+      </w:r>
+      <w:r>
+        <w:rPr>
+          <w:rFonts w:hint="cs"/>
+          <w:rtl/>
+        </w:rPr>
+        <w:t xml:space="preserve"> לא יוכל להשתמש במתודה </w:t>
+      </w:r>
+      <w:r>
+        <w:t>draw</w:t>
+      </w:r>
+      <w:r>
+        <w:rPr>
+          <w:rFonts w:hint="cs"/>
+          <w:rtl/>
+        </w:rPr>
+        <w:t xml:space="preserve"> של המופע של </w:t>
+      </w:r>
+      <w:r>
+        <w:t>AngleChangingSector</w:t>
+      </w:r>
+      <w:r>
+        <w:rPr>
+          <w:rFonts w:hint="cs"/>
+          <w:rtl/>
+        </w:rPr>
+        <w:t>.</w:t>
+      </w:r>
       <w:bookmarkStart w:id="0" w:name="_GoBack"/>
       <w:bookmarkEnd w:id="0"/>
     </w:p>
@@ -761,7 +1038,7 @@
         <w:rFonts w:hint="default"/>
       </w:rPr>
     </w:lvl>
-    <w:lvl w:ilvl="1" w:tplc="08090019" w:tentative="1">
+    <w:lvl w:ilvl="1" w:tplc="08090019">
       <w:start w:val="1"/>
       <w:numFmt w:val="lowerLetter"/>
       <w:lvlText w:val="%2."/>

</xml_diff>

<commit_message>
Finished 3.c. Fixed the window boundary problem.
</commit_message>
<xml_diff>
--- a/src/homework1/hoework1_solution.docx
+++ b/src/homework1/hoework1_solution.docx
@@ -255,12 +255,14 @@
         </w:rPr>
         <w:t xml:space="preserve">המחלקה </w:t>
       </w:r>
+      <w:proofErr w:type="spellStart"/>
       <w:r>
         <w:rPr>
           <w:rFonts w:asciiTheme="minorBidi" w:hAnsiTheme="minorBidi"/>
         </w:rPr>
         <w:t>java.awt.Color</w:t>
       </w:r>
+      <w:proofErr w:type="spellEnd"/>
       <w:r>
         <w:rPr>
           <w:rFonts w:asciiTheme="minorBidi" w:hAnsiTheme="minorBidi" w:hint="cs"/>
@@ -281,12 +283,14 @@
         </w:rPr>
         <w:t xml:space="preserve">, מכיוון שאין אפילו מתודה אחת במחלקה שהיא </w:t>
       </w:r>
+      <w:proofErr w:type="spellStart"/>
       <w:r>
         <w:rPr>
           <w:rFonts w:asciiTheme="minorBidi" w:hAnsiTheme="minorBidi"/>
         </w:rPr>
         <w:t>mutator</w:t>
       </w:r>
+      <w:proofErr w:type="spellEnd"/>
       <w:r>
         <w:rPr>
           <w:rFonts w:asciiTheme="minorBidi" w:hAnsiTheme="minorBidi" w:hint="cs"/>
@@ -308,11 +312,19 @@
         </w:rPr>
         <w:t xml:space="preserve"> ניתן לראות את זה גם מהמפרטים וגם מהמימוש. מסיבה זאת, ניתן לממש את המתודות </w:t>
       </w:r>
-      <w:r>
-        <w:rPr>
-          <w:rFonts w:asciiTheme="minorBidi" w:hAnsiTheme="minorBidi"/>
-        </w:rPr>
-        <w:t>setColor()</w:t>
+      <w:proofErr w:type="spellStart"/>
+      <w:r>
+        <w:rPr>
+          <w:rFonts w:asciiTheme="minorBidi" w:hAnsiTheme="minorBidi"/>
+        </w:rPr>
+        <w:t>setColor</w:t>
+      </w:r>
+      <w:proofErr w:type="spellEnd"/>
+      <w:r>
+        <w:rPr>
+          <w:rFonts w:asciiTheme="minorBidi" w:hAnsiTheme="minorBidi"/>
+        </w:rPr>
+        <w:t>()</w:t>
       </w:r>
       <w:r>
         <w:rPr>
@@ -321,11 +333,19 @@
         </w:rPr>
         <w:t xml:space="preserve"> ו-</w:t>
       </w:r>
-      <w:r>
-        <w:rPr>
-          <w:rFonts w:asciiTheme="minorBidi" w:hAnsiTheme="minorBidi"/>
-        </w:rPr>
-        <w:t>getColor()</w:t>
+      <w:proofErr w:type="spellStart"/>
+      <w:r>
+        <w:rPr>
+          <w:rFonts w:asciiTheme="minorBidi" w:hAnsiTheme="minorBidi"/>
+        </w:rPr>
+        <w:t>getColor</w:t>
+      </w:r>
+      <w:proofErr w:type="spellEnd"/>
+      <w:r>
+        <w:rPr>
+          <w:rFonts w:asciiTheme="minorBidi" w:hAnsiTheme="minorBidi"/>
+        </w:rPr>
+        <w:t>()</w:t>
       </w:r>
       <w:r>
         <w:rPr>
@@ -334,12 +354,14 @@
         </w:rPr>
         <w:t xml:space="preserve"> כמו שהם מומשו: במקרה של </w:t>
       </w:r>
+      <w:proofErr w:type="spellStart"/>
       <w:r>
         <w:rPr>
           <w:rFonts w:asciiTheme="minorBidi" w:hAnsiTheme="minorBidi"/>
         </w:rPr>
         <w:t>setColor</w:t>
       </w:r>
+      <w:proofErr w:type="spellEnd"/>
       <w:r>
         <w:rPr>
           <w:rFonts w:asciiTheme="minorBidi" w:hAnsiTheme="minorBidi" w:hint="cs"/>
@@ -374,12 +396,14 @@
         </w:rPr>
         <w:t xml:space="preserve"> המתקבל כפרמטר לתכונה של האובייקט, ובקרה של </w:t>
       </w:r>
+      <w:proofErr w:type="spellStart"/>
       <w:r>
         <w:rPr>
           <w:rFonts w:asciiTheme="minorBidi" w:hAnsiTheme="minorBidi"/>
         </w:rPr>
         <w:t>getColor</w:t>
       </w:r>
+      <w:proofErr w:type="spellEnd"/>
       <w:r>
         <w:rPr>
           <w:rFonts w:asciiTheme="minorBidi" w:hAnsiTheme="minorBidi" w:hint="cs"/>
@@ -433,12 +457,14 @@
         </w:rPr>
         <w:t xml:space="preserve"> זאת בניגוד למתודות </w:t>
       </w:r>
+      <w:proofErr w:type="spellStart"/>
       <w:r>
         <w:rPr>
           <w:rFonts w:asciiTheme="minorBidi" w:hAnsiTheme="minorBidi"/>
         </w:rPr>
         <w:t>setLocation</w:t>
       </w:r>
+      <w:proofErr w:type="spellEnd"/>
       <w:r>
         <w:rPr>
           <w:rFonts w:asciiTheme="minorBidi" w:hAnsiTheme="minorBidi" w:hint="cs"/>
@@ -446,12 +472,14 @@
         </w:rPr>
         <w:t xml:space="preserve"> ו-</w:t>
       </w:r>
+      <w:proofErr w:type="spellStart"/>
       <w:r>
         <w:rPr>
           <w:rFonts w:asciiTheme="minorBidi" w:hAnsiTheme="minorBidi"/>
         </w:rPr>
         <w:t>getLocation</w:t>
       </w:r>
+      <w:proofErr w:type="spellEnd"/>
       <w:r>
         <w:rPr>
           <w:rFonts w:asciiTheme="minorBidi" w:hAnsiTheme="minorBidi" w:hint="cs"/>
@@ -654,9 +682,11 @@
         </w:rPr>
         <w:t xml:space="preserve"> אם הצעתו של הסטודנט, מכיוון שבמקרה כזה </w:t>
       </w:r>
+      <w:proofErr w:type="spellStart"/>
       <w:r>
         <w:t>LocationChangingCircle</w:t>
       </w:r>
+      <w:proofErr w:type="spellEnd"/>
       <w:r>
         <w:rPr>
           <w:rFonts w:hint="cs"/>
@@ -674,9 +704,11 @@
         </w:rPr>
         <w:t xml:space="preserve"> של </w:t>
       </w:r>
+      <w:proofErr w:type="spellStart"/>
       <w:r>
         <w:t>LocationChangingOval</w:t>
       </w:r>
+      <w:proofErr w:type="spellEnd"/>
       <w:r>
         <w:rPr>
           <w:rFonts w:hint="cs"/>
@@ -684,12 +716,14 @@
         </w:rPr>
         <w:t xml:space="preserve">, מאחר ולמשל, המפרט של מתודה </w:t>
       </w:r>
+      <w:proofErr w:type="spellStart"/>
       <w:r>
         <w:t>LocationChangingCircle</w:t>
       </w:r>
       <w:r>
         <w:t>.setSize</w:t>
       </w:r>
+      <w:proofErr w:type="spellEnd"/>
       <w:r>
         <w:rPr>
           <w:rFonts w:hint="cs"/>
@@ -727,9 +761,11 @@
         </w:rPr>
         <w:t xml:space="preserve"> יותר ממחלקת האב. לכן עקרון </w:t>
       </w:r>
+      <w:proofErr w:type="spellStart"/>
       <w:r>
         <w:t>Liskov</w:t>
       </w:r>
+      <w:proofErr w:type="spellEnd"/>
       <w:r>
         <w:rPr>
           <w:rFonts w:hint="cs"/>
@@ -769,9 +805,11 @@
         </w:rPr>
         <w:t xml:space="preserve"> אם הצעתו של הסטודנט. ההתנהגות של </w:t>
       </w:r>
+      <w:proofErr w:type="spellStart"/>
       <w:r>
         <w:t>LocationChangingOval</w:t>
       </w:r>
+      <w:proofErr w:type="spellEnd"/>
       <w:r>
         <w:rPr>
           <w:rFonts w:hint="cs"/>
@@ -779,9 +817,11 @@
         </w:rPr>
         <w:t xml:space="preserve"> לא צריכה להיות תלויה איכשהו בהתנהגות של </w:t>
       </w:r>
+      <w:proofErr w:type="spellStart"/>
       <w:r>
         <w:t>AngleChangingSector</w:t>
       </w:r>
+      <w:proofErr w:type="spellEnd"/>
       <w:r>
         <w:rPr>
           <w:rFonts w:hint="cs"/>
@@ -789,9 +829,11 @@
         </w:rPr>
         <w:t xml:space="preserve">. למשך </w:t>
       </w:r>
+      <w:proofErr w:type="spellStart"/>
       <w:r>
         <w:t>LocationChangingOval</w:t>
       </w:r>
+      <w:proofErr w:type="spellEnd"/>
       <w:r>
         <w:rPr>
           <w:rFonts w:hint="cs"/>
@@ -809,9 +851,11 @@
         </w:rPr>
         <w:t xml:space="preserve"> של המופע של </w:t>
       </w:r>
+      <w:proofErr w:type="spellStart"/>
       <w:r>
         <w:t>AngleChangingSector</w:t>
       </w:r>
+      <w:proofErr w:type="spellEnd"/>
       <w:r>
         <w:rPr>
           <w:rFonts w:hint="cs"/>
@@ -849,9 +893,11 @@
         </w:rPr>
         <w:t xml:space="preserve"> של </w:t>
       </w:r>
+      <w:proofErr w:type="spellStart"/>
       <w:r>
         <w:t>AngleChangingSector</w:t>
       </w:r>
+      <w:proofErr w:type="spellEnd"/>
       <w:r>
         <w:rPr>
           <w:rFonts w:hint="cs"/>
@@ -869,9 +915,11 @@
         </w:rPr>
         <w:t xml:space="preserve"> של </w:t>
       </w:r>
+      <w:proofErr w:type="spellStart"/>
       <w:r>
         <w:t>LocationChangingOval</w:t>
       </w:r>
+      <w:proofErr w:type="spellEnd"/>
       <w:r>
         <w:rPr>
           <w:rFonts w:hint="cs"/>
@@ -879,9 +927,11 @@
         </w:rPr>
         <w:t xml:space="preserve">. אז גם במקרה הזה </w:t>
       </w:r>
+      <w:proofErr w:type="spellStart"/>
       <w:r>
         <w:t>LocationChangingOval</w:t>
       </w:r>
+      <w:proofErr w:type="spellEnd"/>
       <w:r>
         <w:rPr>
           <w:rFonts w:hint="cs"/>
@@ -899,9 +949,11 @@
         </w:rPr>
         <w:t xml:space="preserve"> של המופע של </w:t>
       </w:r>
+      <w:proofErr w:type="spellStart"/>
       <w:r>
         <w:t>AngleChangingSector</w:t>
       </w:r>
+      <w:proofErr w:type="spellEnd"/>
       <w:r>
         <w:rPr>
           <w:rFonts w:hint="cs"/>
@@ -909,17 +961,95 @@
         </w:rPr>
         <w:t>.</w:t>
       </w:r>
+    </w:p>
+    <w:p>
+      <w:pPr>
+        <w:pStyle w:val="Heading1"/>
+        <w:bidi/>
+        <w:rPr>
+          <w:rFonts w:hint="cs"/>
+          <w:rtl/>
+        </w:rPr>
+      </w:pPr>
+      <w:r>
+        <w:rPr>
+          <w:rFonts w:hint="cs"/>
+          <w:rtl/>
+        </w:rPr>
+        <w:t>שאלה 3</w:t>
+      </w:r>
+    </w:p>
+    <w:p>
+      <w:pPr>
+        <w:pStyle w:val="ListParagraph"/>
+        <w:numPr>
+          <w:ilvl w:val="0"/>
+          <w:numId w:val="5"/>
+        </w:numPr>
+        <w:bidi/>
+      </w:pPr>
+      <w:r>
+        <w:rPr>
+          <w:rFonts w:hint="cs"/>
+          <w:rtl/>
+        </w:rPr>
+        <w:t>רצ"ב קוד</w:t>
+      </w:r>
+    </w:p>
+    <w:p>
+      <w:pPr>
+        <w:pStyle w:val="ListParagraph"/>
+        <w:numPr>
+          <w:ilvl w:val="0"/>
+          <w:numId w:val="5"/>
+        </w:numPr>
+        <w:bidi/>
+        <w:rPr>
+          <w:rtl/>
+        </w:rPr>
+      </w:pPr>
+      <w:r>
+        <w:rPr>
+          <w:rFonts w:hint="cs"/>
+          <w:rtl/>
+        </w:rPr>
+        <w:t>רצ"ב קוד</w:t>
+      </w:r>
+    </w:p>
+    <w:p>
+      <w:pPr>
+        <w:pStyle w:val="ListParagraph"/>
+        <w:numPr>
+          <w:ilvl w:val="0"/>
+          <w:numId w:val="5"/>
+        </w:numPr>
+        <w:bidi/>
+        <w:rPr>
+          <w:rtl/>
+        </w:rPr>
+      </w:pPr>
+      <w:r>
+        <w:rPr>
+          <w:rFonts w:hint="cs"/>
+          <w:rtl/>
+        </w:rPr>
+        <w:t>רצ"ב קוד</w:t>
+      </w:r>
+    </w:p>
+    <w:p>
+      <w:pPr>
+        <w:pStyle w:val="ListParagraph"/>
+        <w:numPr>
+          <w:ilvl w:val="0"/>
+          <w:numId w:val="5"/>
+        </w:numPr>
+        <w:bidi/>
+        <w:rPr>
+          <w:rtl/>
+        </w:rPr>
+      </w:pPr>
       <w:bookmarkStart w:id="0" w:name="_GoBack"/>
       <w:bookmarkEnd w:id="0"/>
-    </w:p>
-    <w:p>
-      <w:pPr>
-        <w:bidi/>
-        <w:rPr>
-          <w:rFonts w:asciiTheme="minorBidi" w:hAnsiTheme="minorBidi"/>
-          <w:rtl/>
-        </w:rPr>
-      </w:pPr>
     </w:p>
     <w:sectPr>
       <w:pgSz w:w="12240" w:h="15840"/>
@@ -934,6 +1064,95 @@
 <file path=word/numbering.xml><?xml version="1.0" encoding="utf-8"?>
 <w:numbering xmlns:wpc="http://schemas.microsoft.com/office/word/2010/wordprocessingCanvas" xmlns:cx="http://schemas.microsoft.com/office/drawing/2014/chartex" xmlns:cx1="http://schemas.microsoft.com/office/drawing/2015/9/8/chartex" xmlns:cx2="http://schemas.microsoft.com/office/drawing/2015/10/21/chartex" xmlns:cx3="http://schemas.microsoft.com/office/drawing/2016/5/9/chartex" xmlns:cx4="http://schemas.microsoft.com/office/drawing/2016/5/10/chartex" xmlns:cx5="http://schemas.microsoft.com/office/drawing/2016/5/11/chartex" xmlns:cx6="http://schemas.microsoft.com/office/drawing/2016/5/12/chartex" xmlns:cx7="http://schemas.microsoft.com/office/drawing/2016/5/13/chartex" xmlns:cx8="http://schemas.microsoft.com/office/drawing/2016/5/14/chartex" xmlns:mc="http://schemas.openxmlformats.org/markup-compatibility/2006" xmlns:aink="http://schemas.microsoft.com/office/drawing/2016/ink" xmlns:am3d="http://schemas.microsoft.com/office/drawing/2017/model3d" xmlns:o="urn:schemas-microsoft-com:office:office" xmlns:r="http://schemas.openxmlformats.org/officeDocument/2006/relationships" xmlns:m="http://schemas.openxmlformats.org/officeDocument/2006/math" xmlns:v="urn:schemas-microsoft-com:vml" xmlns:wp14="http://schemas.microsoft.com/office/word/2010/wordprocessingDrawing" xmlns:wp="http://schemas.openxmlformats.org/drawingml/2006/wordprocessingDrawing" xmlns:w10="urn:schemas-microsoft-com:office:word" xmlns:w="http://schemas.openxmlformats.org/wordprocessingml/2006/main" xmlns:w14="http://schemas.microsoft.com/office/word/2010/wordml" xmlns:w15="http://schemas.microsoft.com/office/word/2012/wordml" xmlns:w16se="http://schemas.microsoft.com/office/word/2015/wordml/symex" xmlns:wpg="http://schemas.microsoft.com/office/word/2010/wordprocessingGroup" xmlns:wpi="http://schemas.microsoft.com/office/word/2010/wordprocessingInk" xmlns:wne="http://schemas.microsoft.com/office/word/2006/wordml" xmlns:wps="http://schemas.microsoft.com/office/word/2010/wordprocessingShape" mc:Ignorable="w14 w15 w16se wp14">
   <w:abstractNum w:abstractNumId="0" w15:restartNumberingAfterBreak="0">
+    <w:nsid w:val="0A0C1409"/>
+    <w:multiLevelType w:val="hybridMultilevel"/>
+    <w:tmpl w:val="326CD87E"/>
+    <w:lvl w:ilvl="0" w:tplc="68AE63D4">
+      <w:start w:val="1"/>
+      <w:numFmt w:val="hebrew1"/>
+      <w:lvlText w:val="%1."/>
+      <w:lvlJc w:val="left"/>
+      <w:pPr>
+        <w:ind w:left="720" w:hanging="360"/>
+      </w:pPr>
+      <w:rPr>
+        <w:rFonts w:hint="default"/>
+      </w:rPr>
+    </w:lvl>
+    <w:lvl w:ilvl="1" w:tplc="08090019" w:tentative="1">
+      <w:start w:val="1"/>
+      <w:numFmt w:val="lowerLetter"/>
+      <w:lvlText w:val="%2."/>
+      <w:lvlJc w:val="left"/>
+      <w:pPr>
+        <w:ind w:left="1440" w:hanging="360"/>
+      </w:pPr>
+    </w:lvl>
+    <w:lvl w:ilvl="2" w:tplc="0809001B" w:tentative="1">
+      <w:start w:val="1"/>
+      <w:numFmt w:val="lowerRoman"/>
+      <w:lvlText w:val="%3."/>
+      <w:lvlJc w:val="right"/>
+      <w:pPr>
+        <w:ind w:left="2160" w:hanging="180"/>
+      </w:pPr>
+    </w:lvl>
+    <w:lvl w:ilvl="3" w:tplc="0809000F" w:tentative="1">
+      <w:start w:val="1"/>
+      <w:numFmt w:val="decimal"/>
+      <w:lvlText w:val="%4."/>
+      <w:lvlJc w:val="left"/>
+      <w:pPr>
+        <w:ind w:left="2880" w:hanging="360"/>
+      </w:pPr>
+    </w:lvl>
+    <w:lvl w:ilvl="4" w:tplc="08090019" w:tentative="1">
+      <w:start w:val="1"/>
+      <w:numFmt w:val="lowerLetter"/>
+      <w:lvlText w:val="%5."/>
+      <w:lvlJc w:val="left"/>
+      <w:pPr>
+        <w:ind w:left="3600" w:hanging="360"/>
+      </w:pPr>
+    </w:lvl>
+    <w:lvl w:ilvl="5" w:tplc="0809001B" w:tentative="1">
+      <w:start w:val="1"/>
+      <w:numFmt w:val="lowerRoman"/>
+      <w:lvlText w:val="%6."/>
+      <w:lvlJc w:val="right"/>
+      <w:pPr>
+        <w:ind w:left="4320" w:hanging="180"/>
+      </w:pPr>
+    </w:lvl>
+    <w:lvl w:ilvl="6" w:tplc="0809000F" w:tentative="1">
+      <w:start w:val="1"/>
+      <w:numFmt w:val="decimal"/>
+      <w:lvlText w:val="%7."/>
+      <w:lvlJc w:val="left"/>
+      <w:pPr>
+        <w:ind w:left="5040" w:hanging="360"/>
+      </w:pPr>
+    </w:lvl>
+    <w:lvl w:ilvl="7" w:tplc="08090019" w:tentative="1">
+      <w:start w:val="1"/>
+      <w:numFmt w:val="lowerLetter"/>
+      <w:lvlText w:val="%8."/>
+      <w:lvlJc w:val="left"/>
+      <w:pPr>
+        <w:ind w:left="5760" w:hanging="360"/>
+      </w:pPr>
+    </w:lvl>
+    <w:lvl w:ilvl="8" w:tplc="0809001B" w:tentative="1">
+      <w:start w:val="1"/>
+      <w:numFmt w:val="lowerRoman"/>
+      <w:lvlText w:val="%9."/>
+      <w:lvlJc w:val="right"/>
+      <w:pPr>
+        <w:ind w:left="6480" w:hanging="180"/>
+      </w:pPr>
+    </w:lvl>
+  </w:abstractNum>
+  <w:abstractNum w:abstractNumId="1" w15:restartNumberingAfterBreak="0">
     <w:nsid w:val="0DCF654E"/>
     <w:multiLevelType w:val="hybridMultilevel"/>
     <w:tmpl w:val="AFD035E2"/>
@@ -1022,7 +1241,7 @@
       </w:pPr>
     </w:lvl>
   </w:abstractNum>
-  <w:abstractNum w:abstractNumId="1" w15:restartNumberingAfterBreak="0">
+  <w:abstractNum w:abstractNumId="2" w15:restartNumberingAfterBreak="0">
     <w:nsid w:val="12950F2F"/>
     <w:multiLevelType w:val="hybridMultilevel"/>
     <w:tmpl w:val="6E2E5EFA"/>
@@ -1111,7 +1330,7 @@
       </w:pPr>
     </w:lvl>
   </w:abstractNum>
-  <w:abstractNum w:abstractNumId="2" w15:restartNumberingAfterBreak="0">
+  <w:abstractNum w:abstractNumId="3" w15:restartNumberingAfterBreak="0">
     <w:nsid w:val="1CF05CDC"/>
     <w:multiLevelType w:val="hybridMultilevel"/>
     <w:tmpl w:val="B3E015F6"/>
@@ -1200,7 +1419,7 @@
       </w:pPr>
     </w:lvl>
   </w:abstractNum>
-  <w:abstractNum w:abstractNumId="3" w15:restartNumberingAfterBreak="0">
+  <w:abstractNum w:abstractNumId="4" w15:restartNumberingAfterBreak="0">
     <w:nsid w:val="566E1348"/>
     <w:multiLevelType w:val="hybridMultilevel"/>
     <w:tmpl w:val="7F8E059E"/>
@@ -1290,16 +1509,19 @@
     </w:lvl>
   </w:abstractNum>
   <w:num w:numId="1">
-    <w:abstractNumId w:val="0"/>
+    <w:abstractNumId w:val="1"/>
   </w:num>
   <w:num w:numId="2">
+    <w:abstractNumId w:val="3"/>
+  </w:num>
+  <w:num w:numId="3">
+    <w:abstractNumId w:val="4"/>
+  </w:num>
+  <w:num w:numId="4">
     <w:abstractNumId w:val="2"/>
   </w:num>
-  <w:num w:numId="3">
-    <w:abstractNumId w:val="3"/>
-  </w:num>
-  <w:num w:numId="4">
-    <w:abstractNumId w:val="1"/>
+  <w:num w:numId="5">
+    <w:abstractNumId w:val="0"/>
   </w:num>
 </w:numbering>
 </file>

</xml_diff>

<commit_message>
Add clarifications in Word.
</commit_message>
<xml_diff>
--- a/src/homework1/hoework1_solution.docx
+++ b/src/homework1/hoework1_solution.docx
@@ -1,6 +1,6 @@
 
 <file path=word/document.xml><?xml version="1.0" encoding="utf-8"?>
-<w:document xmlns:wpc="http://schemas.microsoft.com/office/word/2010/wordprocessingCanvas" xmlns:cx="http://schemas.microsoft.com/office/drawing/2014/chartex" xmlns:cx1="http://schemas.microsoft.com/office/drawing/2015/9/8/chartex" xmlns:cx2="http://schemas.microsoft.com/office/drawing/2015/10/21/chartex" xmlns:cx3="http://schemas.microsoft.com/office/drawing/2016/5/9/chartex" xmlns:cx4="http://schemas.microsoft.com/office/drawing/2016/5/10/chartex" xmlns:cx5="http://schemas.microsoft.com/office/drawing/2016/5/11/chartex" xmlns:cx6="http://schemas.microsoft.com/office/drawing/2016/5/12/chartex" xmlns:cx7="http://schemas.microsoft.com/office/drawing/2016/5/13/chartex" xmlns:cx8="http://schemas.microsoft.com/office/drawing/2016/5/14/chartex" xmlns:mc="http://schemas.openxmlformats.org/markup-compatibility/2006" xmlns:aink="http://schemas.microsoft.com/office/drawing/2016/ink" xmlns:am3d="http://schemas.microsoft.com/office/drawing/2017/model3d" xmlns:o="urn:schemas-microsoft-com:office:office" xmlns:r="http://schemas.openxmlformats.org/officeDocument/2006/relationships" xmlns:m="http://schemas.openxmlformats.org/officeDocument/2006/math" xmlns:v="urn:schemas-microsoft-com:vml" xmlns:wp14="http://schemas.microsoft.com/office/word/2010/wordprocessingDrawing" xmlns:wp="http://schemas.openxmlformats.org/drawingml/2006/wordprocessingDrawing" xmlns:w10="urn:schemas-microsoft-com:office:word" xmlns:w="http://schemas.openxmlformats.org/wordprocessingml/2006/main" xmlns:w14="http://schemas.microsoft.com/office/word/2010/wordml" xmlns:w15="http://schemas.microsoft.com/office/word/2012/wordml" xmlns:w16se="http://schemas.microsoft.com/office/word/2015/wordml/symex" xmlns:wpg="http://schemas.microsoft.com/office/word/2010/wordprocessingGroup" xmlns:wpi="http://schemas.microsoft.com/office/word/2010/wordprocessingInk" xmlns:wne="http://schemas.microsoft.com/office/word/2006/wordml" xmlns:wps="http://schemas.microsoft.com/office/word/2010/wordprocessingShape" mc:Ignorable="w14 w15 w16se wp14">
+<w:document xmlns:wpc="http://schemas.microsoft.com/office/word/2010/wordprocessingCanvas" xmlns:mc="http://schemas.openxmlformats.org/markup-compatibility/2006" xmlns:o="urn:schemas-microsoft-com:office:office" xmlns:r="http://schemas.openxmlformats.org/officeDocument/2006/relationships" xmlns:m="http://schemas.openxmlformats.org/officeDocument/2006/math" xmlns:v="urn:schemas-microsoft-com:vml" xmlns:wp14="http://schemas.microsoft.com/office/word/2010/wordprocessingDrawing" xmlns:wp="http://schemas.openxmlformats.org/drawingml/2006/wordprocessingDrawing" xmlns:w10="urn:schemas-microsoft-com:office:word" xmlns:w="http://schemas.openxmlformats.org/wordprocessingml/2006/main" xmlns:w14="http://schemas.microsoft.com/office/word/2010/wordml" xmlns:wpg="http://schemas.microsoft.com/office/word/2010/wordprocessingGroup" xmlns:wpi="http://schemas.microsoft.com/office/word/2010/wordprocessingInk" xmlns:wne="http://schemas.microsoft.com/office/word/2006/wordml" xmlns:wps="http://schemas.microsoft.com/office/word/2010/wordprocessingShape" mc:Ignorable="w14 wp14">
   <w:body>
     <w:p>
       <w:pPr>
@@ -277,14 +277,12 @@
         </w:rPr>
         <w:t xml:space="preserve">המחלקה </w:t>
       </w:r>
-      <w:proofErr w:type="spellStart"/>
       <w:r>
         <w:rPr>
           <w:rFonts w:asciiTheme="minorBidi" w:hAnsiTheme="minorBidi"/>
         </w:rPr>
         <w:t>java.awt.Color</w:t>
       </w:r>
-      <w:proofErr w:type="spellEnd"/>
       <w:r>
         <w:rPr>
           <w:rFonts w:asciiTheme="minorBidi" w:hAnsiTheme="minorBidi" w:hint="cs"/>
@@ -305,14 +303,12 @@
         </w:rPr>
         <w:t xml:space="preserve">, מכיוון שאין אפילו מתודה אחת במחלקה שהיא </w:t>
       </w:r>
-      <w:proofErr w:type="spellStart"/>
       <w:r>
         <w:rPr>
           <w:rFonts w:asciiTheme="minorBidi" w:hAnsiTheme="minorBidi"/>
         </w:rPr>
         <w:t>mutator</w:t>
       </w:r>
-      <w:proofErr w:type="spellEnd"/>
       <w:r>
         <w:rPr>
           <w:rFonts w:asciiTheme="minorBidi" w:hAnsiTheme="minorBidi" w:hint="cs"/>
@@ -334,174 +330,150 @@
         </w:rPr>
         <w:t xml:space="preserve"> ניתן לראות את זה גם מהמפרטים וגם מהמימוש. מסיבה זאת, ניתן לממש את המתודות </w:t>
       </w:r>
-      <w:proofErr w:type="spellStart"/>
+      <w:r>
+        <w:rPr>
+          <w:rFonts w:asciiTheme="minorBidi" w:hAnsiTheme="minorBidi"/>
+        </w:rPr>
+        <w:t>setColor()</w:t>
+      </w:r>
+      <w:r>
+        <w:rPr>
+          <w:rFonts w:asciiTheme="minorBidi" w:hAnsiTheme="minorBidi" w:hint="cs"/>
+          <w:rtl/>
+        </w:rPr>
+        <w:t xml:space="preserve"> ו-</w:t>
+      </w:r>
+      <w:r>
+        <w:rPr>
+          <w:rFonts w:asciiTheme="minorBidi" w:hAnsiTheme="minorBidi"/>
+        </w:rPr>
+        <w:t>getColor()</w:t>
+      </w:r>
+      <w:r>
+        <w:rPr>
+          <w:rFonts w:asciiTheme="minorBidi" w:hAnsiTheme="minorBidi" w:hint="cs"/>
+          <w:rtl/>
+        </w:rPr>
+        <w:t xml:space="preserve"> כמו שהם מומשו: במקרה של </w:t>
+      </w:r>
       <w:r>
         <w:rPr>
           <w:rFonts w:asciiTheme="minorBidi" w:hAnsiTheme="minorBidi"/>
         </w:rPr>
         <w:t>setColor</w:t>
       </w:r>
-      <w:proofErr w:type="spellEnd"/>
-      <w:r>
-        <w:rPr>
-          <w:rFonts w:asciiTheme="minorBidi" w:hAnsiTheme="minorBidi"/>
-        </w:rPr>
-        <w:t>()</w:t>
-      </w:r>
       <w:r>
         <w:rPr>
           <w:rFonts w:asciiTheme="minorBidi" w:hAnsiTheme="minorBidi" w:hint="cs"/>
           <w:rtl/>
         </w:rPr>
+        <w:t xml:space="preserve"> </w:t>
+      </w:r>
+      <w:r>
+        <w:rPr>
+          <w:rFonts w:asciiTheme="minorBidi" w:hAnsiTheme="minorBidi"/>
+          <w:rtl/>
+        </w:rPr>
+        <w:t>–</w:t>
+      </w:r>
+      <w:r>
+        <w:rPr>
+          <w:rFonts w:asciiTheme="minorBidi" w:hAnsiTheme="minorBidi" w:hint="cs"/>
+          <w:rtl/>
+        </w:rPr>
+        <w:t xml:space="preserve"> ע"י השמה של ה-</w:t>
+      </w:r>
+      <w:r>
+        <w:rPr>
+          <w:rFonts w:asciiTheme="minorBidi" w:hAnsiTheme="minorBidi"/>
+        </w:rPr>
+        <w:t>reference</w:t>
+      </w:r>
+      <w:r>
+        <w:rPr>
+          <w:rFonts w:asciiTheme="minorBidi" w:hAnsiTheme="minorBidi" w:hint="cs"/>
+          <w:rtl/>
+        </w:rPr>
+        <w:t xml:space="preserve"> המתקבל כפרמטר לתכונה של האובייקט, ובקרה של </w:t>
+      </w:r>
+      <w:r>
+        <w:rPr>
+          <w:rFonts w:asciiTheme="minorBidi" w:hAnsiTheme="minorBidi"/>
+        </w:rPr>
+        <w:t>getColor</w:t>
+      </w:r>
+      <w:r>
+        <w:rPr>
+          <w:rFonts w:asciiTheme="minorBidi" w:hAnsiTheme="minorBidi" w:hint="cs"/>
+          <w:rtl/>
+        </w:rPr>
+        <w:t xml:space="preserve"> ע"י החזרת ההפניה למשתנה </w:t>
+      </w:r>
+      <w:r>
+        <w:rPr>
+          <w:rFonts w:asciiTheme="minorBidi" w:hAnsiTheme="minorBidi"/>
+        </w:rPr>
+        <w:t>color</w:t>
+      </w:r>
+      <w:r>
+        <w:rPr>
+          <w:rFonts w:asciiTheme="minorBidi" w:hAnsiTheme="minorBidi" w:hint="cs"/>
+          <w:rtl/>
+        </w:rPr>
+        <w:t xml:space="preserve"> של האובייקט, מכיוון שלמשתמש אין דרך לשנות את האובייקט ממחלקת </w:t>
+      </w:r>
+      <w:r>
+        <w:rPr>
+          <w:rFonts w:asciiTheme="minorBidi" w:hAnsiTheme="minorBidi"/>
+        </w:rPr>
+        <w:t>Color</w:t>
+      </w:r>
+      <w:r>
+        <w:rPr>
+          <w:rFonts w:asciiTheme="minorBidi" w:hAnsiTheme="minorBidi" w:hint="cs"/>
+          <w:rtl/>
+        </w:rPr>
+        <w:t xml:space="preserve"> ולהשפיע על אובייקט ממחלקת </w:t>
+      </w:r>
+      <w:r>
+        <w:rPr>
+          <w:rFonts w:asciiTheme="minorBidi" w:hAnsiTheme="minorBidi"/>
+        </w:rPr>
+        <w:t>Shape</w:t>
+      </w:r>
+      <w:r>
+        <w:rPr>
+          <w:rFonts w:asciiTheme="minorBidi" w:hAnsiTheme="minorBidi" w:hint="cs"/>
+          <w:rtl/>
+        </w:rPr>
+        <w:t xml:space="preserve"> בעקיפין.</w:t>
+      </w:r>
+      <w:r>
+        <w:rPr>
+          <w:rFonts w:asciiTheme="minorBidi" w:hAnsiTheme="minorBidi" w:hint="cs"/>
+          <w:rtl/>
+        </w:rPr>
+        <w:t xml:space="preserve"> זאת בניגוד למתודות </w:t>
+      </w:r>
+      <w:r>
+        <w:rPr>
+          <w:rFonts w:asciiTheme="minorBidi" w:hAnsiTheme="minorBidi"/>
+        </w:rPr>
+        <w:t>setLocation</w:t>
+      </w:r>
+      <w:r>
+        <w:rPr>
+          <w:rFonts w:asciiTheme="minorBidi" w:hAnsiTheme="minorBidi" w:hint="cs"/>
+          <w:rtl/>
+        </w:rPr>
         <w:t xml:space="preserve"> ו-</w:t>
       </w:r>
-      <w:proofErr w:type="spellStart"/>
-      <w:r>
-        <w:rPr>
-          <w:rFonts w:asciiTheme="minorBidi" w:hAnsiTheme="minorBidi"/>
-        </w:rPr>
-        <w:t>getColor</w:t>
-      </w:r>
-      <w:proofErr w:type="spellEnd"/>
-      <w:r>
-        <w:rPr>
-          <w:rFonts w:asciiTheme="minorBidi" w:hAnsiTheme="minorBidi"/>
-        </w:rPr>
-        <w:t>()</w:t>
-      </w:r>
-      <w:r>
-        <w:rPr>
-          <w:rFonts w:asciiTheme="minorBidi" w:hAnsiTheme="minorBidi" w:hint="cs"/>
-          <w:rtl/>
-        </w:rPr>
-        <w:t xml:space="preserve"> כמו שהם מומשו: במקרה של </w:t>
-      </w:r>
-      <w:proofErr w:type="spellStart"/>
-      <w:r>
-        <w:rPr>
-          <w:rFonts w:asciiTheme="minorBidi" w:hAnsiTheme="minorBidi"/>
-        </w:rPr>
-        <w:t>setColor</w:t>
-      </w:r>
-      <w:proofErr w:type="spellEnd"/>
-      <w:r>
-        <w:rPr>
-          <w:rFonts w:asciiTheme="minorBidi" w:hAnsiTheme="minorBidi" w:hint="cs"/>
-          <w:rtl/>
-        </w:rPr>
-        <w:t xml:space="preserve"> </w:t>
-      </w:r>
-      <w:r>
-        <w:rPr>
-          <w:rFonts w:asciiTheme="minorBidi" w:hAnsiTheme="minorBidi"/>
-          <w:rtl/>
-        </w:rPr>
-        <w:t>–</w:t>
-      </w:r>
-      <w:r>
-        <w:rPr>
-          <w:rFonts w:asciiTheme="minorBidi" w:hAnsiTheme="minorBidi" w:hint="cs"/>
-          <w:rtl/>
-        </w:rPr>
-        <w:t xml:space="preserve"> ע"י השמה של ה-</w:t>
-      </w:r>
-      <w:r>
-        <w:rPr>
-          <w:rFonts w:asciiTheme="minorBidi" w:hAnsiTheme="minorBidi"/>
-        </w:rPr>
-        <w:t>reference</w:t>
-      </w:r>
-      <w:r>
-        <w:rPr>
-          <w:rFonts w:asciiTheme="minorBidi" w:hAnsiTheme="minorBidi" w:hint="cs"/>
-          <w:rtl/>
-        </w:rPr>
-        <w:t xml:space="preserve"> המתקבל כפרמטר לתכונה של האובייקט, ובקרה של </w:t>
-      </w:r>
-      <w:proofErr w:type="spellStart"/>
-      <w:r>
-        <w:rPr>
-          <w:rFonts w:asciiTheme="minorBidi" w:hAnsiTheme="minorBidi"/>
-        </w:rPr>
-        <w:t>getColor</w:t>
-      </w:r>
-      <w:proofErr w:type="spellEnd"/>
-      <w:r>
-        <w:rPr>
-          <w:rFonts w:asciiTheme="minorBidi" w:hAnsiTheme="minorBidi" w:hint="cs"/>
-          <w:rtl/>
-        </w:rPr>
-        <w:t xml:space="preserve"> ע"י החזרת ההפניה למשתנה </w:t>
-      </w:r>
-      <w:r>
-        <w:rPr>
-          <w:rFonts w:asciiTheme="minorBidi" w:hAnsiTheme="minorBidi"/>
-        </w:rPr>
-        <w:t>color</w:t>
-      </w:r>
-      <w:r>
-        <w:rPr>
-          <w:rFonts w:asciiTheme="minorBidi" w:hAnsiTheme="minorBidi" w:hint="cs"/>
-          <w:rtl/>
-        </w:rPr>
-        <w:t xml:space="preserve"> של האובייקט, מכיוון שלמשתמש אין דרך לשנות את האובייקט ממחלקת </w:t>
-      </w:r>
-      <w:r>
-        <w:rPr>
-          <w:rFonts w:asciiTheme="minorBidi" w:hAnsiTheme="minorBidi"/>
-        </w:rPr>
-        <w:t>Color</w:t>
-      </w:r>
-      <w:r>
-        <w:rPr>
-          <w:rFonts w:asciiTheme="minorBidi" w:hAnsiTheme="minorBidi" w:hint="cs"/>
-          <w:rtl/>
-        </w:rPr>
-        <w:t xml:space="preserve"> ולהשפיע על אובייקט ממחלקת </w:t>
-      </w:r>
-      <w:r>
-        <w:rPr>
-          <w:rFonts w:asciiTheme="minorBidi" w:hAnsiTheme="minorBidi"/>
-        </w:rPr>
-        <w:t>Shape</w:t>
-      </w:r>
-      <w:r>
-        <w:rPr>
-          <w:rFonts w:asciiTheme="minorBidi" w:hAnsiTheme="minorBidi" w:hint="cs"/>
-          <w:rtl/>
-        </w:rPr>
-        <w:t xml:space="preserve"> בעקיפין.</w:t>
-      </w:r>
-      <w:r>
-        <w:rPr>
-          <w:rFonts w:asciiTheme="minorBidi" w:hAnsiTheme="minorBidi" w:hint="cs"/>
-          <w:rtl/>
-        </w:rPr>
-        <w:t xml:space="preserve"> זאת בניגוד למתודות </w:t>
-      </w:r>
-      <w:proofErr w:type="spellStart"/>
-      <w:r>
-        <w:rPr>
-          <w:rFonts w:asciiTheme="minorBidi" w:hAnsiTheme="minorBidi"/>
-        </w:rPr>
-        <w:t>setLocation</w:t>
-      </w:r>
-      <w:proofErr w:type="spellEnd"/>
-      <w:r>
-        <w:rPr>
-          <w:rFonts w:asciiTheme="minorBidi" w:hAnsiTheme="minorBidi" w:hint="cs"/>
-          <w:rtl/>
-        </w:rPr>
-        <w:t xml:space="preserve"> ו-</w:t>
-      </w:r>
-      <w:proofErr w:type="spellStart"/>
       <w:r>
         <w:rPr>
           <w:rFonts w:asciiTheme="minorBidi" w:hAnsiTheme="minorBidi"/>
         </w:rPr>
         <w:t>getLocation</w:t>
       </w:r>
-      <w:proofErr w:type="spellEnd"/>
       <w:r>
         <w:rPr>
           <w:rFonts w:asciiTheme="minorBidi" w:hAnsiTheme="minorBidi" w:hint="cs"/>
@@ -678,9 +650,6 @@
           <w:numId w:val="4"/>
         </w:numPr>
         <w:bidi/>
-        <w:rPr>
-          <w:rFonts w:hint="cs"/>
-        </w:rPr>
       </w:pPr>
       <w:r>
         <w:rPr>
@@ -704,11 +673,9 @@
         </w:rPr>
         <w:t xml:space="preserve"> אם הצעתו של הסטודנט, מכיוון שבמקרה כזה </w:t>
       </w:r>
-      <w:proofErr w:type="spellStart"/>
       <w:r>
         <w:t>LocationChangingCircle</w:t>
       </w:r>
-      <w:proofErr w:type="spellEnd"/>
       <w:r>
         <w:rPr>
           <w:rFonts w:hint="cs"/>
@@ -726,11 +693,9 @@
         </w:rPr>
         <w:t xml:space="preserve"> של </w:t>
       </w:r>
-      <w:proofErr w:type="spellStart"/>
       <w:r>
         <w:t>LocationChangingOval</w:t>
       </w:r>
-      <w:proofErr w:type="spellEnd"/>
       <w:r>
         <w:rPr>
           <w:rFonts w:hint="cs"/>
@@ -738,14 +703,9 @@
         </w:rPr>
         <w:t xml:space="preserve">, מאחר ולמשל, המפרט של מתודה </w:t>
       </w:r>
-      <w:proofErr w:type="spellStart"/>
-      <w:r>
-        <w:t>LocationChangingCircle</w:t>
-      </w:r>
-      <w:r>
-        <w:t>.setSize</w:t>
-      </w:r>
-      <w:proofErr w:type="spellEnd"/>
+      <w:r>
+        <w:t>LocationChangingCircle.setSize</w:t>
+      </w:r>
       <w:r>
         <w:rPr>
           <w:rFonts w:hint="cs"/>
@@ -783,11 +743,9 @@
         </w:rPr>
         <w:t xml:space="preserve"> יותר ממחלקת האב. לכן עקרון </w:t>
       </w:r>
-      <w:proofErr w:type="spellStart"/>
       <w:r>
         <w:t>Liskov</w:t>
       </w:r>
-      <w:proofErr w:type="spellEnd"/>
       <w:r>
         <w:rPr>
           <w:rFonts w:hint="cs"/>
@@ -810,129 +768,31 @@
           <w:rFonts w:hint="cs"/>
           <w:rtl/>
         </w:rPr>
-        <w:t xml:space="preserve">אנחנו </w:t>
-      </w:r>
-      <w:r>
-        <w:rPr>
-          <w:rFonts w:hint="cs"/>
-          <w:u w:val="single"/>
-          <w:rtl/>
-        </w:rPr>
-        <w:t>לא מסכימים</w:t>
-      </w:r>
-      <w:r>
-        <w:rPr>
-          <w:rFonts w:hint="cs"/>
-          <w:rtl/>
-        </w:rPr>
-        <w:t xml:space="preserve"> </w:t>
-      </w:r>
-      <w:r>
-        <w:rPr>
-          <w:rFonts w:hint="cs"/>
-          <w:rtl/>
-        </w:rPr>
-        <w:t>ע</w:t>
-      </w:r>
-      <w:r>
-        <w:rPr>
-          <w:rFonts w:hint="cs"/>
-          <w:rtl/>
-        </w:rPr>
-        <w:t xml:space="preserve">ם הצעתו של הסטודנט. ההתנהגות של </w:t>
-      </w:r>
-      <w:proofErr w:type="spellStart"/>
-      <w:r>
-        <w:t>LocationChangingOval</w:t>
-      </w:r>
-      <w:proofErr w:type="spellEnd"/>
-      <w:r>
-        <w:rPr>
-          <w:rFonts w:hint="cs"/>
-          <w:rtl/>
-        </w:rPr>
-        <w:t xml:space="preserve"> לא צריכה להיות תלויה איכשהו בהתנהגות של </w:t>
-      </w:r>
-      <w:proofErr w:type="spellStart"/>
-      <w:r>
-        <w:t>AngleChangingSector</w:t>
-      </w:r>
-      <w:proofErr w:type="spellEnd"/>
-      <w:r>
-        <w:rPr>
-          <w:rFonts w:hint="cs"/>
-          <w:rtl/>
-        </w:rPr>
-        <w:t>. למש</w:t>
-      </w:r>
-      <w:r>
-        <w:rPr>
-          <w:rFonts w:hint="cs"/>
-          <w:rtl/>
-        </w:rPr>
-        <w:t>ל</w:t>
-      </w:r>
-      <w:r>
-        <w:rPr>
-          <w:rFonts w:hint="cs"/>
-          <w:rtl/>
-        </w:rPr>
-        <w:t xml:space="preserve"> </w:t>
-      </w:r>
-      <w:proofErr w:type="spellStart"/>
-      <w:r>
-        <w:t>LocationChangingOval</w:t>
-      </w:r>
-      <w:proofErr w:type="spellEnd"/>
-      <w:r>
-        <w:rPr>
-          <w:rFonts w:hint="cs"/>
-          <w:rtl/>
-        </w:rPr>
-        <w:t xml:space="preserve"> לא יוכל להשתמש במתודה </w:t>
-      </w:r>
-      <w:r>
-        <w:t>step</w:t>
-      </w:r>
-      <w:r>
-        <w:rPr>
-          <w:rFonts w:hint="cs"/>
-          <w:rtl/>
-        </w:rPr>
-        <w:t xml:space="preserve"> של המופע של </w:t>
-      </w:r>
-      <w:proofErr w:type="spellStart"/>
-      <w:r>
-        <w:t>AngleChangingSector</w:t>
-      </w:r>
-      <w:proofErr w:type="spellEnd"/>
-      <w:r>
-        <w:rPr>
-          <w:rFonts w:hint="cs"/>
-          <w:rtl/>
-        </w:rPr>
-        <w:t xml:space="preserve">, </w:t>
-      </w:r>
-      <w:r>
-        <w:rPr>
-          <w:rFonts w:hint="cs"/>
-          <w:rtl/>
-        </w:rPr>
-        <w:t>מכיוון שמד</w:t>
-      </w:r>
-      <w:r>
-        <w:rPr>
-          <w:rFonts w:hint="cs"/>
-          <w:rtl/>
-        </w:rPr>
-        <w:t>ו</w:t>
-      </w:r>
-      <w:r>
-        <w:rPr>
-          <w:rFonts w:hint="cs"/>
-          <w:rtl/>
-        </w:rPr>
-        <w:t xml:space="preserve">בר במפרט ספציפי שונה. עוד דוגמה </w:t>
+        <w:t xml:space="preserve">הדבר אפשרי </w:t>
+      </w:r>
+      <w:r>
+        <w:rPr>
+          <w:rFonts w:hint="cs"/>
+          <w:rtl/>
+        </w:rPr>
+        <w:t xml:space="preserve">באופן טכני, ניתן לעשות את הדבר מכוון שזה עניין של מימוש פנימי. הממשק כלפי חוץ נשאר אותו </w:t>
+      </w:r>
+      <w:r>
+        <w:rPr>
+          <w:rFonts w:hint="cs"/>
+          <w:rtl/>
+        </w:rPr>
+        <w:t xml:space="preserve">דבר, ולכן זה אפשרי, אך לא נכון רעיונית, מכיוון שכל מחלקה מממשת מפרט שונה (אחת מממשת את המרט של </w:t>
+      </w:r>
+      <w:r>
+        <w:t>LocationChangingShape</w:t>
+      </w:r>
+      <w:r>
+        <w:rPr>
+          <w:rFonts w:hint="cs"/>
+          <w:rtl/>
+        </w:rPr>
+        <w:t xml:space="preserve">, והשנייה </w:t>
       </w:r>
       <w:r>
         <w:rPr>
@@ -945,98 +805,27 @@
           <w:rFonts w:hint="cs"/>
           <w:rtl/>
         </w:rPr>
-        <w:t xml:space="preserve"> אם המפרט הספציפי של </w:t>
-      </w:r>
-      <w:r>
-        <w:t>draw</w:t>
-      </w:r>
-      <w:r>
-        <w:rPr>
-          <w:rFonts w:hint="cs"/>
-          <w:rtl/>
-        </w:rPr>
-        <w:t xml:space="preserve"> של </w:t>
-      </w:r>
-      <w:proofErr w:type="spellStart"/>
-      <w:r>
-        <w:t>AngleChangingSector</w:t>
-      </w:r>
-      <w:proofErr w:type="spellEnd"/>
-      <w:r>
-        <w:rPr>
-          <w:rFonts w:hint="cs"/>
-          <w:rtl/>
-        </w:rPr>
-        <w:t xml:space="preserve"> איכשהו ישתנה, זה לא אמור להשפיע על ה-</w:t>
-      </w:r>
-      <w:r>
-        <w:t>draw</w:t>
-      </w:r>
-      <w:r>
-        <w:rPr>
-          <w:rFonts w:hint="cs"/>
-          <w:rtl/>
-        </w:rPr>
-        <w:t xml:space="preserve"> של </w:t>
-      </w:r>
-      <w:proofErr w:type="spellStart"/>
-      <w:r>
-        <w:t>LocationChangingOval</w:t>
-      </w:r>
-      <w:proofErr w:type="spellEnd"/>
-      <w:r>
-        <w:rPr>
-          <w:rFonts w:hint="cs"/>
-          <w:rtl/>
-        </w:rPr>
-        <w:t xml:space="preserve">. אז גם במקרה הזה </w:t>
-      </w:r>
-      <w:proofErr w:type="spellStart"/>
-      <w:r>
-        <w:t>LocationChangingOval</w:t>
-      </w:r>
-      <w:proofErr w:type="spellEnd"/>
-      <w:r>
-        <w:rPr>
-          <w:rFonts w:hint="cs"/>
-          <w:rtl/>
-        </w:rPr>
-        <w:t xml:space="preserve"> לא יוכל להשתמש במתודה </w:t>
-      </w:r>
-      <w:r>
-        <w:t>draw</w:t>
-      </w:r>
-      <w:r>
-        <w:rPr>
-          <w:rFonts w:hint="cs"/>
-          <w:rtl/>
-        </w:rPr>
-        <w:t xml:space="preserve"> של המופע של </w:t>
-      </w:r>
-      <w:proofErr w:type="spellStart"/>
-      <w:r>
-        <w:t>AngleChangingSector</w:t>
-      </w:r>
-      <w:proofErr w:type="spellEnd"/>
-      <w:r>
-        <w:rPr>
-          <w:rFonts w:hint="cs"/>
-          <w:rtl/>
-        </w:rPr>
-        <w:t>.</w:t>
-      </w:r>
-      <w:r>
-        <w:rPr>
-          <w:rtl/>
-        </w:rPr>
-        <w:br/>
-      </w:r>
-      <w:r>
-        <w:rPr>
-          <w:rFonts w:hint="cs"/>
-          <w:rtl/>
-        </w:rPr>
-        <w:t>באופן טכני, ניתן לעשות את הדבר מכוון שזה עניין של מימוש פנימי. הממשק כלפי חוץ נשאר אותו דבר, ולכן זה אפשרי, אך לא מחייב.</w:t>
+        <w:t xml:space="preserve"> רק של </w:t>
+      </w:r>
+      <w:r>
+        <w:t>Shape</w:t>
+      </w:r>
+      <w:r>
+        <w:rPr>
+          <w:rFonts w:hint="cs"/>
+          <w:rtl/>
+        </w:rPr>
+        <w:t xml:space="preserve"> ו-</w:t>
+      </w:r>
+      <w:r>
+        <w:t>Animator</w:t>
+      </w:r>
+      <w:r>
+        <w:rPr>
+          <w:rFonts w:hint="cs"/>
+          <w:rtl/>
+        </w:rPr>
+        <w:t xml:space="preserve">). </w:t>
       </w:r>
     </w:p>
     <w:p>
@@ -1044,16 +833,14 @@
         <w:pStyle w:val="Heading1"/>
         <w:bidi/>
         <w:rPr>
-          <w:rFonts w:hint="cs"/>
-          <w:rtl/>
-        </w:rPr>
-      </w:pPr>
-      <w:r>
-        <w:rPr>
-          <w:rFonts w:hint="cs"/>
-          <w:rtl/>
-        </w:rPr>
-        <w:lastRenderedPageBreak/>
+          <w:rtl/>
+        </w:rPr>
+      </w:pPr>
+      <w:r>
+        <w:rPr>
+          <w:rFonts w:hint="cs"/>
+          <w:rtl/>
+        </w:rPr>
         <w:t>שאלה 3</w:t>
       </w:r>
     </w:p>
@@ -1122,9 +909,6 @@
           <w:numId w:val="5"/>
         </w:numPr>
         <w:bidi/>
-        <w:rPr>
-          <w:rFonts w:hint="cs"/>
-        </w:rPr>
       </w:pPr>
       <w:r>
         <w:rPr>
@@ -1198,7 +982,15 @@
           <w:rFonts w:hint="cs"/>
           <w:rtl/>
         </w:rPr>
-        <w:t xml:space="preserve">, המימוש שלנו פתר את הבעיה על ידי יצירת מחלקה חדשה, המכילה בתוכה מופע של </w:t>
+        <w:t xml:space="preserve">, המימוש שלנו פתר את הבעיה על </w:t>
+      </w:r>
+      <w:r>
+        <w:rPr>
+          <w:rFonts w:hint="cs"/>
+          <w:rtl/>
+        </w:rPr>
+        <w:lastRenderedPageBreak/>
+        <w:t xml:space="preserve">ידי יצירת מחלקה חדשה, המכילה בתוכה מופע של </w:t>
       </w:r>
       <w:r>
         <w:t>Shape</w:t>
@@ -1238,7 +1030,21 @@
           <w:rFonts w:hint="cs"/>
           <w:rtl/>
         </w:rPr>
-        <w:t xml:space="preserve"> שמאפשר לחייב את משתמש להעביר לו בפרמטר רק אובייקט מטיפוס שיורש שתי המחלקות.</w:t>
+        <w:t xml:space="preserve"> שמאפשר לחייב את משתמש להעביר לו בפרמטר רק אובייקט מטיפוס שיורש </w:t>
+      </w:r>
+      <w:r>
+        <w:rPr>
+          <w:rFonts w:hint="cs"/>
+          <w:rtl/>
+        </w:rPr>
+        <w:t>מ</w:t>
+      </w:r>
+      <w:r>
+        <w:rPr>
+          <w:rFonts w:hint="cs"/>
+          <w:rtl/>
+        </w:rPr>
+        <w:t>שתי המחלקות.</w:t>
       </w:r>
       <w:r>
         <w:rPr>
@@ -1255,7 +1061,31 @@
           <w:rFonts w:hint="cs"/>
           <w:rtl/>
         </w:rPr>
-        <w:t>-ים מפנים לאותו האובייקט, ואז אנו מפעילים את המתודה הרלוונטית ע"י השימוש באובייקט הרלוונטי.</w:t>
+        <w:t xml:space="preserve">-ים מפנים לאותו האובייקט, ואז </w:t>
+      </w:r>
+      <w:r>
+        <w:rPr>
+          <w:rFonts w:hint="cs"/>
+          <w:rtl/>
+        </w:rPr>
+        <w:t>בעזרת ה-</w:t>
+      </w:r>
+      <w:r>
+        <w:t>polymorphism</w:t>
+      </w:r>
+      <w:r>
+        <w:rPr>
+          <w:rFonts w:hint="cs"/>
+          <w:rtl/>
+        </w:rPr>
+        <w:t xml:space="preserve"> </w:t>
+      </w:r>
+      <w:r>
+        <w:rPr>
+          <w:rFonts w:hint="cs"/>
+          <w:rtl/>
+        </w:rPr>
+        <w:t>אנו מפעילים את המתודה הרלוונטית ע"י השימוש באובייקט הרלוונטי.</w:t>
       </w:r>
     </w:p>
     <w:p>
@@ -1301,11 +1131,9 @@
         </w:rPr>
         <w:t xml:space="preserve"> יורש מ-</w:t>
       </w:r>
-      <w:proofErr w:type="spellStart"/>
       <w:r>
         <w:t>JFrame</w:t>
       </w:r>
-      <w:proofErr w:type="spellEnd"/>
       <w:r>
         <w:rPr>
           <w:rFonts w:hint="cs"/>
@@ -1313,11 +1141,9 @@
         </w:rPr>
         <w:t xml:space="preserve"> מכיוון ש-</w:t>
       </w:r>
-      <w:proofErr w:type="spellStart"/>
       <w:r>
         <w:t>JFrame</w:t>
       </w:r>
-      <w:proofErr w:type="spellEnd"/>
       <w:r>
         <w:rPr>
           <w:rFonts w:hint="cs"/>
@@ -1378,11 +1204,9 @@
         </w:rPr>
         <w:t xml:space="preserve"> מממש את </w:t>
       </w:r>
-      <w:proofErr w:type="spellStart"/>
       <w:r>
         <w:t>ava.awt.event.ActionListener</w:t>
       </w:r>
-      <w:proofErr w:type="spellEnd"/>
       <w:r>
         <w:rPr>
           <w:rFonts w:hint="cs"/>
@@ -1390,11 +1214,9 @@
         </w:rPr>
         <w:t xml:space="preserve"> על מנת שיוכל לקבל "הודעה" (בעזרת קריאה ל-</w:t>
       </w:r>
-      <w:proofErr w:type="spellStart"/>
       <w:r>
         <w:t>ActionPerformed</w:t>
       </w:r>
-      <w:proofErr w:type="spellEnd"/>
       <w:r>
         <w:rPr>
           <w:rFonts w:hint="cs"/>
@@ -1402,11 +1224,9 @@
         </w:rPr>
         <w:t xml:space="preserve">) בכל פעם שקורה אירוע בחלון, כגון תזוזה של עכבר, לחיצה על תפריט וכד'. המימוש של </w:t>
       </w:r>
-      <w:proofErr w:type="spellStart"/>
       <w:r>
         <w:t>ActionPerformed</w:t>
       </w:r>
-      <w:proofErr w:type="spellEnd"/>
       <w:r>
         <w:rPr>
           <w:rFonts w:hint="cs"/>
@@ -1434,11 +1254,9 @@
         </w:rPr>
         <w:t xml:space="preserve"> זה בא על ידי ביטוי, למשל במקרה של הוספת "מאזין" ל-</w:t>
       </w:r>
-      <w:proofErr w:type="spellStart"/>
       <w:r>
         <w:t>ovalItem</w:t>
       </w:r>
-      <w:proofErr w:type="spellEnd"/>
       <w:r>
         <w:rPr>
           <w:rFonts w:hint="cs"/>
@@ -1478,7 +1296,6 @@
           <w:lang w:val="ru-RU" w:eastAsia="en-GB"/>
         </w:rPr>
       </w:pPr>
-      <w:proofErr w:type="spellStart"/>
       <w:r>
         <w:rPr>
           <w:rFonts w:ascii="Courier New" w:eastAsia="Times New Roman" w:hAnsi="Courier New" w:cs="Courier New"/>
@@ -1499,18 +1316,7 @@
           <w:szCs w:val="18"/>
           <w:lang w:val="en-GB" w:eastAsia="en-GB"/>
         </w:rPr>
-        <w:t>.addActionListener</w:t>
-      </w:r>
-      <w:proofErr w:type="spellEnd"/>
-      <w:r>
-        <w:rPr>
-          <w:rFonts w:ascii="Courier New" w:eastAsia="Times New Roman" w:hAnsi="Courier New" w:cs="Courier New"/>
-          <w:color w:val="000000"/>
-          <w:sz w:val="18"/>
-          <w:szCs w:val="18"/>
-          <w:lang w:val="en-GB" w:eastAsia="en-GB"/>
-        </w:rPr>
-        <w:t>(</w:t>
+        <w:t>.addActionListener(</w:t>
       </w:r>
       <w:r>
         <w:rPr>
@@ -1580,11 +1386,9 @@
         </w:rPr>
         <w:t xml:space="preserve">מתוך </w:t>
       </w:r>
-      <w:proofErr w:type="spellStart"/>
       <w:r>
         <w:t>AbstractButton</w:t>
       </w:r>
-      <w:proofErr w:type="spellEnd"/>
       <w:r>
         <w:rPr>
           <w:rFonts w:hint="cs"/>
@@ -1592,14 +1396,12 @@
         </w:rPr>
         <w:t xml:space="preserve">, האב הקדמון של </w:t>
       </w:r>
-      <w:proofErr w:type="spellStart"/>
       <w:r>
         <w:t>J</w:t>
       </w:r>
       <w:r>
         <w:t>MenuItem</w:t>
       </w:r>
-      <w:proofErr w:type="spellEnd"/>
       <w:r>
         <w:rPr>
           <w:rFonts w:hint="cs"/>
@@ -1629,33 +1431,13 @@
         </w:rPr>
         <w:t xml:space="preserve">public void </w:t>
       </w:r>
-      <w:proofErr w:type="spellStart"/>
-      <w:proofErr w:type="gramStart"/>
       <w:r>
         <w:rPr>
           <w:color w:val="000000"/>
           <w:sz w:val="18"/>
           <w:szCs w:val="18"/>
         </w:rPr>
-        <w:t>addActionListener</w:t>
-      </w:r>
-      <w:proofErr w:type="spellEnd"/>
-      <w:r>
-        <w:rPr>
-          <w:color w:val="000000"/>
-          <w:sz w:val="18"/>
-          <w:szCs w:val="18"/>
-        </w:rPr>
-        <w:t>(</w:t>
-      </w:r>
-      <w:proofErr w:type="gramEnd"/>
-      <w:r>
-        <w:rPr>
-          <w:color w:val="000000"/>
-          <w:sz w:val="18"/>
-          <w:szCs w:val="18"/>
-        </w:rPr>
-        <w:t>ActionListener l)</w:t>
+        <w:t>addActionListener(ActionListener l)</w:t>
       </w:r>
       <w:r>
         <w:rPr>
@@ -1691,7 +1473,7 @@
         <w:spacing w:after="0" w:line="240" w:lineRule="auto"/>
         <w:ind w:left="360"/>
         <w:rPr>
-          <w:rFonts w:ascii="Courier New" w:eastAsia="Times New Roman" w:hAnsi="Courier New" w:cs="Courier New" w:hint="cs"/>
+          <w:rFonts w:ascii="Courier New" w:eastAsia="Times New Roman" w:hAnsi="Courier New" w:cs="Courier New"/>
           <w:color w:val="000000"/>
           <w:sz w:val="18"/>
           <w:szCs w:val="18"/>
@@ -1753,14 +1535,12 @@
         </w:rPr>
         <w:t>-</w:t>
       </w:r>
-      <w:proofErr w:type="spellStart"/>
       <w:r>
         <w:rPr>
           <w:lang w:val="ru-RU"/>
         </w:rPr>
         <w:t>addActionListener</w:t>
       </w:r>
-      <w:proofErr w:type="spellEnd"/>
       <w:r>
         <w:rPr>
           <w:rFonts w:hint="cs"/>
@@ -1789,7 +1569,6 @@
         </w:numPr>
         <w:bidi/>
         <w:rPr>
-          <w:rFonts w:hint="cs"/>
           <w:rtl/>
         </w:rPr>
       </w:pPr>
@@ -1854,12 +1633,56 @@
           <w:rtl/>
         </w:rPr>
         <w:t xml:space="preserve"> אם לא, אז צריך לקרוא למתודות המתאימות.</w:t>
+      </w:r>
+      <w:r>
+        <w:rPr>
+          <w:rFonts w:hint="cs"/>
+          <w:rtl/>
+        </w:rPr>
+        <w:t xml:space="preserve"> יתרה מזאת, מאחר ובקוד שלנו השתמשנו ב-</w:t>
+      </w:r>
+      <w:r>
+        <w:t>iterator</w:t>
+      </w:r>
+      <w:r>
+        <w:rPr>
+          <w:rFonts w:hint="cs"/>
+          <w:rtl/>
+        </w:rPr>
+        <w:t>, ושני מבני הנתונים יורשים מ-</w:t>
+      </w:r>
+      <w:r>
+        <w:t>Collection</w:t>
+      </w:r>
+      <w:r>
+        <w:rPr>
+          <w:rFonts w:hint="cs"/>
+          <w:rtl/>
+        </w:rPr>
+        <w:t xml:space="preserve"> </w:t>
+      </w:r>
+      <w:r>
+        <w:rPr>
+          <w:rFonts w:hint="cs"/>
+          <w:rtl/>
+        </w:rPr>
+        <w:t xml:space="preserve">שמחויב לממשק </w:t>
+      </w:r>
+      <w:r>
+        <w:t>Iteratable</w:t>
+      </w:r>
+      <w:r>
+        <w:rPr>
+          <w:rFonts w:hint="cs"/>
+          <w:rtl/>
+        </w:rPr>
+        <w:t>, לא יהיה צורך בשום שינוי בקוד.</w:t>
       </w:r>
       <w:bookmarkStart w:id="0" w:name="_GoBack"/>
       <w:bookmarkEnd w:id="0"/>
     </w:p>
     <w:sectPr>
-      <w:headerReference w:type="default" r:id="rId7"/>
+      <w:headerReference w:type="default" r:id="rId9"/>
       <w:pgSz w:w="12240" w:h="15840"/>
       <w:pgMar w:top="1440" w:right="1800" w:bottom="1440" w:left="1800" w:header="708" w:footer="708" w:gutter="0"/>
       <w:cols w:space="708"/>
@@ -1870,7 +1693,7 @@
 </file>
 
 <file path=word/endnotes.xml><?xml version="1.0" encoding="utf-8"?>
-<w:endnotes xmlns:wpc="http://schemas.microsoft.com/office/word/2010/wordprocessingCanvas" xmlns:cx="http://schemas.microsoft.com/office/drawing/2014/chartex" xmlns:cx1="http://schemas.microsoft.com/office/drawing/2015/9/8/chartex" xmlns:cx2="http://schemas.microsoft.com/office/drawing/2015/10/21/chartex" xmlns:cx3="http://schemas.microsoft.com/office/drawing/2016/5/9/chartex" xmlns:cx4="http://schemas.microsoft.com/office/drawing/2016/5/10/chartex" xmlns:cx5="http://schemas.microsoft.com/office/drawing/2016/5/11/chartex" xmlns:cx6="http://schemas.microsoft.com/office/drawing/2016/5/12/chartex" xmlns:cx7="http://schemas.microsoft.com/office/drawing/2016/5/13/chartex" xmlns:cx8="http://schemas.microsoft.com/office/drawing/2016/5/14/chartex" xmlns:mc="http://schemas.openxmlformats.org/markup-compatibility/2006" xmlns:aink="http://schemas.microsoft.com/office/drawing/2016/ink" xmlns:am3d="http://schemas.microsoft.com/office/drawing/2017/model3d" xmlns:o="urn:schemas-microsoft-com:office:office" xmlns:r="http://schemas.openxmlformats.org/officeDocument/2006/relationships" xmlns:m="http://schemas.openxmlformats.org/officeDocument/2006/math" xmlns:v="urn:schemas-microsoft-com:vml" xmlns:wp14="http://schemas.microsoft.com/office/word/2010/wordprocessingDrawing" xmlns:wp="http://schemas.openxmlformats.org/drawingml/2006/wordprocessingDrawing" xmlns:w10="urn:schemas-microsoft-com:office:word" xmlns:w="http://schemas.openxmlformats.org/wordprocessingml/2006/main" xmlns:w14="http://schemas.microsoft.com/office/word/2010/wordml" xmlns:w15="http://schemas.microsoft.com/office/word/2012/wordml" xmlns:w16se="http://schemas.microsoft.com/office/word/2015/wordml/symex" xmlns:wpg="http://schemas.microsoft.com/office/word/2010/wordprocessingGroup" xmlns:wpi="http://schemas.microsoft.com/office/word/2010/wordprocessingInk" xmlns:wne="http://schemas.microsoft.com/office/word/2006/wordml" xmlns:wps="http://schemas.microsoft.com/office/word/2010/wordprocessingShape" mc:Ignorable="w14 w15 w16se wp14">
+<w:endnotes xmlns:wpc="http://schemas.microsoft.com/office/word/2010/wordprocessingCanvas" xmlns:mc="http://schemas.openxmlformats.org/markup-compatibility/2006" xmlns:o="urn:schemas-microsoft-com:office:office" xmlns:r="http://schemas.openxmlformats.org/officeDocument/2006/relationships" xmlns:m="http://schemas.openxmlformats.org/officeDocument/2006/math" xmlns:v="urn:schemas-microsoft-com:vml" xmlns:wp14="http://schemas.microsoft.com/office/word/2010/wordprocessingDrawing" xmlns:wp="http://schemas.openxmlformats.org/drawingml/2006/wordprocessingDrawing" xmlns:w10="urn:schemas-microsoft-com:office:word" xmlns:w="http://schemas.openxmlformats.org/wordprocessingml/2006/main" xmlns:w14="http://schemas.microsoft.com/office/word/2010/wordml" xmlns:wpg="http://schemas.microsoft.com/office/word/2010/wordprocessingGroup" xmlns:wpi="http://schemas.microsoft.com/office/word/2010/wordprocessingInk" xmlns:wne="http://schemas.microsoft.com/office/word/2006/wordml" xmlns:wps="http://schemas.microsoft.com/office/word/2010/wordprocessingShape" mc:Ignorable="w14 wp14">
   <w:endnote w:type="separator" w:id="-1">
     <w:p>
       <w:pPr>
@@ -1895,7 +1718,7 @@
 </file>
 
 <file path=word/footnotes.xml><?xml version="1.0" encoding="utf-8"?>
-<w:footnotes xmlns:wpc="http://schemas.microsoft.com/office/word/2010/wordprocessingCanvas" xmlns:cx="http://schemas.microsoft.com/office/drawing/2014/chartex" xmlns:cx1="http://schemas.microsoft.com/office/drawing/2015/9/8/chartex" xmlns:cx2="http://schemas.microsoft.com/office/drawing/2015/10/21/chartex" xmlns:cx3="http://schemas.microsoft.com/office/drawing/2016/5/9/chartex" xmlns:cx4="http://schemas.microsoft.com/office/drawing/2016/5/10/chartex" xmlns:cx5="http://schemas.microsoft.com/office/drawing/2016/5/11/chartex" xmlns:cx6="http://schemas.microsoft.com/office/drawing/2016/5/12/chartex" xmlns:cx7="http://schemas.microsoft.com/office/drawing/2016/5/13/chartex" xmlns:cx8="http://schemas.microsoft.com/office/drawing/2016/5/14/chartex" xmlns:mc="http://schemas.openxmlformats.org/markup-compatibility/2006" xmlns:aink="http://schemas.microsoft.com/office/drawing/2016/ink" xmlns:am3d="http://schemas.microsoft.com/office/drawing/2017/model3d" xmlns:o="urn:schemas-microsoft-com:office:office" xmlns:r="http://schemas.openxmlformats.org/officeDocument/2006/relationships" xmlns:m="http://schemas.openxmlformats.org/officeDocument/2006/math" xmlns:v="urn:schemas-microsoft-com:vml" xmlns:wp14="http://schemas.microsoft.com/office/word/2010/wordprocessingDrawing" xmlns:wp="http://schemas.openxmlformats.org/drawingml/2006/wordprocessingDrawing" xmlns:w10="urn:schemas-microsoft-com:office:word" xmlns:w="http://schemas.openxmlformats.org/wordprocessingml/2006/main" xmlns:w14="http://schemas.microsoft.com/office/word/2010/wordml" xmlns:w15="http://schemas.microsoft.com/office/word/2012/wordml" xmlns:w16se="http://schemas.microsoft.com/office/word/2015/wordml/symex" xmlns:wpg="http://schemas.microsoft.com/office/word/2010/wordprocessingGroup" xmlns:wpi="http://schemas.microsoft.com/office/word/2010/wordprocessingInk" xmlns:wne="http://schemas.microsoft.com/office/word/2006/wordml" xmlns:wps="http://schemas.microsoft.com/office/word/2010/wordprocessingShape" mc:Ignorable="w14 w15 w16se wp14">
+<w:footnotes xmlns:wpc="http://schemas.microsoft.com/office/word/2010/wordprocessingCanvas" xmlns:mc="http://schemas.openxmlformats.org/markup-compatibility/2006" xmlns:o="urn:schemas-microsoft-com:office:office" xmlns:r="http://schemas.openxmlformats.org/officeDocument/2006/relationships" xmlns:m="http://schemas.openxmlformats.org/officeDocument/2006/math" xmlns:v="urn:schemas-microsoft-com:vml" xmlns:wp14="http://schemas.microsoft.com/office/word/2010/wordprocessingDrawing" xmlns:wp="http://schemas.openxmlformats.org/drawingml/2006/wordprocessingDrawing" xmlns:w10="urn:schemas-microsoft-com:office:word" xmlns:w="http://schemas.openxmlformats.org/wordprocessingml/2006/main" xmlns:w14="http://schemas.microsoft.com/office/word/2010/wordml" xmlns:wpg="http://schemas.microsoft.com/office/word/2010/wordprocessingGroup" xmlns:wpi="http://schemas.microsoft.com/office/word/2010/wordprocessingInk" xmlns:wne="http://schemas.microsoft.com/office/word/2006/wordml" xmlns:wps="http://schemas.microsoft.com/office/word/2010/wordprocessingShape" mc:Ignorable="w14 wp14">
   <w:footnote w:type="separator" w:id="-1">
     <w:p>
       <w:pPr>
@@ -1920,13 +1743,12 @@
 </file>
 
 <file path=word/header1.xml><?xml version="1.0" encoding="utf-8"?>
-<w:hdr xmlns:wpc="http://schemas.microsoft.com/office/word/2010/wordprocessingCanvas" xmlns:cx="http://schemas.microsoft.com/office/drawing/2014/chartex" xmlns:cx1="http://schemas.microsoft.com/office/drawing/2015/9/8/chartex" xmlns:cx2="http://schemas.microsoft.com/office/drawing/2015/10/21/chartex" xmlns:cx3="http://schemas.microsoft.com/office/drawing/2016/5/9/chartex" xmlns:cx4="http://schemas.microsoft.com/office/drawing/2016/5/10/chartex" xmlns:cx5="http://schemas.microsoft.com/office/drawing/2016/5/11/chartex" xmlns:cx6="http://schemas.microsoft.com/office/drawing/2016/5/12/chartex" xmlns:cx7="http://schemas.microsoft.com/office/drawing/2016/5/13/chartex" xmlns:cx8="http://schemas.microsoft.com/office/drawing/2016/5/14/chartex" xmlns:mc="http://schemas.openxmlformats.org/markup-compatibility/2006" xmlns:aink="http://schemas.microsoft.com/office/drawing/2016/ink" xmlns:am3d="http://schemas.microsoft.com/office/drawing/2017/model3d" xmlns:o="urn:schemas-microsoft-com:office:office" xmlns:r="http://schemas.openxmlformats.org/officeDocument/2006/relationships" xmlns:m="http://schemas.openxmlformats.org/officeDocument/2006/math" xmlns:v="urn:schemas-microsoft-com:vml" xmlns:wp14="http://schemas.microsoft.com/office/word/2010/wordprocessingDrawing" xmlns:wp="http://schemas.openxmlformats.org/drawingml/2006/wordprocessingDrawing" xmlns:w10="urn:schemas-microsoft-com:office:word" xmlns:w="http://schemas.openxmlformats.org/wordprocessingml/2006/main" xmlns:w14="http://schemas.microsoft.com/office/word/2010/wordml" xmlns:w15="http://schemas.microsoft.com/office/word/2012/wordml" xmlns:w16se="http://schemas.microsoft.com/office/word/2015/wordml/symex" xmlns:wpg="http://schemas.microsoft.com/office/word/2010/wordprocessingGroup" xmlns:wpi="http://schemas.microsoft.com/office/word/2010/wordprocessingInk" xmlns:wne="http://schemas.microsoft.com/office/word/2006/wordml" xmlns:wps="http://schemas.microsoft.com/office/word/2010/wordprocessingShape" mc:Ignorable="w14 w15 w16se wp14">
+<w:hdr xmlns:wpc="http://schemas.microsoft.com/office/word/2010/wordprocessingCanvas" xmlns:mc="http://schemas.openxmlformats.org/markup-compatibility/2006" xmlns:o="urn:schemas-microsoft-com:office:office" xmlns:r="http://schemas.openxmlformats.org/officeDocument/2006/relationships" xmlns:m="http://schemas.openxmlformats.org/officeDocument/2006/math" xmlns:v="urn:schemas-microsoft-com:vml" xmlns:wp14="http://schemas.microsoft.com/office/word/2010/wordprocessingDrawing" xmlns:wp="http://schemas.openxmlformats.org/drawingml/2006/wordprocessingDrawing" xmlns:w10="urn:schemas-microsoft-com:office:word" xmlns:w="http://schemas.openxmlformats.org/wordprocessingml/2006/main" xmlns:w14="http://schemas.microsoft.com/office/word/2010/wordml" xmlns:wpg="http://schemas.microsoft.com/office/word/2010/wordprocessingGroup" xmlns:wpi="http://schemas.microsoft.com/office/word/2010/wordprocessingInk" xmlns:wne="http://schemas.microsoft.com/office/word/2006/wordml" xmlns:wps="http://schemas.microsoft.com/office/word/2010/wordprocessingShape" mc:Ignorable="w14 wp14">
   <w:p>
     <w:pPr>
       <w:pStyle w:val="Header"/>
       <w:bidi/>
       <w:rPr>
-        <w:rFonts w:hint="cs"/>
         <w:rtl/>
       </w:rPr>
     </w:pPr>
@@ -1948,17 +1770,8 @@
         <w:rFonts w:hint="cs"/>
         <w:rtl/>
       </w:rPr>
-      <w:t xml:space="preserve"> אורן </w:t>
+      <w:t xml:space="preserve"> אורן קאיקוב</w:t>
     </w:r>
-    <w:proofErr w:type="spellStart"/>
-    <w:r>
-      <w:rPr>
-        <w:rFonts w:hint="cs"/>
-        <w:rtl/>
-      </w:rPr>
-      <w:t>קאיקוב</w:t>
-    </w:r>
-    <w:proofErr w:type="spellEnd"/>
   </w:p>
   <w:p>
     <w:pPr>
@@ -1990,8 +1803,8 @@
 </file>
 
 <file path=word/numbering.xml><?xml version="1.0" encoding="utf-8"?>
-<w:numbering xmlns:wpc="http://schemas.microsoft.com/office/word/2010/wordprocessingCanvas" xmlns:cx="http://schemas.microsoft.com/office/drawing/2014/chartex" xmlns:cx1="http://schemas.microsoft.com/office/drawing/2015/9/8/chartex" xmlns:cx2="http://schemas.microsoft.com/office/drawing/2015/10/21/chartex" xmlns:cx3="http://schemas.microsoft.com/office/drawing/2016/5/9/chartex" xmlns:cx4="http://schemas.microsoft.com/office/drawing/2016/5/10/chartex" xmlns:cx5="http://schemas.microsoft.com/office/drawing/2016/5/11/chartex" xmlns:cx6="http://schemas.microsoft.com/office/drawing/2016/5/12/chartex" xmlns:cx7="http://schemas.microsoft.com/office/drawing/2016/5/13/chartex" xmlns:cx8="http://schemas.microsoft.com/office/drawing/2016/5/14/chartex" xmlns:mc="http://schemas.openxmlformats.org/markup-compatibility/2006" xmlns:aink="http://schemas.microsoft.com/office/drawing/2016/ink" xmlns:am3d="http://schemas.microsoft.com/office/drawing/2017/model3d" xmlns:o="urn:schemas-microsoft-com:office:office" xmlns:r="http://schemas.openxmlformats.org/officeDocument/2006/relationships" xmlns:m="http://schemas.openxmlformats.org/officeDocument/2006/math" xmlns:v="urn:schemas-microsoft-com:vml" xmlns:wp14="http://schemas.microsoft.com/office/word/2010/wordprocessingDrawing" xmlns:wp="http://schemas.openxmlformats.org/drawingml/2006/wordprocessingDrawing" xmlns:w10="urn:schemas-microsoft-com:office:word" xmlns:w="http://schemas.openxmlformats.org/wordprocessingml/2006/main" xmlns:w14="http://schemas.microsoft.com/office/word/2010/wordml" xmlns:w15="http://schemas.microsoft.com/office/word/2012/wordml" xmlns:w16se="http://schemas.microsoft.com/office/word/2015/wordml/symex" xmlns:wpg="http://schemas.microsoft.com/office/word/2010/wordprocessingGroup" xmlns:wpi="http://schemas.microsoft.com/office/word/2010/wordprocessingInk" xmlns:wne="http://schemas.microsoft.com/office/word/2006/wordml" xmlns:wps="http://schemas.microsoft.com/office/word/2010/wordprocessingShape" mc:Ignorable="w14 w15 w16se wp14">
-  <w:abstractNum w:abstractNumId="0" w15:restartNumberingAfterBreak="0">
+<w:numbering xmlns:wpc="http://schemas.microsoft.com/office/word/2010/wordprocessingCanvas" xmlns:mc="http://schemas.openxmlformats.org/markup-compatibility/2006" xmlns:o="urn:schemas-microsoft-com:office:office" xmlns:r="http://schemas.openxmlformats.org/officeDocument/2006/relationships" xmlns:m="http://schemas.openxmlformats.org/officeDocument/2006/math" xmlns:v="urn:schemas-microsoft-com:vml" xmlns:wp14="http://schemas.microsoft.com/office/word/2010/wordprocessingDrawing" xmlns:wp="http://schemas.openxmlformats.org/drawingml/2006/wordprocessingDrawing" xmlns:w10="urn:schemas-microsoft-com:office:word" xmlns:w="http://schemas.openxmlformats.org/wordprocessingml/2006/main" xmlns:w14="http://schemas.microsoft.com/office/word/2010/wordml" xmlns:wpg="http://schemas.microsoft.com/office/word/2010/wordprocessingGroup" xmlns:wpi="http://schemas.microsoft.com/office/word/2010/wordprocessingInk" xmlns:wne="http://schemas.microsoft.com/office/word/2006/wordml" xmlns:wps="http://schemas.microsoft.com/office/word/2010/wordprocessingShape" mc:Ignorable="w14 wp14">
+  <w:abstractNum w:abstractNumId="0">
     <w:nsid w:val="0A0C1409"/>
     <w:multiLevelType w:val="hybridMultilevel"/>
     <w:tmpl w:val="326CD87E"/>
@@ -2080,7 +1893,7 @@
       </w:pPr>
     </w:lvl>
   </w:abstractNum>
-  <w:abstractNum w:abstractNumId="1" w15:restartNumberingAfterBreak="0">
+  <w:abstractNum w:abstractNumId="1">
     <w:nsid w:val="0DCF654E"/>
     <w:multiLevelType w:val="hybridMultilevel"/>
     <w:tmpl w:val="AFD035E2"/>
@@ -2169,7 +1982,7 @@
       </w:pPr>
     </w:lvl>
   </w:abstractNum>
-  <w:abstractNum w:abstractNumId="2" w15:restartNumberingAfterBreak="0">
+  <w:abstractNum w:abstractNumId="2">
     <w:nsid w:val="12950F2F"/>
     <w:multiLevelType w:val="hybridMultilevel"/>
     <w:tmpl w:val="6E2E5EFA"/>
@@ -2258,7 +2071,7 @@
       </w:pPr>
     </w:lvl>
   </w:abstractNum>
-  <w:abstractNum w:abstractNumId="3" w15:restartNumberingAfterBreak="0">
+  <w:abstractNum w:abstractNumId="3">
     <w:nsid w:val="1CF05CDC"/>
     <w:multiLevelType w:val="hybridMultilevel"/>
     <w:tmpl w:val="B3E015F6"/>
@@ -2347,7 +2160,7 @@
       </w:pPr>
     </w:lvl>
   </w:abstractNum>
-  <w:abstractNum w:abstractNumId="4" w15:restartNumberingAfterBreak="0">
+  <w:abstractNum w:abstractNumId="4">
     <w:nsid w:val="566E1348"/>
     <w:multiLevelType w:val="hybridMultilevel"/>
     <w:tmpl w:val="7F8E059E"/>
@@ -2436,7 +2249,7 @@
       </w:pPr>
     </w:lvl>
   </w:abstractNum>
-  <w:abstractNum w:abstractNumId="5" w15:restartNumberingAfterBreak="0">
+  <w:abstractNum w:abstractNumId="5">
     <w:nsid w:val="584B0B87"/>
     <w:multiLevelType w:val="hybridMultilevel"/>
     <w:tmpl w:val="CD8ABADA"/>
@@ -2525,7 +2338,7 @@
       </w:pPr>
     </w:lvl>
   </w:abstractNum>
-  <w:abstractNum w:abstractNumId="6" w15:restartNumberingAfterBreak="0">
+  <w:abstractNum w:abstractNumId="6">
     <w:nsid w:val="61861596"/>
     <w:multiLevelType w:val="hybridMultilevel"/>
     <w:tmpl w:val="CD1C5CE8"/>
@@ -2663,7 +2476,7 @@
 </file>
 
 <file path=word/styles.xml><?xml version="1.0" encoding="utf-8"?>
-<w:styles xmlns:mc="http://schemas.openxmlformats.org/markup-compatibility/2006" xmlns:r="http://schemas.openxmlformats.org/officeDocument/2006/relationships" xmlns:w="http://schemas.openxmlformats.org/wordprocessingml/2006/main" xmlns:w14="http://schemas.microsoft.com/office/word/2010/wordml" xmlns:w15="http://schemas.microsoft.com/office/word/2012/wordml" xmlns:w16se="http://schemas.microsoft.com/office/word/2015/wordml/symex" mc:Ignorable="w14 w15 w16se">
+<w:styles xmlns:mc="http://schemas.openxmlformats.org/markup-compatibility/2006" xmlns:r="http://schemas.openxmlformats.org/officeDocument/2006/relationships" xmlns:w="http://schemas.openxmlformats.org/wordprocessingml/2006/main" xmlns:w14="http://schemas.microsoft.com/office/word/2010/wordml" mc:Ignorable="w14">
   <w:docDefaults>
     <w:rPrDefault>
       <w:rPr>
@@ -2679,382 +2492,511 @@
       </w:pPr>
     </w:pPrDefault>
   </w:docDefaults>
-  <w:latentStyles w:defLockedState="0" w:defUIPriority="99" w:defSemiHidden="0" w:defUnhideWhenUsed="0" w:defQFormat="0" w:count="375">
-    <w:lsdException w:name="Normal" w:uiPriority="0" w:qFormat="1"/>
-    <w:lsdException w:name="heading 1" w:uiPriority="9" w:qFormat="1"/>
-    <w:lsdException w:name="heading 2" w:semiHidden="1" w:uiPriority="9" w:unhideWhenUsed="1" w:qFormat="1"/>
-    <w:lsdException w:name="heading 3" w:semiHidden="1" w:uiPriority="9" w:unhideWhenUsed="1" w:qFormat="1"/>
-    <w:lsdException w:name="heading 4" w:semiHidden="1" w:uiPriority="9" w:unhideWhenUsed="1" w:qFormat="1"/>
-    <w:lsdException w:name="heading 5" w:semiHidden="1" w:uiPriority="9" w:unhideWhenUsed="1" w:qFormat="1"/>
-    <w:lsdException w:name="heading 6" w:semiHidden="1" w:uiPriority="9" w:unhideWhenUsed="1" w:qFormat="1"/>
-    <w:lsdException w:name="heading 7" w:semiHidden="1" w:uiPriority="9" w:unhideWhenUsed="1" w:qFormat="1"/>
-    <w:lsdException w:name="heading 8" w:semiHidden="1" w:uiPriority="9" w:unhideWhenUsed="1" w:qFormat="1"/>
-    <w:lsdException w:name="heading 9" w:semiHidden="1" w:uiPriority="9" w:unhideWhenUsed="1" w:qFormat="1"/>
-    <w:lsdException w:name="index 1" w:semiHidden="1" w:unhideWhenUsed="1"/>
-    <w:lsdException w:name="index 2" w:semiHidden="1" w:unhideWhenUsed="1"/>
-    <w:lsdException w:name="index 3" w:semiHidden="1" w:unhideWhenUsed="1"/>
-    <w:lsdException w:name="index 4" w:semiHidden="1" w:unhideWhenUsed="1"/>
-    <w:lsdException w:name="index 5" w:semiHidden="1" w:unhideWhenUsed="1"/>
-    <w:lsdException w:name="index 6" w:semiHidden="1" w:unhideWhenUsed="1"/>
-    <w:lsdException w:name="index 7" w:semiHidden="1" w:unhideWhenUsed="1"/>
-    <w:lsdException w:name="index 8" w:semiHidden="1" w:unhideWhenUsed="1"/>
-    <w:lsdException w:name="index 9" w:semiHidden="1" w:unhideWhenUsed="1"/>
-    <w:lsdException w:name="toc 1" w:semiHidden="1" w:uiPriority="39" w:unhideWhenUsed="1"/>
-    <w:lsdException w:name="toc 2" w:semiHidden="1" w:uiPriority="39" w:unhideWhenUsed="1"/>
-    <w:lsdException w:name="toc 3" w:semiHidden="1" w:uiPriority="39" w:unhideWhenUsed="1"/>
-    <w:lsdException w:name="toc 4" w:semiHidden="1" w:uiPriority="39" w:unhideWhenUsed="1"/>
-    <w:lsdException w:name="toc 5" w:semiHidden="1" w:uiPriority="39" w:unhideWhenUsed="1"/>
-    <w:lsdException w:name="toc 6" w:semiHidden="1" w:uiPriority="39" w:unhideWhenUsed="1"/>
-    <w:lsdException w:name="toc 7" w:semiHidden="1" w:uiPriority="39" w:unhideWhenUsed="1"/>
-    <w:lsdException w:name="toc 8" w:semiHidden="1" w:uiPriority="39" w:unhideWhenUsed="1"/>
-    <w:lsdException w:name="toc 9" w:semiHidden="1" w:uiPriority="39" w:unhideWhenUsed="1"/>
-    <w:lsdException w:name="Normal Indent" w:semiHidden="1" w:unhideWhenUsed="1"/>
-    <w:lsdException w:name="footnote text" w:semiHidden="1" w:unhideWhenUsed="1"/>
-    <w:lsdException w:name="annotation text" w:semiHidden="1" w:unhideWhenUsed="1"/>
-    <w:lsdException w:name="header" w:semiHidden="1" w:unhideWhenUsed="1"/>
-    <w:lsdException w:name="footer" w:semiHidden="1" w:unhideWhenUsed="1"/>
-    <w:lsdException w:name="index heading" w:semiHidden="1" w:unhideWhenUsed="1"/>
-    <w:lsdException w:name="caption" w:semiHidden="1" w:uiPriority="35" w:unhideWhenUsed="1" w:qFormat="1"/>
-    <w:lsdException w:name="table of figures" w:semiHidden="1" w:unhideWhenUsed="1"/>
-    <w:lsdException w:name="envelope address" w:semiHidden="1" w:unhideWhenUsed="1"/>
-    <w:lsdException w:name="envelope return" w:semiHidden="1" w:unhideWhenUsed="1"/>
-    <w:lsdException w:name="footnote reference" w:semiHidden="1" w:unhideWhenUsed="1"/>
-    <w:lsdException w:name="annotation reference" w:semiHidden="1" w:unhideWhenUsed="1"/>
-    <w:lsdException w:name="line number" w:semiHidden="1" w:unhideWhenUsed="1"/>
-    <w:lsdException w:name="page number" w:semiHidden="1" w:unhideWhenUsed="1"/>
-    <w:lsdException w:name="endnote reference" w:semiHidden="1" w:unhideWhenUsed="1"/>
-    <w:lsdException w:name="endnote text" w:semiHidden="1" w:unhideWhenUsed="1"/>
-    <w:lsdException w:name="table of authorities" w:semiHidden="1" w:unhideWhenUsed="1"/>
-    <w:lsdException w:name="macro" w:semiHidden="1" w:unhideWhenUsed="1"/>
-    <w:lsdException w:name="toa heading" w:semiHidden="1" w:unhideWhenUsed="1"/>
-    <w:lsdException w:name="List" w:semiHidden="1" w:unhideWhenUsed="1"/>
-    <w:lsdException w:name="List Bullet" w:semiHidden="1" w:unhideWhenUsed="1"/>
-    <w:lsdException w:name="List Number" w:semiHidden="1" w:unhideWhenUsed="1"/>
-    <w:lsdException w:name="List 2" w:semiHidden="1" w:unhideWhenUsed="1"/>
-    <w:lsdException w:name="List 3" w:semiHidden="1" w:unhideWhenUsed="1"/>
-    <w:lsdException w:name="List 4" w:semiHidden="1" w:unhideWhenUsed="1"/>
-    <w:lsdException w:name="List 5" w:semiHidden="1" w:unhideWhenUsed="1"/>
-    <w:lsdException w:name="List Bullet 2" w:semiHidden="1" w:unhideWhenUsed="1"/>
-    <w:lsdException w:name="List Bullet 3" w:semiHidden="1" w:unhideWhenUsed="1"/>
-    <w:lsdException w:name="List Bullet 4" w:semiHidden="1" w:unhideWhenUsed="1"/>
-    <w:lsdException w:name="List Bullet 5" w:semiHidden="1" w:unhideWhenUsed="1"/>
-    <w:lsdException w:name="List Number 2" w:semiHidden="1" w:unhideWhenUsed="1"/>
-    <w:lsdException w:name="List Number 3" w:semiHidden="1" w:unhideWhenUsed="1"/>
-    <w:lsdException w:name="List Number 4" w:semiHidden="1" w:unhideWhenUsed="1"/>
-    <w:lsdException w:name="List Number 5" w:semiHidden="1" w:unhideWhenUsed="1"/>
-    <w:lsdException w:name="Title" w:uiPriority="10" w:qFormat="1"/>
-    <w:lsdException w:name="Closing" w:semiHidden="1" w:unhideWhenUsed="1"/>
-    <w:lsdException w:name="Signature" w:semiHidden="1" w:unhideWhenUsed="1"/>
-    <w:lsdException w:name="Default Paragraph Font" w:semiHidden="1" w:uiPriority="1" w:unhideWhenUsed="1"/>
-    <w:lsdException w:name="Body Text" w:semiHidden="1" w:unhideWhenUsed="1"/>
-    <w:lsdException w:name="Body Text Indent" w:semiHidden="1" w:unhideWhenUsed="1"/>
-    <w:lsdException w:name="List Continue" w:semiHidden="1" w:unhideWhenUsed="1"/>
-    <w:lsdException w:name="List Continue 2" w:semiHidden="1" w:unhideWhenUsed="1"/>
-    <w:lsdException w:name="List Continue 3" w:semiHidden="1" w:unhideWhenUsed="1"/>
-    <w:lsdException w:name="List Continue 4" w:semiHidden="1" w:unhideWhenUsed="1"/>
-    <w:lsdException w:name="List Continue 5" w:semiHidden="1" w:unhideWhenUsed="1"/>
-    <w:lsdException w:name="Message Header" w:semiHidden="1" w:unhideWhenUsed="1"/>
-    <w:lsdException w:name="Subtitle" w:uiPriority="11" w:qFormat="1"/>
-    <w:lsdException w:name="Salutation" w:semiHidden="1" w:unhideWhenUsed="1"/>
-    <w:lsdException w:name="Date" w:semiHidden="1" w:unhideWhenUsed="1"/>
-    <w:lsdException w:name="Body Text First Indent" w:semiHidden="1" w:unhideWhenUsed="1"/>
-    <w:lsdException w:name="Body Text First Indent 2" w:semiHidden="1" w:unhideWhenUsed="1"/>
-    <w:lsdException w:name="Note Heading" w:semiHidden="1" w:unhideWhenUsed="1"/>
-    <w:lsdException w:name="Body Text 2" w:semiHidden="1" w:unhideWhenUsed="1"/>
-    <w:lsdException w:name="Body Text 3" w:semiHidden="1" w:unhideWhenUsed="1"/>
-    <w:lsdException w:name="Body Text Indent 2" w:semiHidden="1" w:unhideWhenUsed="1"/>
-    <w:lsdException w:name="Body Text Indent 3" w:semiHidden="1" w:unhideWhenUsed="1"/>
-    <w:lsdException w:name="Block Text" w:semiHidden="1" w:unhideWhenUsed="1"/>
-    <w:lsdException w:name="Hyperlink" w:semiHidden="1" w:unhideWhenUsed="1"/>
-    <w:lsdException w:name="FollowedHyperlink" w:semiHidden="1" w:unhideWhenUsed="1"/>
-    <w:lsdException w:name="Strong" w:uiPriority="22" w:qFormat="1"/>
-    <w:lsdException w:name="Emphasis" w:uiPriority="20" w:qFormat="1"/>
-    <w:lsdException w:name="Document Map" w:semiHidden="1" w:unhideWhenUsed="1"/>
-    <w:lsdException w:name="Plain Text" w:semiHidden="1" w:unhideWhenUsed="1"/>
-    <w:lsdException w:name="E-mail Signature" w:semiHidden="1" w:unhideWhenUsed="1"/>
-    <w:lsdException w:name="HTML Top of Form" w:semiHidden="1" w:unhideWhenUsed="1"/>
-    <w:lsdException w:name="HTML Bottom of Form" w:semiHidden="1" w:unhideWhenUsed="1"/>
-    <w:lsdException w:name="Normal (Web)" w:semiHidden="1" w:unhideWhenUsed="1"/>
-    <w:lsdException w:name="HTML Acronym" w:semiHidden="1" w:unhideWhenUsed="1"/>
-    <w:lsdException w:name="HTML Address" w:semiHidden="1" w:unhideWhenUsed="1"/>
-    <w:lsdException w:name="HTML Cite" w:semiHidden="1" w:unhideWhenUsed="1"/>
-    <w:lsdException w:name="HTML Code" w:semiHidden="1" w:unhideWhenUsed="1"/>
-    <w:lsdException w:name="HTML Definition" w:semiHidden="1" w:unhideWhenUsed="1"/>
-    <w:lsdException w:name="HTML Keyboard" w:semiHidden="1" w:unhideWhenUsed="1"/>
-    <w:lsdException w:name="HTML Preformatted" w:semiHidden="1" w:unhideWhenUsed="1"/>
-    <w:lsdException w:name="HTML Sample" w:semiHidden="1" w:unhideWhenUsed="1"/>
-    <w:lsdException w:name="HTML Typewriter" w:semiHidden="1" w:unhideWhenUsed="1"/>
-    <w:lsdException w:name="HTML Variable" w:semiHidden="1" w:unhideWhenUsed="1"/>
-    <w:lsdException w:name="Normal Table" w:semiHidden="1" w:unhideWhenUsed="1"/>
-    <w:lsdException w:name="annotation subject" w:semiHidden="1" w:unhideWhenUsed="1"/>
-    <w:lsdException w:name="No List" w:semiHidden="1" w:unhideWhenUsed="1"/>
-    <w:lsdException w:name="Outline List 1" w:semiHidden="1" w:unhideWhenUsed="1"/>
-    <w:lsdException w:name="Outline List 2" w:semiHidden="1" w:unhideWhenUsed="1"/>
-    <w:lsdException w:name="Outline List 3" w:semiHidden="1" w:unhideWhenUsed="1"/>
-    <w:lsdException w:name="Table Simple 1" w:semiHidden="1" w:unhideWhenUsed="1"/>
-    <w:lsdException w:name="Table Simple 2" w:semiHidden="1" w:unhideWhenUsed="1"/>
-    <w:lsdException w:name="Table Simple 3" w:semiHidden="1" w:unhideWhenUsed="1"/>
-    <w:lsdException w:name="Table Classic 1" w:semiHidden="1" w:unhideWhenUsed="1"/>
-    <w:lsdException w:name="Table Classic 2" w:semiHidden="1" w:unhideWhenUsed="1"/>
-    <w:lsdException w:name="Table Classic 3" w:semiHidden="1" w:unhideWhenUsed="1"/>
-    <w:lsdException w:name="Table Classic 4" w:semiHidden="1" w:unhideWhenUsed="1"/>
-    <w:lsdException w:name="Table Colorful 1" w:semiHidden="1" w:unhideWhenUsed="1"/>
-    <w:lsdException w:name="Table Colorful 2" w:semiHidden="1" w:unhideWhenUsed="1"/>
-    <w:lsdException w:name="Table Colorful 3" w:semiHidden="1" w:unhideWhenUsed="1"/>
-    <w:lsdException w:name="Table Columns 1" w:semiHidden="1" w:unhideWhenUsed="1"/>
-    <w:lsdException w:name="Table Columns 2" w:semiHidden="1" w:unhideWhenUsed="1"/>
-    <w:lsdException w:name="Table Columns 3" w:semiHidden="1" w:unhideWhenUsed="1"/>
-    <w:lsdException w:name="Table Columns 4" w:semiHidden="1" w:unhideWhenUsed="1"/>
-    <w:lsdException w:name="Table Columns 5" w:semiHidden="1" w:unhideWhenUsed="1"/>
-    <w:lsdException w:name="Table Grid 1" w:semiHidden="1" w:unhideWhenUsed="1"/>
-    <w:lsdException w:name="Table Grid 2" w:semiHidden="1" w:unhideWhenUsed="1"/>
-    <w:lsdException w:name="Table Grid 3" w:semiHidden="1" w:unhideWhenUsed="1"/>
-    <w:lsdException w:name="Table Grid 4" w:semiHidden="1" w:unhideWhenUsed="1"/>
-    <w:lsdException w:name="Table Grid 5" w:semiHidden="1" w:unhideWhenUsed="1"/>
-    <w:lsdException w:name="Table Grid 6" w:semiHidden="1" w:unhideWhenUsed="1"/>
-    <w:lsdException w:name="Table Grid 7" w:semiHidden="1" w:unhideWhenUsed="1"/>
-    <w:lsdException w:name="Table Grid 8" w:semiHidden="1" w:unhideWhenUsed="1"/>
-    <w:lsdException w:name="Table List 1" w:semiHidden="1" w:unhideWhenUsed="1"/>
-    <w:lsdException w:name="Table List 2" w:semiHidden="1" w:unhideWhenUsed="1"/>
-    <w:lsdException w:name="Table List 3" w:semiHidden="1" w:unhideWhenUsed="1"/>
-    <w:lsdException w:name="Table List 4" w:semiHidden="1" w:unhideWhenUsed="1"/>
-    <w:lsdException w:name="Table List 5" w:semiHidden="1" w:unhideWhenUsed="1"/>
-    <w:lsdException w:name="Table List 6" w:semiHidden="1" w:unhideWhenUsed="1"/>
-    <w:lsdException w:name="Table List 7" w:semiHidden="1" w:unhideWhenUsed="1"/>
-    <w:lsdException w:name="Table List 8" w:semiHidden="1" w:unhideWhenUsed="1"/>
-    <w:lsdException w:name="Table 3D effects 1" w:semiHidden="1" w:unhideWhenUsed="1"/>
-    <w:lsdException w:name="Table 3D effects 2" w:semiHidden="1" w:unhideWhenUsed="1"/>
-    <w:lsdException w:name="Table 3D effects 3" w:semiHidden="1" w:unhideWhenUsed="1"/>
-    <w:lsdException w:name="Table Contemporary" w:semiHidden="1" w:unhideWhenUsed="1"/>
-    <w:lsdException w:name="Table Elegant" w:semiHidden="1" w:unhideWhenUsed="1"/>
-    <w:lsdException w:name="Table Professional" w:semiHidden="1" w:unhideWhenUsed="1"/>
-    <w:lsdException w:name="Table Subtle 1" w:semiHidden="1" w:unhideWhenUsed="1"/>
-    <w:lsdException w:name="Table Subtle 2" w:semiHidden="1" w:unhideWhenUsed="1"/>
-    <w:lsdException w:name="Table Web 1" w:semiHidden="1" w:unhideWhenUsed="1"/>
-    <w:lsdException w:name="Table Web 2" w:semiHidden="1" w:unhideWhenUsed="1"/>
-    <w:lsdException w:name="Table Web 3" w:semiHidden="1" w:unhideWhenUsed="1"/>
-    <w:lsdException w:name="Balloon Text" w:semiHidden="1" w:unhideWhenUsed="1"/>
-    <w:lsdException w:name="Table Grid" w:uiPriority="59"/>
-    <w:lsdException w:name="Table Theme" w:semiHidden="1" w:unhideWhenUsed="1"/>
-    <w:lsdException w:name="Placeholder Text" w:semiHidden="1"/>
-    <w:lsdException w:name="No Spacing" w:uiPriority="1" w:qFormat="1"/>
-    <w:lsdException w:name="Light Shading" w:uiPriority="60"/>
-    <w:lsdException w:name="Light List" w:uiPriority="61"/>
-    <w:lsdException w:name="Light Grid" w:uiPriority="62"/>
-    <w:lsdException w:name="Medium Shading 1" w:uiPriority="63"/>
-    <w:lsdException w:name="Medium Shading 2" w:uiPriority="64"/>
-    <w:lsdException w:name="Medium List 1" w:uiPriority="65"/>
-    <w:lsdException w:name="Medium List 2" w:uiPriority="66"/>
-    <w:lsdException w:name="Medium Grid 1" w:uiPriority="67"/>
-    <w:lsdException w:name="Medium Grid 2" w:uiPriority="68"/>
-    <w:lsdException w:name="Medium Grid 3" w:uiPriority="69"/>
-    <w:lsdException w:name="Dark List" w:uiPriority="70"/>
-    <w:lsdException w:name="Colorful Shading" w:uiPriority="71"/>
-    <w:lsdException w:name="Colorful List" w:uiPriority="72"/>
-    <w:lsdException w:name="Colorful Grid" w:uiPriority="73"/>
-    <w:lsdException w:name="Light Shading Accent 1" w:uiPriority="60"/>
-    <w:lsdException w:name="Light List Accent 1" w:uiPriority="61"/>
-    <w:lsdException w:name="Light Grid Accent 1" w:uiPriority="62"/>
-    <w:lsdException w:name="Medium Shading 1 Accent 1" w:uiPriority="63"/>
-    <w:lsdException w:name="Medium Shading 2 Accent 1" w:uiPriority="64"/>
-    <w:lsdException w:name="Medium List 1 Accent 1" w:uiPriority="65"/>
-    <w:lsdException w:name="Revision" w:semiHidden="1"/>
-    <w:lsdException w:name="List Paragraph" w:uiPriority="34" w:qFormat="1"/>
-    <w:lsdException w:name="Quote" w:uiPriority="29" w:qFormat="1"/>
-    <w:lsdException w:name="Intense Quote" w:uiPriority="30" w:qFormat="1"/>
-    <w:lsdException w:name="Medium List 2 Accent 1" w:uiPriority="66"/>
-    <w:lsdException w:name="Medium Grid 1 Accent 1" w:uiPriority="67"/>
-    <w:lsdException w:name="Medium Grid 2 Accent 1" w:uiPriority="68"/>
-    <w:lsdException w:name="Medium Grid 3 Accent 1" w:uiPriority="69"/>
-    <w:lsdException w:name="Dark List Accent 1" w:uiPriority="70"/>
-    <w:lsdException w:name="Colorful Shading Accent 1" w:uiPriority="71"/>
-    <w:lsdException w:name="Colorful List Accent 1" w:uiPriority="72"/>
-    <w:lsdException w:name="Colorful Grid Accent 1" w:uiPriority="73"/>
-    <w:lsdException w:name="Light Shading Accent 2" w:uiPriority="60"/>
-    <w:lsdException w:name="Light List Accent 2" w:uiPriority="61"/>
-    <w:lsdException w:name="Light Grid Accent 2" w:uiPriority="62"/>
-    <w:lsdException w:name="Medium Shading 1 Accent 2" w:uiPriority="63"/>
-    <w:lsdException w:name="Medium Shading 2 Accent 2" w:uiPriority="64"/>
-    <w:lsdException w:name="Medium List 1 Accent 2" w:uiPriority="65"/>
-    <w:lsdException w:name="Medium List 2 Accent 2" w:uiPriority="66"/>
-    <w:lsdException w:name="Medium Grid 1 Accent 2" w:uiPriority="67"/>
-    <w:lsdException w:name="Medium Grid 2 Accent 2" w:uiPriority="68"/>
-    <w:lsdException w:name="Medium Grid 3 Accent 2" w:uiPriority="69"/>
-    <w:lsdException w:name="Dark List Accent 2" w:uiPriority="70"/>
-    <w:lsdException w:name="Colorful Shading Accent 2" w:uiPriority="71"/>
-    <w:lsdException w:name="Colorful List Accent 2" w:uiPriority="72"/>
-    <w:lsdException w:name="Colorful Grid Accent 2" w:uiPriority="73"/>
-    <w:lsdException w:name="Light Shading Accent 3" w:uiPriority="60"/>
-    <w:lsdException w:name="Light List Accent 3" w:uiPriority="61"/>
-    <w:lsdException w:name="Light Grid Accent 3" w:uiPriority="62"/>
-    <w:lsdException w:name="Medium Shading 1 Accent 3" w:uiPriority="63"/>
-    <w:lsdException w:name="Medium Shading 2 Accent 3" w:uiPriority="64"/>
-    <w:lsdException w:name="Medium List 1 Accent 3" w:uiPriority="65"/>
-    <w:lsdException w:name="Medium List 2 Accent 3" w:uiPriority="66"/>
-    <w:lsdException w:name="Medium Grid 1 Accent 3" w:uiPriority="67"/>
-    <w:lsdException w:name="Medium Grid 2 Accent 3" w:uiPriority="68"/>
-    <w:lsdException w:name="Medium Grid 3 Accent 3" w:uiPriority="69"/>
-    <w:lsdException w:name="Dark List Accent 3" w:uiPriority="70"/>
-    <w:lsdException w:name="Colorful Shading Accent 3" w:uiPriority="71"/>
-    <w:lsdException w:name="Colorful List Accent 3" w:uiPriority="72"/>
-    <w:lsdException w:name="Colorful Grid Accent 3" w:uiPriority="73"/>
-    <w:lsdException w:name="Light Shading Accent 4" w:uiPriority="60"/>
-    <w:lsdException w:name="Light List Accent 4" w:uiPriority="61"/>
-    <w:lsdException w:name="Light Grid Accent 4" w:uiPriority="62"/>
-    <w:lsdException w:name="Medium Shading 1 Accent 4" w:uiPriority="63"/>
-    <w:lsdException w:name="Medium Shading 2 Accent 4" w:uiPriority="64"/>
-    <w:lsdException w:name="Medium List 1 Accent 4" w:uiPriority="65"/>
-    <w:lsdException w:name="Medium List 2 Accent 4" w:uiPriority="66"/>
-    <w:lsdException w:name="Medium Grid 1 Accent 4" w:uiPriority="67"/>
-    <w:lsdException w:name="Medium Grid 2 Accent 4" w:uiPriority="68"/>
-    <w:lsdException w:name="Medium Grid 3 Accent 4" w:uiPriority="69"/>
-    <w:lsdException w:name="Dark List Accent 4" w:uiPriority="70"/>
-    <w:lsdException w:name="Colorful Shading Accent 4" w:uiPriority="71"/>
-    <w:lsdException w:name="Colorful List Accent 4" w:uiPriority="72"/>
-    <w:lsdException w:name="Colorful Grid Accent 4" w:uiPriority="73"/>
-    <w:lsdException w:name="Light Shading Accent 5" w:uiPriority="60"/>
-    <w:lsdException w:name="Light List Accent 5" w:uiPriority="61"/>
-    <w:lsdException w:name="Light Grid Accent 5" w:uiPriority="62"/>
-    <w:lsdException w:name="Medium Shading 1 Accent 5" w:uiPriority="63"/>
-    <w:lsdException w:name="Medium Shading 2 Accent 5" w:uiPriority="64"/>
-    <w:lsdException w:name="Medium List 1 Accent 5" w:uiPriority="65"/>
-    <w:lsdException w:name="Medium List 2 Accent 5" w:uiPriority="66"/>
-    <w:lsdException w:name="Medium Grid 1 Accent 5" w:uiPriority="67"/>
-    <w:lsdException w:name="Medium Grid 2 Accent 5" w:uiPriority="68"/>
-    <w:lsdException w:name="Medium Grid 3 Accent 5" w:uiPriority="69"/>
-    <w:lsdException w:name="Dark List Accent 5" w:uiPriority="70"/>
-    <w:lsdException w:name="Colorful Shading Accent 5" w:uiPriority="71"/>
-    <w:lsdException w:name="Colorful List Accent 5" w:uiPriority="72"/>
-    <w:lsdException w:name="Colorful Grid Accent 5" w:uiPriority="73"/>
-    <w:lsdException w:name="Light Shading Accent 6" w:uiPriority="60"/>
-    <w:lsdException w:name="Light List Accent 6" w:uiPriority="61"/>
-    <w:lsdException w:name="Light Grid Accent 6" w:uiPriority="62"/>
-    <w:lsdException w:name="Medium Shading 1 Accent 6" w:uiPriority="63"/>
-    <w:lsdException w:name="Medium Shading 2 Accent 6" w:uiPriority="64"/>
-    <w:lsdException w:name="Medium List 1 Accent 6" w:uiPriority="65"/>
-    <w:lsdException w:name="Medium List 2 Accent 6" w:uiPriority="66"/>
-    <w:lsdException w:name="Medium Grid 1 Accent 6" w:uiPriority="67"/>
-    <w:lsdException w:name="Medium Grid 2 Accent 6" w:uiPriority="68"/>
-    <w:lsdException w:name="Medium Grid 3 Accent 6" w:uiPriority="69"/>
-    <w:lsdException w:name="Dark List Accent 6" w:uiPriority="70"/>
-    <w:lsdException w:name="Colorful Shading Accent 6" w:uiPriority="71"/>
-    <w:lsdException w:name="Colorful List Accent 6" w:uiPriority="72"/>
-    <w:lsdException w:name="Colorful Grid Accent 6" w:uiPriority="73"/>
-    <w:lsdException w:name="Subtle Emphasis" w:uiPriority="19" w:qFormat="1"/>
-    <w:lsdException w:name="Intense Emphasis" w:uiPriority="21" w:qFormat="1"/>
-    <w:lsdException w:name="Subtle Reference" w:uiPriority="31" w:qFormat="1"/>
-    <w:lsdException w:name="Intense Reference" w:uiPriority="32" w:qFormat="1"/>
-    <w:lsdException w:name="Book Title" w:uiPriority="33" w:qFormat="1"/>
-    <w:lsdException w:name="Bibliography" w:semiHidden="1" w:uiPriority="37" w:unhideWhenUsed="1"/>
-    <w:lsdException w:name="TOC Heading" w:semiHidden="1" w:uiPriority="39" w:unhideWhenUsed="1" w:qFormat="1"/>
-    <w:lsdException w:name="Plain Table 1" w:uiPriority="41"/>
-    <w:lsdException w:name="Plain Table 2" w:uiPriority="42"/>
-    <w:lsdException w:name="Plain Table 3" w:uiPriority="43"/>
-    <w:lsdException w:name="Plain Table 4" w:uiPriority="44"/>
-    <w:lsdException w:name="Plain Table 5" w:uiPriority="45"/>
-    <w:lsdException w:name="Grid Table Light" w:uiPriority="40"/>
-    <w:lsdException w:name="Grid Table 1 Light" w:uiPriority="46"/>
-    <w:lsdException w:name="Grid Table 2" w:uiPriority="47"/>
-    <w:lsdException w:name="Grid Table 3" w:uiPriority="48"/>
-    <w:lsdException w:name="Grid Table 4" w:uiPriority="49"/>
-    <w:lsdException w:name="Grid Table 5 Dark" w:uiPriority="50"/>
-    <w:lsdException w:name="Grid Table 6 Colorful" w:uiPriority="51"/>
-    <w:lsdException w:name="Grid Table 7 Colorful" w:uiPriority="52"/>
-    <w:lsdException w:name="Grid Table 1 Light Accent 1" w:uiPriority="46"/>
-    <w:lsdException w:name="Grid Table 2 Accent 1" w:uiPriority="47"/>
-    <w:lsdException w:name="Grid Table 3 Accent 1" w:uiPriority="48"/>
-    <w:lsdException w:name="Grid Table 4 Accent 1" w:uiPriority="49"/>
-    <w:lsdException w:name="Grid Table 5 Dark Accent 1" w:uiPriority="50"/>
-    <w:lsdException w:name="Grid Table 6 Colorful Accent 1" w:uiPriority="51"/>
-    <w:lsdException w:name="Grid Table 7 Colorful Accent 1" w:uiPriority="52"/>
-    <w:lsdException w:name="Grid Table 1 Light Accent 2" w:uiPriority="46"/>
-    <w:lsdException w:name="Grid Table 2 Accent 2" w:uiPriority="47"/>
-    <w:lsdException w:name="Grid Table 3 Accent 2" w:uiPriority="48"/>
-    <w:lsdException w:name="Grid Table 4 Accent 2" w:uiPriority="49"/>
-    <w:lsdException w:name="Grid Table 5 Dark Accent 2" w:uiPriority="50"/>
-    <w:lsdException w:name="Grid Table 6 Colorful Accent 2" w:uiPriority="51"/>
-    <w:lsdException w:name="Grid Table 7 Colorful Accent 2" w:uiPriority="52"/>
-    <w:lsdException w:name="Grid Table 1 Light Accent 3" w:uiPriority="46"/>
-    <w:lsdException w:name="Grid Table 2 Accent 3" w:uiPriority="47"/>
-    <w:lsdException w:name="Grid Table 3 Accent 3" w:uiPriority="48"/>
-    <w:lsdException w:name="Grid Table 4 Accent 3" w:uiPriority="49"/>
-    <w:lsdException w:name="Grid Table 5 Dark Accent 3" w:uiPriority="50"/>
-    <w:lsdException w:name="Grid Table 6 Colorful Accent 3" w:uiPriority="51"/>
-    <w:lsdException w:name="Grid Table 7 Colorful Accent 3" w:uiPriority="52"/>
-    <w:lsdException w:name="Grid Table 1 Light Accent 4" w:uiPriority="46"/>
-    <w:lsdException w:name="Grid Table 2 Accent 4" w:uiPriority="47"/>
-    <w:lsdException w:name="Grid Table 3 Accent 4" w:uiPriority="48"/>
-    <w:lsdException w:name="Grid Table 4 Accent 4" w:uiPriority="49"/>
-    <w:lsdException w:name="Grid Table 5 Dark Accent 4" w:uiPriority="50"/>
-    <w:lsdException w:name="Grid Table 6 Colorful Accent 4" w:uiPriority="51"/>
-    <w:lsdException w:name="Grid Table 7 Colorful Accent 4" w:uiPriority="52"/>
-    <w:lsdException w:name="Grid Table 1 Light Accent 5" w:uiPriority="46"/>
-    <w:lsdException w:name="Grid Table 2 Accent 5" w:uiPriority="47"/>
-    <w:lsdException w:name="Grid Table 3 Accent 5" w:uiPriority="48"/>
-    <w:lsdException w:name="Grid Table 4 Accent 5" w:uiPriority="49"/>
-    <w:lsdException w:name="Grid Table 5 Dark Accent 5" w:uiPriority="50"/>
-    <w:lsdException w:name="Grid Table 6 Colorful Accent 5" w:uiPriority="51"/>
-    <w:lsdException w:name="Grid Table 7 Colorful Accent 5" w:uiPriority="52"/>
-    <w:lsdException w:name="Grid Table 1 Light Accent 6" w:uiPriority="46"/>
-    <w:lsdException w:name="Grid Table 2 Accent 6" w:uiPriority="47"/>
-    <w:lsdException w:name="Grid Table 3 Accent 6" w:uiPriority="48"/>
-    <w:lsdException w:name="Grid Table 4 Accent 6" w:uiPriority="49"/>
-    <w:lsdException w:name="Grid Table 5 Dark Accent 6" w:uiPriority="50"/>
-    <w:lsdException w:name="Grid Table 6 Colorful Accent 6" w:uiPriority="51"/>
-    <w:lsdException w:name="Grid Table 7 Colorful Accent 6" w:uiPriority="52"/>
-    <w:lsdException w:name="List Table 1 Light" w:uiPriority="46"/>
-    <w:lsdException w:name="List Table 2" w:uiPriority="47"/>
-    <w:lsdException w:name="List Table 3" w:uiPriority="48"/>
-    <w:lsdException w:name="List Table 4" w:uiPriority="49"/>
-    <w:lsdException w:name="List Table 5 Dark" w:uiPriority="50"/>
-    <w:lsdException w:name="List Table 6 Colorful" w:uiPriority="51"/>
-    <w:lsdException w:name="List Table 7 Colorful" w:uiPriority="52"/>
-    <w:lsdException w:name="List Table 1 Light Accent 1" w:uiPriority="46"/>
-    <w:lsdException w:name="List Table 2 Accent 1" w:uiPriority="47"/>
-    <w:lsdException w:name="List Table 3 Accent 1" w:uiPriority="48"/>
-    <w:lsdException w:name="List Table 4 Accent 1" w:uiPriority="49"/>
-    <w:lsdException w:name="List Table 5 Dark Accent 1" w:uiPriority="50"/>
-    <w:lsdException w:name="List Table 6 Colorful Accent 1" w:uiPriority="51"/>
-    <w:lsdException w:name="List Table 7 Colorful Accent 1" w:uiPriority="52"/>
-    <w:lsdException w:name="List Table 1 Light Accent 2" w:uiPriority="46"/>
-    <w:lsdException w:name="List Table 2 Accent 2" w:uiPriority="47"/>
-    <w:lsdException w:name="List Table 3 Accent 2" w:uiPriority="48"/>
-    <w:lsdException w:name="List Table 4 Accent 2" w:uiPriority="49"/>
-    <w:lsdException w:name="List Table 5 Dark Accent 2" w:uiPriority="50"/>
-    <w:lsdException w:name="List Table 6 Colorful Accent 2" w:uiPriority="51"/>
-    <w:lsdException w:name="List Table 7 Colorful Accent 2" w:uiPriority="52"/>
-    <w:lsdException w:name="List Table 1 Light Accent 3" w:uiPriority="46"/>
-    <w:lsdException w:name="List Table 2 Accent 3" w:uiPriority="47"/>
-    <w:lsdException w:name="List Table 3 Accent 3" w:uiPriority="48"/>
-    <w:lsdException w:name="List Table 4 Accent 3" w:uiPriority="49"/>
-    <w:lsdException w:name="List Table 5 Dark Accent 3" w:uiPriority="50"/>
-    <w:lsdException w:name="List Table 6 Colorful Accent 3" w:uiPriority="51"/>
-    <w:lsdException w:name="List Table 7 Colorful Accent 3" w:uiPriority="52"/>
-    <w:lsdException w:name="List Table 1 Light Accent 4" w:uiPriority="46"/>
-    <w:lsdException w:name="List Table 2 Accent 4" w:uiPriority="47"/>
-    <w:lsdException w:name="List Table 3 Accent 4" w:uiPriority="48"/>
-    <w:lsdException w:name="List Table 4 Accent 4" w:uiPriority="49"/>
-    <w:lsdException w:name="List Table 5 Dark Accent 4" w:uiPriority="50"/>
-    <w:lsdException w:name="List Table 6 Colorful Accent 4" w:uiPriority="51"/>
-    <w:lsdException w:name="List Table 7 Colorful Accent 4" w:uiPriority="52"/>
-    <w:lsdException w:name="List Table 1 Light Accent 5" w:uiPriority="46"/>
-    <w:lsdException w:name="List Table 2 Accent 5" w:uiPriority="47"/>
-    <w:lsdException w:name="List Table 3 Accent 5" w:uiPriority="48"/>
-    <w:lsdException w:name="List Table 4 Accent 5" w:uiPriority="49"/>
-    <w:lsdException w:name="List Table 5 Dark Accent 5" w:uiPriority="50"/>
-    <w:lsdException w:name="List Table 6 Colorful Accent 5" w:uiPriority="51"/>
-    <w:lsdException w:name="List Table 7 Colorful Accent 5" w:uiPriority="52"/>
-    <w:lsdException w:name="List Table 1 Light Accent 6" w:uiPriority="46"/>
-    <w:lsdException w:name="List Table 2 Accent 6" w:uiPriority="47"/>
-    <w:lsdException w:name="List Table 3 Accent 6" w:uiPriority="48"/>
-    <w:lsdException w:name="List Table 4 Accent 6" w:uiPriority="49"/>
-    <w:lsdException w:name="List Table 5 Dark Accent 6" w:uiPriority="50"/>
-    <w:lsdException w:name="List Table 6 Colorful Accent 6" w:uiPriority="51"/>
-    <w:lsdException w:name="List Table 7 Colorful Accent 6" w:uiPriority="52"/>
-    <w:lsdException w:name="Mention" w:semiHidden="1" w:unhideWhenUsed="1"/>
-    <w:lsdException w:name="Smart Hyperlink" w:semiHidden="1" w:unhideWhenUsed="1"/>
-    <w:lsdException w:name="Hashtag" w:semiHidden="1" w:unhideWhenUsed="1"/>
-    <w:lsdException w:name="Unresolved Mention" w:semiHidden="1" w:unhideWhenUsed="1"/>
+  <w:latentStyles w:defLockedState="0" w:defUIPriority="99" w:defSemiHidden="1" w:defUnhideWhenUsed="1" w:defQFormat="0" w:count="267">
+    <w:lsdException w:name="Normal" w:semiHidden="0" w:uiPriority="0" w:unhideWhenUsed="0" w:qFormat="1"/>
+    <w:lsdException w:name="heading 1" w:semiHidden="0" w:uiPriority="9" w:unhideWhenUsed="0" w:qFormat="1"/>
+    <w:lsdException w:name="heading 2" w:uiPriority="9" w:qFormat="1"/>
+    <w:lsdException w:name="heading 3" w:uiPriority="9" w:qFormat="1"/>
+    <w:lsdException w:name="heading 4" w:uiPriority="9" w:qFormat="1"/>
+    <w:lsdException w:name="heading 5" w:uiPriority="9" w:qFormat="1"/>
+    <w:lsdException w:name="heading 6" w:uiPriority="9" w:qFormat="1"/>
+    <w:lsdException w:name="heading 7" w:uiPriority="9" w:qFormat="1"/>
+    <w:lsdException w:name="heading 8" w:uiPriority="9" w:qFormat="1"/>
+    <w:lsdException w:name="heading 9" w:uiPriority="9" w:qFormat="1"/>
+    <w:lsdException w:name="toc 1" w:uiPriority="39"/>
+    <w:lsdException w:name="toc 2" w:uiPriority="39"/>
+    <w:lsdException w:name="toc 3" w:uiPriority="39"/>
+    <w:lsdException w:name="toc 4" w:uiPriority="39"/>
+    <w:lsdException w:name="toc 5" w:uiPriority="39"/>
+    <w:lsdException w:name="toc 6" w:uiPriority="39"/>
+    <w:lsdException w:name="toc 7" w:uiPriority="39"/>
+    <w:lsdException w:name="toc 8" w:uiPriority="39"/>
+    <w:lsdException w:name="toc 9" w:uiPriority="39"/>
+    <w:lsdException w:name="caption" w:uiPriority="35" w:qFormat="1"/>
+    <w:lsdException w:name="Title" w:semiHidden="0" w:uiPriority="10" w:unhideWhenUsed="0" w:qFormat="1"/>
+    <w:lsdException w:name="Default Paragraph Font" w:uiPriority="1"/>
+    <w:lsdException w:name="Subtitle" w:semiHidden="0" w:uiPriority="11" w:unhideWhenUsed="0" w:qFormat="1"/>
+    <w:lsdException w:name="Strong" w:semiHidden="0" w:uiPriority="22" w:unhideWhenUsed="0" w:qFormat="1"/>
+    <w:lsdException w:name="Emphasis" w:semiHidden="0" w:uiPriority="20" w:unhideWhenUsed="0" w:qFormat="1"/>
+    <w:lsdException w:name="Table Grid" w:semiHidden="0" w:uiPriority="59" w:unhideWhenUsed="0"/>
+    <w:lsdException w:name="Placeholder Text" w:unhideWhenUsed="0"/>
+    <w:lsdException w:name="No Spacing" w:semiHidden="0" w:uiPriority="1" w:unhideWhenUsed="0" w:qFormat="1"/>
+    <w:lsdException w:name="Light Shading" w:semiHidden="0" w:uiPriority="60" w:unhideWhenUsed="0"/>
+    <w:lsdException w:name="Light List" w:semiHidden="0" w:uiPriority="61" w:unhideWhenUsed="0"/>
+    <w:lsdException w:name="Light Grid" w:semiHidden="0" w:uiPriority="62" w:unhideWhenUsed="0"/>
+    <w:lsdException w:name="Medium Shading 1" w:semiHidden="0" w:uiPriority="63" w:unhideWhenUsed="0"/>
+    <w:lsdException w:name="Medium Shading 2" w:semiHidden="0" w:uiPriority="64" w:unhideWhenUsed="0"/>
+    <w:lsdException w:name="Medium List 1" w:semiHidden="0" w:uiPriority="65" w:unhideWhenUsed="0"/>
+    <w:lsdException w:name="Medium List 2" w:semiHidden="0" w:uiPriority="66" w:unhideWhenUsed="0"/>
+    <w:lsdException w:name="Medium Grid 1" w:semiHidden="0" w:uiPriority="67" w:unhideWhenUsed="0"/>
+    <w:lsdException w:name="Medium Grid 2" w:semiHidden="0" w:uiPriority="68" w:unhideWhenUsed="0"/>
+    <w:lsdException w:name="Medium Grid 3" w:semiHidden="0" w:uiPriority="69" w:unhideWhenUsed="0"/>
+    <w:lsdException w:name="Dark List" w:semiHidden="0" w:uiPriority="70" w:unhideWhenUsed="0"/>
+    <w:lsdException w:name="Colorful Shading" w:semiHidden="0" w:uiPriority="71" w:unhideWhenUsed="0"/>
+    <w:lsdException w:name="Colorful List" w:semiHidden="0" w:uiPriority="72" w:unhideWhenUsed="0"/>
+    <w:lsdException w:name="Colorful Grid" w:semiHidden="0" w:uiPriority="73" w:unhideWhenUsed="0"/>
+    <w:lsdException w:name="Light Shading Accent 1" w:semiHidden="0" w:uiPriority="60" w:unhideWhenUsed="0"/>
+    <w:lsdException w:name="Light List Accent 1" w:semiHidden="0" w:uiPriority="61" w:unhideWhenUsed="0"/>
+    <w:lsdException w:name="Light Grid Accent 1" w:semiHidden="0" w:uiPriority="62" w:unhideWhenUsed="0"/>
+    <w:lsdException w:name="Medium Shading 1 Accent 1" w:semiHidden="0" w:uiPriority="63" w:unhideWhenUsed="0"/>
+    <w:lsdException w:name="Medium Shading 2 Accent 1" w:semiHidden="0" w:uiPriority="64" w:unhideWhenUsed="0"/>
+    <w:lsdException w:name="Medium List 1 Accent 1" w:semiHidden="0" w:uiPriority="65" w:unhideWhenUsed="0"/>
+    <w:lsdException w:name="Revision" w:unhideWhenUsed="0"/>
+    <w:lsdException w:name="List Paragraph" w:semiHidden="0" w:uiPriority="34" w:unhideWhenUsed="0" w:qFormat="1"/>
+    <w:lsdException w:name="Quote" w:semiHidden="0" w:uiPriority="29" w:unhideWhenUsed="0" w:qFormat="1"/>
+    <w:lsdException w:name="Intense Quote" w:semiHidden="0" w:uiPriority="30" w:unhideWhenUsed="0" w:qFormat="1"/>
+    <w:lsdException w:name="Medium List 2 Accent 1" w:semiHidden="0" w:uiPriority="66" w:unhideWhenUsed="0"/>
+    <w:lsdException w:name="Medium Grid 1 Accent 1" w:semiHidden="0" w:uiPriority="67" w:unhideWhenUsed="0"/>
+    <w:lsdException w:name="Medium Grid 2 Accent 1" w:semiHidden="0" w:uiPriority="68" w:unhideWhenUsed="0"/>
+    <w:lsdException w:name="Medium Grid 3 Accent 1" w:semiHidden="0" w:uiPriority="69" w:unhideWhenUsed="0"/>
+    <w:lsdException w:name="Dark List Accent 1" w:semiHidden="0" w:uiPriority="70" w:unhideWhenUsed="0"/>
+    <w:lsdException w:name="Colorful Shading Accent 1" w:semiHidden="0" w:uiPriority="71" w:unhideWhenUsed="0"/>
+    <w:lsdException w:name="Colorful List Accent 1" w:semiHidden="0" w:uiPriority="72" w:unhideWhenUsed="0"/>
+    <w:lsdException w:name="Colorful Grid Accent 1" w:semiHidden="0" w:uiPriority="73" w:unhideWhenUsed="0"/>
+    <w:lsdException w:name="Light Shading Accent 2" w:semiHidden="0" w:uiPriority="60" w:unhideWhenUsed="0"/>
+    <w:lsdException w:name="Light List Accent 2" w:semiHidden="0" w:uiPriority="61" w:unhideWhenUsed="0"/>
+    <w:lsdException w:name="Light Grid Accent 2" w:semiHidden="0" w:uiPriority="62" w:unhideWhenUsed="0"/>
+    <w:lsdException w:name="Medium Shading 1 Accent 2" w:semiHidden="0" w:uiPriority="63" w:unhideWhenUsed="0"/>
+    <w:lsdException w:name="Medium Shading 2 Accent 2" w:semiHidden="0" w:uiPriority="64" w:unhideWhenUsed="0"/>
+    <w:lsdException w:name="Medium List 1 Accent 2" w:semiHidden="0" w:uiPriority="65" w:unhideWhenUsed="0"/>
+    <w:lsdException w:name="Medium List 2 Accent 2" w:semiHidden="0" w:uiPriority="66" w:unhideWhenUsed="0"/>
+    <w:lsdException w:name="Medium Grid 1 Accent 2" w:semiHidden="0" w:uiPriority="67" w:unhideWhenUsed="0"/>
+    <w:lsdException w:name="Medium Grid 2 Accent 2" w:semiHidden="0" w:uiPriority="68" w:unhideWhenUsed="0"/>
+    <w:lsdException w:name="Medium Grid 3 Accent 2" w:semiHidden="0" w:uiPriority="69" w:unhideWhenUsed="0"/>
+    <w:lsdException w:name="Dark List Accent 2" w:semiHidden="0" w:uiPriority="70" w:unhideWhenUsed="0"/>
+    <w:lsdException w:name="Colorful Shading Accent 2" w:semiHidden="0" w:uiPriority="71" w:unhideWhenUsed="0"/>
+    <w:lsdException w:name="Colorful List Accent 2" w:semiHidden="0" w:uiPriority="72" w:unhideWhenUsed="0"/>
+    <w:lsdException w:name="Colorful Grid Accent 2" w:semiHidden="0" w:uiPriority="73" w:unhideWhenUsed="0"/>
+    <w:lsdException w:name="Light Shading Accent 3" w:semiHidden="0" w:uiPriority="60" w:unhideWhenUsed="0"/>
+    <w:lsdException w:name="Light List Accent 3" w:semiHidden="0" w:uiPriority="61" w:unhideWhenUsed="0"/>
+    <w:lsdException w:name="Light Grid Accent 3" w:semiHidden="0" w:uiPriority="62" w:unhideWhenUsed="0"/>
+    <w:lsdException w:name="Medium Shading 1 Accent 3" w:semiHidden="0" w:uiPriority="63" w:unhideWhenUsed="0"/>
+    <w:lsdException w:name="Medium Shading 2 Accent 3" w:semiHidden="0" w:uiPriority="64" w:unhideWhenUsed="0"/>
+    <w:lsdException w:name="Medium List 1 Accent 3" w:semiHidden="0" w:uiPriority="65" w:unhideWhenUsed="0"/>
+    <w:lsdException w:name="Medium List 2 Accent 3" w:semiHidden="0" w:uiPriority="66" w:unhideWhenUsed="0"/>
+    <w:lsdException w:name="Medium Grid 1 Accent 3" w:semiHidden="0" w:uiPriority="67" w:unhideWhenUsed="0"/>
+    <w:lsdException w:name="Medium Grid 2 Accent 3" w:semiHidden="0" w:uiPriority="68" w:unhideWhenUsed="0"/>
+    <w:lsdException w:name="Medium Grid 3 Accent 3" w:semiHidden="0" w:uiPriority="69" w:unhideWhenUsed="0"/>
+    <w:lsdException w:name="Dark List Accent 3" w:semiHidden="0" w:uiPriority="70" w:unhideWhenUsed="0"/>
+    <w:lsdException w:name="Colorful Shading Accent 3" w:semiHidden="0" w:uiPriority="71" w:unhideWhenUsed="0"/>
+    <w:lsdException w:name="Colorful List Accent 3" w:semiHidden="0" w:uiPriority="72" w:unhideWhenUsed="0"/>
+    <w:lsdException w:name="Colorful Grid Accent 3" w:semiHidden="0" w:uiPriority="73" w:unhideWhenUsed="0"/>
+    <w:lsdException w:name="Light Shading Accent 4" w:semiHidden="0" w:uiPriority="60" w:unhideWhenUsed="0"/>
+    <w:lsdException w:name="Light List Accent 4" w:semiHidden="0" w:uiPriority="61" w:unhideWhenUsed="0"/>
+    <w:lsdException w:name="Light Grid Accent 4" w:semiHidden="0" w:uiPriority="62" w:unhideWhenUsed="0"/>
+    <w:lsdException w:name="Medium Shading 1 Accent 4" w:semiHidden="0" w:uiPriority="63" w:unhideWhenUsed="0"/>
+    <w:lsdException w:name="Medium Shading 2 Accent 4" w:semiHidden="0" w:uiPriority="64" w:unhideWhenUsed="0"/>
+    <w:lsdException w:name="Medium List 1 Accent 4" w:semiHidden="0" w:uiPriority="65" w:unhideWhenUsed="0"/>
+    <w:lsdException w:name="Medium List 2 Accent 4" w:semiHidden="0" w:uiPriority="66" w:unhideWhenUsed="0"/>
+    <w:lsdException w:name="Medium Grid 1 Accent 4" w:semiHidden="0" w:uiPriority="67" w:unhideWhenUsed="0"/>
+    <w:lsdException w:name="Medium Grid 2 Accent 4" w:semiHidden="0" w:uiPriority="68" w:unhideWhenUsed="0"/>
+    <w:lsdException w:name="Medium Grid 3 Accent 4" w:semiHidden="0" w:uiPriority="69" w:unhideWhenUsed="0"/>
+    <w:lsdException w:name="Dark List Accent 4" w:semiHidden="0" w:uiPriority="70" w:unhideWhenUsed="0"/>
+    <w:lsdException w:name="Colorful Shading Accent 4" w:semiHidden="0" w:uiPriority="71" w:unhideWhenUsed="0"/>
+    <w:lsdException w:name="Colorful List Accent 4" w:semiHidden="0" w:uiPriority="72" w:unhideWhenUsed="0"/>
+    <w:lsdException w:name="Colorful Grid Accent 4" w:semiHidden="0" w:uiPriority="73" w:unhideWhenUsed="0"/>
+    <w:lsdException w:name="Light Shading Accent 5" w:semiHidden="0" w:uiPriority="60" w:unhideWhenUsed="0"/>
+    <w:lsdException w:name="Light List Accent 5" w:semiHidden="0" w:uiPriority="61" w:unhideWhenUsed="0"/>
+    <w:lsdException w:name="Light Grid Accent 5" w:semiHidden="0" w:uiPriority="62" w:unhideWhenUsed="0"/>
+    <w:lsdException w:name="Medium Shading 1 Accent 5" w:semiHidden="0" w:uiPriority="63" w:unhideWhenUsed="0"/>
+    <w:lsdException w:name="Medium Shading 2 Accent 5" w:semiHidden="0" w:uiPriority="64" w:unhideWhenUsed="0"/>
+    <w:lsdException w:name="Medium List 1 Accent 5" w:semiHidden="0" w:uiPriority="65" w:unhideWhenUsed="0"/>
+    <w:lsdException w:name="Medium List 2 Accent 5" w:semiHidden="0" w:uiPriority="66" w:unhideWhenUsed="0"/>
+    <w:lsdException w:name="Medium Grid 1 Accent 5" w:semiHidden="0" w:uiPriority="67" w:unhideWhenUsed="0"/>
+    <w:lsdException w:name="Medium Grid 2 Accent 5" w:semiHidden="0" w:uiPriority="68" w:unhideWhenUsed="0"/>
+    <w:lsdException w:name="Medium Grid 3 Accent 5" w:semiHidden="0" w:uiPriority="69" w:unhideWhenUsed="0"/>
+    <w:lsdException w:name="Dark List Accent 5" w:semiHidden="0" w:uiPriority="70" w:unhideWhenUsed="0"/>
+    <w:lsdException w:name="Colorful Shading Accent 5" w:semiHidden="0" w:uiPriority="71" w:unhideWhenUsed="0"/>
+    <w:lsdException w:name="Colorful List Accent 5" w:semiHidden="0" w:uiPriority="72" w:unhideWhenUsed="0"/>
+    <w:lsdException w:name="Colorful Grid Accent 5" w:semiHidden="0" w:uiPriority="73" w:unhideWhenUsed="0"/>
+    <w:lsdException w:name="Light Shading Accent 6" w:semiHidden="0" w:uiPriority="60" w:unhideWhenUsed="0"/>
+    <w:lsdException w:name="Light List Accent 6" w:semiHidden="0" w:uiPriority="61" w:unhideWhenUsed="0"/>
+    <w:lsdException w:name="Light Grid Accent 6" w:semiHidden="0" w:uiPriority="62" w:unhideWhenUsed="0"/>
+    <w:lsdException w:name="Medium Shading 1 Accent 6" w:semiHidden="0" w:uiPriority="63" w:unhideWhenUsed="0"/>
+    <w:lsdException w:name="Medium Shading 2 Accent 6" w:semiHidden="0" w:uiPriority="64" w:unhideWhenUsed="0"/>
+    <w:lsdException w:name="Medium List 1 Accent 6" w:semiHidden="0" w:uiPriority="65" w:unhideWhenUsed="0"/>
+    <w:lsdException w:name="Medium List 2 Accent 6" w:semiHidden="0" w:uiPriority="66" w:unhideWhenUsed="0"/>
+    <w:lsdException w:name="Medium Grid 1 Accent 6" w:semiHidden="0" w:uiPriority="67" w:unhideWhenUsed="0"/>
+    <w:lsdException w:name="Medium Grid 2 Accent 6" w:semiHidden="0" w:uiPriority="68" w:unhideWhenUsed="0"/>
+    <w:lsdException w:name="Medium Grid 3 Accent 6" w:semiHidden="0" w:uiPriority="69" w:unhideWhenUsed="0"/>
+    <w:lsdException w:name="Dark List Accent 6" w:semiHidden="0" w:uiPriority="70" w:unhideWhenUsed="0"/>
+    <w:lsdException w:name="Colorful Shading Accent 6" w:semiHidden="0" w:uiPriority="71" w:unhideWhenUsed="0"/>
+    <w:lsdException w:name="Colorful List Accent 6" w:semiHidden="0" w:uiPriority="72" w:unhideWhenUsed="0"/>
+    <w:lsdException w:name="Colorful Grid Accent 6" w:semiHidden="0" w:uiPriority="73" w:unhideWhenUsed="0"/>
+    <w:lsdException w:name="Subtle Emphasis" w:semiHidden="0" w:uiPriority="19" w:unhideWhenUsed="0" w:qFormat="1"/>
+    <w:lsdException w:name="Intense Emphasis" w:semiHidden="0" w:uiPriority="21" w:unhideWhenUsed="0" w:qFormat="1"/>
+    <w:lsdException w:name="Subtle Reference" w:semiHidden="0" w:uiPriority="31" w:unhideWhenUsed="0" w:qFormat="1"/>
+    <w:lsdException w:name="Intense Reference" w:semiHidden="0" w:uiPriority="32" w:unhideWhenUsed="0" w:qFormat="1"/>
+    <w:lsdException w:name="Book Title" w:semiHidden="0" w:uiPriority="33" w:unhideWhenUsed="0" w:qFormat="1"/>
+    <w:lsdException w:name="Bibliography" w:uiPriority="37"/>
+    <w:lsdException w:name="TOC Heading" w:uiPriority="39" w:qFormat="1"/>
+  </w:latentStyles>
+  <w:style w:type="paragraph" w:default="1" w:styleId="Normal">
+    <w:name w:val="Normal"/>
+    <w:qFormat/>
+  </w:style>
+  <w:style w:type="paragraph" w:styleId="Heading1">
+    <w:name w:val="heading 1"/>
+    <w:basedOn w:val="Normal"/>
+    <w:next w:val="Normal"/>
+    <w:link w:val="Heading1Char"/>
+    <w:uiPriority w:val="9"/>
+    <w:qFormat/>
+    <w:rsid w:val="006F591F"/>
+    <w:pPr>
+      <w:keepNext/>
+      <w:keepLines/>
+      <w:spacing w:before="480" w:after="0"/>
+      <w:outlineLvl w:val="0"/>
+    </w:pPr>
+    <w:rPr>
+      <w:rFonts w:asciiTheme="majorHAnsi" w:eastAsiaTheme="majorEastAsia" w:hAnsiTheme="majorHAnsi" w:cstheme="majorBidi"/>
+      <w:b/>
+      <w:bCs/>
+      <w:color w:val="365F91" w:themeColor="accent1" w:themeShade="BF"/>
+      <w:sz w:val="28"/>
+      <w:szCs w:val="28"/>
+    </w:rPr>
+  </w:style>
+  <w:style w:type="character" w:default="1" w:styleId="DefaultParagraphFont">
+    <w:name w:val="Default Paragraph Font"/>
+    <w:uiPriority w:val="1"/>
+    <w:semiHidden/>
+    <w:unhideWhenUsed/>
+  </w:style>
+  <w:style w:type="table" w:default="1" w:styleId="TableNormal">
+    <w:name w:val="Normal Table"/>
+    <w:uiPriority w:val="99"/>
+    <w:semiHidden/>
+    <w:unhideWhenUsed/>
+    <w:tblPr>
+      <w:tblInd w:w="0" w:type="dxa"/>
+      <w:tblCellMar>
+        <w:top w:w="0" w:type="dxa"/>
+        <w:left w:w="108" w:type="dxa"/>
+        <w:bottom w:w="0" w:type="dxa"/>
+        <w:right w:w="108" w:type="dxa"/>
+      </w:tblCellMar>
+    </w:tblPr>
+  </w:style>
+  <w:style w:type="numbering" w:default="1" w:styleId="NoList">
+    <w:name w:val="No List"/>
+    <w:uiPriority w:val="99"/>
+    <w:semiHidden/>
+    <w:unhideWhenUsed/>
+  </w:style>
+  <w:style w:type="character" w:customStyle="1" w:styleId="Heading1Char">
+    <w:name w:val="Heading 1 Char"/>
+    <w:basedOn w:val="DefaultParagraphFont"/>
+    <w:link w:val="Heading1"/>
+    <w:uiPriority w:val="9"/>
+    <w:rsid w:val="006F591F"/>
+    <w:rPr>
+      <w:rFonts w:asciiTheme="majorHAnsi" w:eastAsiaTheme="majorEastAsia" w:hAnsiTheme="majorHAnsi" w:cstheme="majorBidi"/>
+      <w:b/>
+      <w:bCs/>
+      <w:color w:val="365F91" w:themeColor="accent1" w:themeShade="BF"/>
+      <w:sz w:val="28"/>
+      <w:szCs w:val="28"/>
+    </w:rPr>
+  </w:style>
+  <w:style w:type="paragraph" w:styleId="ListParagraph">
+    <w:name w:val="List Paragraph"/>
+    <w:basedOn w:val="Normal"/>
+    <w:uiPriority w:val="34"/>
+    <w:qFormat/>
+    <w:rsid w:val="006F591F"/>
+    <w:pPr>
+      <w:ind w:left="720"/>
+      <w:contextualSpacing/>
+    </w:pPr>
+  </w:style>
+  <w:style w:type="paragraph" w:styleId="HTMLPreformatted">
+    <w:name w:val="HTML Preformatted"/>
+    <w:basedOn w:val="Normal"/>
+    <w:link w:val="HTMLPreformattedChar"/>
+    <w:uiPriority w:val="99"/>
+    <w:semiHidden/>
+    <w:unhideWhenUsed/>
+    <w:rsid w:val="00454E55"/>
+    <w:pPr>
+      <w:tabs>
+        <w:tab w:val="left" w:pos="916"/>
+        <w:tab w:val="left" w:pos="1832"/>
+        <w:tab w:val="left" w:pos="2748"/>
+        <w:tab w:val="left" w:pos="3664"/>
+        <w:tab w:val="left" w:pos="4580"/>
+        <w:tab w:val="left" w:pos="5496"/>
+        <w:tab w:val="left" w:pos="6412"/>
+        <w:tab w:val="left" w:pos="7328"/>
+        <w:tab w:val="left" w:pos="8244"/>
+        <w:tab w:val="left" w:pos="9160"/>
+        <w:tab w:val="left" w:pos="10076"/>
+        <w:tab w:val="left" w:pos="10992"/>
+        <w:tab w:val="left" w:pos="11908"/>
+        <w:tab w:val="left" w:pos="12824"/>
+        <w:tab w:val="left" w:pos="13740"/>
+        <w:tab w:val="left" w:pos="14656"/>
+      </w:tabs>
+      <w:spacing w:after="0" w:line="240" w:lineRule="auto"/>
+    </w:pPr>
+    <w:rPr>
+      <w:rFonts w:ascii="Courier New" w:eastAsia="Times New Roman" w:hAnsi="Courier New" w:cs="Courier New"/>
+      <w:sz w:val="20"/>
+      <w:szCs w:val="20"/>
+      <w:lang w:val="en-GB" w:eastAsia="en-GB"/>
+    </w:rPr>
+  </w:style>
+  <w:style w:type="character" w:customStyle="1" w:styleId="HTMLPreformattedChar">
+    <w:name w:val="HTML Preformatted Char"/>
+    <w:basedOn w:val="DefaultParagraphFont"/>
+    <w:link w:val="HTMLPreformatted"/>
+    <w:uiPriority w:val="99"/>
+    <w:semiHidden/>
+    <w:rsid w:val="00454E55"/>
+    <w:rPr>
+      <w:rFonts w:ascii="Courier New" w:eastAsia="Times New Roman" w:hAnsi="Courier New" w:cs="Courier New"/>
+      <w:sz w:val="20"/>
+      <w:szCs w:val="20"/>
+      <w:lang w:val="en-GB" w:eastAsia="en-GB"/>
+    </w:rPr>
+  </w:style>
+  <w:style w:type="paragraph" w:styleId="Header">
+    <w:name w:val="header"/>
+    <w:basedOn w:val="Normal"/>
+    <w:link w:val="HeaderChar"/>
+    <w:uiPriority w:val="99"/>
+    <w:unhideWhenUsed/>
+    <w:rsid w:val="0021483E"/>
+    <w:pPr>
+      <w:tabs>
+        <w:tab w:val="center" w:pos="4320"/>
+        <w:tab w:val="right" w:pos="8640"/>
+      </w:tabs>
+      <w:spacing w:after="0" w:line="240" w:lineRule="auto"/>
+    </w:pPr>
+  </w:style>
+  <w:style w:type="character" w:customStyle="1" w:styleId="HeaderChar">
+    <w:name w:val="Header Char"/>
+    <w:basedOn w:val="DefaultParagraphFont"/>
+    <w:link w:val="Header"/>
+    <w:uiPriority w:val="99"/>
+    <w:rsid w:val="0021483E"/>
+  </w:style>
+  <w:style w:type="paragraph" w:styleId="Footer">
+    <w:name w:val="footer"/>
+    <w:basedOn w:val="Normal"/>
+    <w:link w:val="FooterChar"/>
+    <w:uiPriority w:val="99"/>
+    <w:unhideWhenUsed/>
+    <w:rsid w:val="0021483E"/>
+    <w:pPr>
+      <w:tabs>
+        <w:tab w:val="center" w:pos="4320"/>
+        <w:tab w:val="right" w:pos="8640"/>
+      </w:tabs>
+      <w:spacing w:after="0" w:line="240" w:lineRule="auto"/>
+    </w:pPr>
+  </w:style>
+  <w:style w:type="character" w:customStyle="1" w:styleId="FooterChar">
+    <w:name w:val="Footer Char"/>
+    <w:basedOn w:val="DefaultParagraphFont"/>
+    <w:link w:val="Footer"/>
+    <w:uiPriority w:val="99"/>
+    <w:rsid w:val="0021483E"/>
+  </w:style>
+  <w:style w:type="paragraph" w:styleId="Title">
+    <w:name w:val="Title"/>
+    <w:basedOn w:val="Normal"/>
+    <w:next w:val="Normal"/>
+    <w:link w:val="TitleChar"/>
+    <w:uiPriority w:val="10"/>
+    <w:qFormat/>
+    <w:rsid w:val="00F60647"/>
+    <w:pPr>
+      <w:spacing w:after="0" w:line="240" w:lineRule="auto"/>
+      <w:contextualSpacing/>
+    </w:pPr>
+    <w:rPr>
+      <w:rFonts w:asciiTheme="majorHAnsi" w:eastAsiaTheme="majorEastAsia" w:hAnsiTheme="majorHAnsi" w:cstheme="majorBidi"/>
+      <w:spacing w:val="-10"/>
+      <w:kern w:val="28"/>
+      <w:sz w:val="56"/>
+      <w:szCs w:val="56"/>
+    </w:rPr>
+  </w:style>
+  <w:style w:type="character" w:customStyle="1" w:styleId="TitleChar">
+    <w:name w:val="Title Char"/>
+    <w:basedOn w:val="DefaultParagraphFont"/>
+    <w:link w:val="Title"/>
+    <w:uiPriority w:val="10"/>
+    <w:rsid w:val="00F60647"/>
+    <w:rPr>
+      <w:rFonts w:asciiTheme="majorHAnsi" w:eastAsiaTheme="majorEastAsia" w:hAnsiTheme="majorHAnsi" w:cstheme="majorBidi"/>
+      <w:spacing w:val="-10"/>
+      <w:kern w:val="28"/>
+      <w:sz w:val="56"/>
+      <w:szCs w:val="56"/>
+    </w:rPr>
+  </w:style>
+</w:styles>
+</file>
+
+<file path=word/stylesWithEffects.xml><?xml version="1.0" encoding="utf-8"?>
+<w:styles xmlns:wpc="http://schemas.microsoft.com/office/word/2010/wordprocessingCanvas" xmlns:mc="http://schemas.openxmlformats.org/markup-compatibility/2006" xmlns:o="urn:schemas-microsoft-com:office:office" xmlns:r="http://schemas.openxmlformats.org/officeDocument/2006/relationships" xmlns:m="http://schemas.openxmlformats.org/officeDocument/2006/math" xmlns:v="urn:schemas-microsoft-com:vml" xmlns:wp14="http://schemas.microsoft.com/office/word/2010/wordprocessingDrawing" xmlns:wp="http://schemas.openxmlformats.org/drawingml/2006/wordprocessingDrawing" xmlns:w10="urn:schemas-microsoft-com:office:word" xmlns:w="http://schemas.openxmlformats.org/wordprocessingml/2006/main" xmlns:w14="http://schemas.microsoft.com/office/word/2010/wordml" xmlns:wpg="http://schemas.microsoft.com/office/word/2010/wordprocessingGroup" xmlns:wpi="http://schemas.microsoft.com/office/word/2010/wordprocessingInk" xmlns:wne="http://schemas.microsoft.com/office/word/2006/wordml" xmlns:wps="http://schemas.microsoft.com/office/word/2010/wordprocessingShape" mc:Ignorable="w14 wp14">
+  <w:docDefaults>
+    <w:rPrDefault>
+      <w:rPr>
+        <w:rFonts w:asciiTheme="minorHAnsi" w:eastAsiaTheme="minorHAnsi" w:hAnsiTheme="minorHAnsi" w:cstheme="minorBidi"/>
+        <w:sz w:val="22"/>
+        <w:szCs w:val="22"/>
+        <w:lang w:val="en-US" w:eastAsia="en-US" w:bidi="he-IL"/>
+      </w:rPr>
+    </w:rPrDefault>
+    <w:pPrDefault>
+      <w:pPr>
+        <w:spacing w:after="200" w:line="276" w:lineRule="auto"/>
+      </w:pPr>
+    </w:pPrDefault>
+  </w:docDefaults>
+  <w:latentStyles w:defLockedState="0" w:defUIPriority="99" w:defSemiHidden="1" w:defUnhideWhenUsed="1" w:defQFormat="0" w:count="267">
+    <w:lsdException w:name="Normal" w:semiHidden="0" w:uiPriority="0" w:unhideWhenUsed="0" w:qFormat="1"/>
+    <w:lsdException w:name="heading 1" w:semiHidden="0" w:uiPriority="9" w:unhideWhenUsed="0" w:qFormat="1"/>
+    <w:lsdException w:name="heading 2" w:uiPriority="9" w:qFormat="1"/>
+    <w:lsdException w:name="heading 3" w:uiPriority="9" w:qFormat="1"/>
+    <w:lsdException w:name="heading 4" w:uiPriority="9" w:qFormat="1"/>
+    <w:lsdException w:name="heading 5" w:uiPriority="9" w:qFormat="1"/>
+    <w:lsdException w:name="heading 6" w:uiPriority="9" w:qFormat="1"/>
+    <w:lsdException w:name="heading 7" w:uiPriority="9" w:qFormat="1"/>
+    <w:lsdException w:name="heading 8" w:uiPriority="9" w:qFormat="1"/>
+    <w:lsdException w:name="heading 9" w:uiPriority="9" w:qFormat="1"/>
+    <w:lsdException w:name="toc 1" w:uiPriority="39"/>
+    <w:lsdException w:name="toc 2" w:uiPriority="39"/>
+    <w:lsdException w:name="toc 3" w:uiPriority="39"/>
+    <w:lsdException w:name="toc 4" w:uiPriority="39"/>
+    <w:lsdException w:name="toc 5" w:uiPriority="39"/>
+    <w:lsdException w:name="toc 6" w:uiPriority="39"/>
+    <w:lsdException w:name="toc 7" w:uiPriority="39"/>
+    <w:lsdException w:name="toc 8" w:uiPriority="39"/>
+    <w:lsdException w:name="toc 9" w:uiPriority="39"/>
+    <w:lsdException w:name="caption" w:uiPriority="35" w:qFormat="1"/>
+    <w:lsdException w:name="Title" w:semiHidden="0" w:uiPriority="10" w:unhideWhenUsed="0" w:qFormat="1"/>
+    <w:lsdException w:name="Default Paragraph Font" w:uiPriority="1"/>
+    <w:lsdException w:name="Subtitle" w:semiHidden="0" w:uiPriority="11" w:unhideWhenUsed="0" w:qFormat="1"/>
+    <w:lsdException w:name="Strong" w:semiHidden="0" w:uiPriority="22" w:unhideWhenUsed="0" w:qFormat="1"/>
+    <w:lsdException w:name="Emphasis" w:semiHidden="0" w:uiPriority="20" w:unhideWhenUsed="0" w:qFormat="1"/>
+    <w:lsdException w:name="Table Grid" w:semiHidden="0" w:uiPriority="59" w:unhideWhenUsed="0"/>
+    <w:lsdException w:name="Placeholder Text" w:unhideWhenUsed="0"/>
+    <w:lsdException w:name="No Spacing" w:semiHidden="0" w:uiPriority="1" w:unhideWhenUsed="0" w:qFormat="1"/>
+    <w:lsdException w:name="Light Shading" w:semiHidden="0" w:uiPriority="60" w:unhideWhenUsed="0"/>
+    <w:lsdException w:name="Light List" w:semiHidden="0" w:uiPriority="61" w:unhideWhenUsed="0"/>
+    <w:lsdException w:name="Light Grid" w:semiHidden="0" w:uiPriority="62" w:unhideWhenUsed="0"/>
+    <w:lsdException w:name="Medium Shading 1" w:semiHidden="0" w:uiPriority="63" w:unhideWhenUsed="0"/>
+    <w:lsdException w:name="Medium Shading 2" w:semiHidden="0" w:uiPriority="64" w:unhideWhenUsed="0"/>
+    <w:lsdException w:name="Medium List 1" w:semiHidden="0" w:uiPriority="65" w:unhideWhenUsed="0"/>
+    <w:lsdException w:name="Medium List 2" w:semiHidden="0" w:uiPriority="66" w:unhideWhenUsed="0"/>
+    <w:lsdException w:name="Medium Grid 1" w:semiHidden="0" w:uiPriority="67" w:unhideWhenUsed="0"/>
+    <w:lsdException w:name="Medium Grid 2" w:semiHidden="0" w:uiPriority="68" w:unhideWhenUsed="0"/>
+    <w:lsdException w:name="Medium Grid 3" w:semiHidden="0" w:uiPriority="69" w:unhideWhenUsed="0"/>
+    <w:lsdException w:name="Dark List" w:semiHidden="0" w:uiPriority="70" w:unhideWhenUsed="0"/>
+    <w:lsdException w:name="Colorful Shading" w:semiHidden="0" w:uiPriority="71" w:unhideWhenUsed="0"/>
+    <w:lsdException w:name="Colorful List" w:semiHidden="0" w:uiPriority="72" w:unhideWhenUsed="0"/>
+    <w:lsdException w:name="Colorful Grid" w:semiHidden="0" w:uiPriority="73" w:unhideWhenUsed="0"/>
+    <w:lsdException w:name="Light Shading Accent 1" w:semiHidden="0" w:uiPriority="60" w:unhideWhenUsed="0"/>
+    <w:lsdException w:name="Light List Accent 1" w:semiHidden="0" w:uiPriority="61" w:unhideWhenUsed="0"/>
+    <w:lsdException w:name="Light Grid Accent 1" w:semiHidden="0" w:uiPriority="62" w:unhideWhenUsed="0"/>
+    <w:lsdException w:name="Medium Shading 1 Accent 1" w:semiHidden="0" w:uiPriority="63" w:unhideWhenUsed="0"/>
+    <w:lsdException w:name="Medium Shading 2 Accent 1" w:semiHidden="0" w:uiPriority="64" w:unhideWhenUsed="0"/>
+    <w:lsdException w:name="Medium List 1 Accent 1" w:semiHidden="0" w:uiPriority="65" w:unhideWhenUsed="0"/>
+    <w:lsdException w:name="Revision" w:unhideWhenUsed="0"/>
+    <w:lsdException w:name="List Paragraph" w:semiHidden="0" w:uiPriority="34" w:unhideWhenUsed="0" w:qFormat="1"/>
+    <w:lsdException w:name="Quote" w:semiHidden="0" w:uiPriority="29" w:unhideWhenUsed="0" w:qFormat="1"/>
+    <w:lsdException w:name="Intense Quote" w:semiHidden="0" w:uiPriority="30" w:unhideWhenUsed="0" w:qFormat="1"/>
+    <w:lsdException w:name="Medium List 2 Accent 1" w:semiHidden="0" w:uiPriority="66" w:unhideWhenUsed="0"/>
+    <w:lsdException w:name="Medium Grid 1 Accent 1" w:semiHidden="0" w:uiPriority="67" w:unhideWhenUsed="0"/>
+    <w:lsdException w:name="Medium Grid 2 Accent 1" w:semiHidden="0" w:uiPriority="68" w:unhideWhenUsed="0"/>
+    <w:lsdException w:name="Medium Grid 3 Accent 1" w:semiHidden="0" w:uiPriority="69" w:unhideWhenUsed="0"/>
+    <w:lsdException w:name="Dark List Accent 1" w:semiHidden="0" w:uiPriority="70" w:unhideWhenUsed="0"/>
+    <w:lsdException w:name="Colorful Shading Accent 1" w:semiHidden="0" w:uiPriority="71" w:unhideWhenUsed="0"/>
+    <w:lsdException w:name="Colorful List Accent 1" w:semiHidden="0" w:uiPriority="72" w:unhideWhenUsed="0"/>
+    <w:lsdException w:name="Colorful Grid Accent 1" w:semiHidden="0" w:uiPriority="73" w:unhideWhenUsed="0"/>
+    <w:lsdException w:name="Light Shading Accent 2" w:semiHidden="0" w:uiPriority="60" w:unhideWhenUsed="0"/>
+    <w:lsdException w:name="Light List Accent 2" w:semiHidden="0" w:uiPriority="61" w:unhideWhenUsed="0"/>
+    <w:lsdException w:name="Light Grid Accent 2" w:semiHidden="0" w:uiPriority="62" w:unhideWhenUsed="0"/>
+    <w:lsdException w:name="Medium Shading 1 Accent 2" w:semiHidden="0" w:uiPriority="63" w:unhideWhenUsed="0"/>
+    <w:lsdException w:name="Medium Shading 2 Accent 2" w:semiHidden="0" w:uiPriority="64" w:unhideWhenUsed="0"/>
+    <w:lsdException w:name="Medium List 1 Accent 2" w:semiHidden="0" w:uiPriority="65" w:unhideWhenUsed="0"/>
+    <w:lsdException w:name="Medium List 2 Accent 2" w:semiHidden="0" w:uiPriority="66" w:unhideWhenUsed="0"/>
+    <w:lsdException w:name="Medium Grid 1 Accent 2" w:semiHidden="0" w:uiPriority="67" w:unhideWhenUsed="0"/>
+    <w:lsdException w:name="Medium Grid 2 Accent 2" w:semiHidden="0" w:uiPriority="68" w:unhideWhenUsed="0"/>
+    <w:lsdException w:name="Medium Grid 3 Accent 2" w:semiHidden="0" w:uiPriority="69" w:unhideWhenUsed="0"/>
+    <w:lsdException w:name="Dark List Accent 2" w:semiHidden="0" w:uiPriority="70" w:unhideWhenUsed="0"/>
+    <w:lsdException w:name="Colorful Shading Accent 2" w:semiHidden="0" w:uiPriority="71" w:unhideWhenUsed="0"/>
+    <w:lsdException w:name="Colorful List Accent 2" w:semiHidden="0" w:uiPriority="72" w:unhideWhenUsed="0"/>
+    <w:lsdException w:name="Colorful Grid Accent 2" w:semiHidden="0" w:uiPriority="73" w:unhideWhenUsed="0"/>
+    <w:lsdException w:name="Light Shading Accent 3" w:semiHidden="0" w:uiPriority="60" w:unhideWhenUsed="0"/>
+    <w:lsdException w:name="Light List Accent 3" w:semiHidden="0" w:uiPriority="61" w:unhideWhenUsed="0"/>
+    <w:lsdException w:name="Light Grid Accent 3" w:semiHidden="0" w:uiPriority="62" w:unhideWhenUsed="0"/>
+    <w:lsdException w:name="Medium Shading 1 Accent 3" w:semiHidden="0" w:uiPriority="63" w:unhideWhenUsed="0"/>
+    <w:lsdException w:name="Medium Shading 2 Accent 3" w:semiHidden="0" w:uiPriority="64" w:unhideWhenUsed="0"/>
+    <w:lsdException w:name="Medium List 1 Accent 3" w:semiHidden="0" w:uiPriority="65" w:unhideWhenUsed="0"/>
+    <w:lsdException w:name="Medium List 2 Accent 3" w:semiHidden="0" w:uiPriority="66" w:unhideWhenUsed="0"/>
+    <w:lsdException w:name="Medium Grid 1 Accent 3" w:semiHidden="0" w:uiPriority="67" w:unhideWhenUsed="0"/>
+    <w:lsdException w:name="Medium Grid 2 Accent 3" w:semiHidden="0" w:uiPriority="68" w:unhideWhenUsed="0"/>
+    <w:lsdException w:name="Medium Grid 3 Accent 3" w:semiHidden="0" w:uiPriority="69" w:unhideWhenUsed="0"/>
+    <w:lsdException w:name="Dark List Accent 3" w:semiHidden="0" w:uiPriority="70" w:unhideWhenUsed="0"/>
+    <w:lsdException w:name="Colorful Shading Accent 3" w:semiHidden="0" w:uiPriority="71" w:unhideWhenUsed="0"/>
+    <w:lsdException w:name="Colorful List Accent 3" w:semiHidden="0" w:uiPriority="72" w:unhideWhenUsed="0"/>
+    <w:lsdException w:name="Colorful Grid Accent 3" w:semiHidden="0" w:uiPriority="73" w:unhideWhenUsed="0"/>
+    <w:lsdException w:name="Light Shading Accent 4" w:semiHidden="0" w:uiPriority="60" w:unhideWhenUsed="0"/>
+    <w:lsdException w:name="Light List Accent 4" w:semiHidden="0" w:uiPriority="61" w:unhideWhenUsed="0"/>
+    <w:lsdException w:name="Light Grid Accent 4" w:semiHidden="0" w:uiPriority="62" w:unhideWhenUsed="0"/>
+    <w:lsdException w:name="Medium Shading 1 Accent 4" w:semiHidden="0" w:uiPriority="63" w:unhideWhenUsed="0"/>
+    <w:lsdException w:name="Medium Shading 2 Accent 4" w:semiHidden="0" w:uiPriority="64" w:unhideWhenUsed="0"/>
+    <w:lsdException w:name="Medium List 1 Accent 4" w:semiHidden="0" w:uiPriority="65" w:unhideWhenUsed="0"/>
+    <w:lsdException w:name="Medium List 2 Accent 4" w:semiHidden="0" w:uiPriority="66" w:unhideWhenUsed="0"/>
+    <w:lsdException w:name="Medium Grid 1 Accent 4" w:semiHidden="0" w:uiPriority="67" w:unhideWhenUsed="0"/>
+    <w:lsdException w:name="Medium Grid 2 Accent 4" w:semiHidden="0" w:uiPriority="68" w:unhideWhenUsed="0"/>
+    <w:lsdException w:name="Medium Grid 3 Accent 4" w:semiHidden="0" w:uiPriority="69" w:unhideWhenUsed="0"/>
+    <w:lsdException w:name="Dark List Accent 4" w:semiHidden="0" w:uiPriority="70" w:unhideWhenUsed="0"/>
+    <w:lsdException w:name="Colorful Shading Accent 4" w:semiHidden="0" w:uiPriority="71" w:unhideWhenUsed="0"/>
+    <w:lsdException w:name="Colorful List Accent 4" w:semiHidden="0" w:uiPriority="72" w:unhideWhenUsed="0"/>
+    <w:lsdException w:name="Colorful Grid Accent 4" w:semiHidden="0" w:uiPriority="73" w:unhideWhenUsed="0"/>
+    <w:lsdException w:name="Light Shading Accent 5" w:semiHidden="0" w:uiPriority="60" w:unhideWhenUsed="0"/>
+    <w:lsdException w:name="Light List Accent 5" w:semiHidden="0" w:uiPriority="61" w:unhideWhenUsed="0"/>
+    <w:lsdException w:name="Light Grid Accent 5" w:semiHidden="0" w:uiPriority="62" w:unhideWhenUsed="0"/>
+    <w:lsdException w:name="Medium Shading 1 Accent 5" w:semiHidden="0" w:uiPriority="63" w:unhideWhenUsed="0"/>
+    <w:lsdException w:name="Medium Shading 2 Accent 5" w:semiHidden="0" w:uiPriority="64" w:unhideWhenUsed="0"/>
+    <w:lsdException w:name="Medium List 1 Accent 5" w:semiHidden="0" w:uiPriority="65" w:unhideWhenUsed="0"/>
+    <w:lsdException w:name="Medium List 2 Accent 5" w:semiHidden="0" w:uiPriority="66" w:unhideWhenUsed="0"/>
+    <w:lsdException w:name="Medium Grid 1 Accent 5" w:semiHidden="0" w:uiPriority="67" w:unhideWhenUsed="0"/>
+    <w:lsdException w:name="Medium Grid 2 Accent 5" w:semiHidden="0" w:uiPriority="68" w:unhideWhenUsed="0"/>
+    <w:lsdException w:name="Medium Grid 3 Accent 5" w:semiHidden="0" w:uiPriority="69" w:unhideWhenUsed="0"/>
+    <w:lsdException w:name="Dark List Accent 5" w:semiHidden="0" w:uiPriority="70" w:unhideWhenUsed="0"/>
+    <w:lsdException w:name="Colorful Shading Accent 5" w:semiHidden="0" w:uiPriority="71" w:unhideWhenUsed="0"/>
+    <w:lsdException w:name="Colorful List Accent 5" w:semiHidden="0" w:uiPriority="72" w:unhideWhenUsed="0"/>
+    <w:lsdException w:name="Colorful Grid Accent 5" w:semiHidden="0" w:uiPriority="73" w:unhideWhenUsed="0"/>
+    <w:lsdException w:name="Light Shading Accent 6" w:semiHidden="0" w:uiPriority="60" w:unhideWhenUsed="0"/>
+    <w:lsdException w:name="Light List Accent 6" w:semiHidden="0" w:uiPriority="61" w:unhideWhenUsed="0"/>
+    <w:lsdException w:name="Light Grid Accent 6" w:semiHidden="0" w:uiPriority="62" w:unhideWhenUsed="0"/>
+    <w:lsdException w:name="Medium Shading 1 Accent 6" w:semiHidden="0" w:uiPriority="63" w:unhideWhenUsed="0"/>
+    <w:lsdException w:name="Medium Shading 2 Accent 6" w:semiHidden="0" w:uiPriority="64" w:unhideWhenUsed="0"/>
+    <w:lsdException w:name="Medium List 1 Accent 6" w:semiHidden="0" w:uiPriority="65" w:unhideWhenUsed="0"/>
+    <w:lsdException w:name="Medium List 2 Accent 6" w:semiHidden="0" w:uiPriority="66" w:unhideWhenUsed="0"/>
+    <w:lsdException w:name="Medium Grid 1 Accent 6" w:semiHidden="0" w:uiPriority="67" w:unhideWhenUsed="0"/>
+    <w:lsdException w:name="Medium Grid 2 Accent 6" w:semiHidden="0" w:uiPriority="68" w:unhideWhenUsed="0"/>
+    <w:lsdException w:name="Medium Grid 3 Accent 6" w:semiHidden="0" w:uiPriority="69" w:unhideWhenUsed="0"/>
+    <w:lsdException w:name="Dark List Accent 6" w:semiHidden="0" w:uiPriority="70" w:unhideWhenUsed="0"/>
+    <w:lsdException w:name="Colorful Shading Accent 6" w:semiHidden="0" w:uiPriority="71" w:unhideWhenUsed="0"/>
+    <w:lsdException w:name="Colorful List Accent 6" w:semiHidden="0" w:uiPriority="72" w:unhideWhenUsed="0"/>
+    <w:lsdException w:name="Colorful Grid Accent 6" w:semiHidden="0" w:uiPriority="73" w:unhideWhenUsed="0"/>
+    <w:lsdException w:name="Subtle Emphasis" w:semiHidden="0" w:uiPriority="19" w:unhideWhenUsed="0" w:qFormat="1"/>
+    <w:lsdException w:name="Intense Emphasis" w:semiHidden="0" w:uiPriority="21" w:unhideWhenUsed="0" w:qFormat="1"/>
+    <w:lsdException w:name="Subtle Reference" w:semiHidden="0" w:uiPriority="31" w:unhideWhenUsed="0" w:qFormat="1"/>
+    <w:lsdException w:name="Intense Reference" w:semiHidden="0" w:uiPriority="32" w:unhideWhenUsed="0" w:qFormat="1"/>
+    <w:lsdException w:name="Book Title" w:semiHidden="0" w:uiPriority="33" w:unhideWhenUsed="0" w:qFormat="1"/>
+    <w:lsdException w:name="Bibliography" w:uiPriority="37"/>
+    <w:lsdException w:name="TOC Heading" w:uiPriority="39" w:qFormat="1"/>
   </w:latentStyles>
   <w:style w:type="paragraph" w:default="1" w:styleId="Normal">
     <w:name w:val="Normal"/>
@@ -3550,4 +3492,16 @@
   <a:objectDefaults/>
   <a:extraClrSchemeLst/>
 </a:theme>
+</file>
+
+<file path=customXml/item1.xml><?xml version="1.0" encoding="utf-8"?>
+<b:Sources xmlns:b="http://schemas.openxmlformats.org/officeDocument/2006/bibliography" xmlns="http://schemas.openxmlformats.org/officeDocument/2006/bibliography" SelectedStyle="\APA.XSL" StyleName="APA"/>
+</file>
+
+<file path=customXml/itemProps1.xml><?xml version="1.0" encoding="utf-8"?>
+<ds:datastoreItem xmlns:ds="http://schemas.openxmlformats.org/officeDocument/2006/customXml" ds:itemID="{6A8B950A-B7DB-46F7-A7F8-79549920B5F5}">
+  <ds:schemaRefs>
+    <ds:schemaRef ds:uri="http://schemas.openxmlformats.org/officeDocument/2006/bibliography"/>
+  </ds:schemaRefs>
+</ds:datastoreItem>
 </file>
</xml_diff>